<commit_message>
Encoding Techniques  docx file
</commit_message>
<xml_diff>
--- a/Deep Learning with text using Pytorch/Introduction to preprocessing for text.docx
+++ b/Deep Learning with text using Pytorch/Introduction to preprocessing for text.docx
@@ -28,23 +28,8 @@
           <w:szCs w:val="44"/>
           <w14:ligatures w14:val="none"/>
         </w:rPr>
-        <w:t xml:space="preserve">Introduction to preprocessing for </w:t>
-      </w:r>
-      <w:proofErr w:type="gramStart"/>
-      <w:r>
-        <w:rPr>
-          <w:rFonts w:ascii="Arial" w:eastAsia="Times New Roman" w:hAnsi="Arial" w:cs="Arial"/>
-          <w:b/>
-          <w:bCs/>
-          <w:color w:val="05192D"/>
-          <w:kern w:val="0"/>
-          <w:sz w:val="44"/>
-          <w:szCs w:val="44"/>
-          <w14:ligatures w14:val="none"/>
-        </w:rPr>
-        <w:t>text</w:t>
-      </w:r>
-      <w:proofErr w:type="gramEnd"/>
+        <w:t>Introduction to preprocessing for text</w:t>
+      </w:r>
     </w:p>
     <w:p>
       <w:pPr>
@@ -111,79 +96,31 @@
           <w:szCs w:val="24"/>
           <w14:ligatures w14:val="none"/>
         </w:rPr>
-        <w:t xml:space="preserve">We will explore deep learning using </w:t>
-      </w:r>
-      <w:proofErr w:type="spellStart"/>
-      <w:r>
-        <w:rPr>
-          <w:rFonts w:ascii="Arial" w:eastAsia="Times New Roman" w:hAnsi="Arial" w:cs="Arial"/>
-          <w:color w:val="05192D"/>
-          <w:kern w:val="0"/>
-          <w:sz w:val="24"/>
-          <w:szCs w:val="24"/>
-          <w14:ligatures w14:val="none"/>
-        </w:rPr>
-        <w:t>PyTorch</w:t>
-      </w:r>
-      <w:proofErr w:type="spellEnd"/>
-      <w:r>
-        <w:rPr>
-          <w:rFonts w:ascii="Arial" w:eastAsia="Times New Roman" w:hAnsi="Arial" w:cs="Arial"/>
-          <w:color w:val="05192D"/>
-          <w:kern w:val="0"/>
-          <w:sz w:val="24"/>
-          <w:szCs w:val="24"/>
-          <w14:ligatures w14:val="none"/>
-        </w:rPr>
-        <w:t xml:space="preserve"> for text classification and generation. We'll cover encoding, deep learning models for text, and advanced topics around transformer architecture and protecting our models from attacks. These skills apply to real-world tasks, like sentiment analysis, text summarization, and machine translation.</w:t>
-      </w:r>
-    </w:p>
-    <w:p>
-      <w:pPr>
-        <w:spacing w:after="120" w:line="240" w:lineRule="auto"/>
-        <w:rPr>
-          <w:rFonts w:ascii="Arial" w:eastAsia="Times New Roman" w:hAnsi="Arial" w:cs="Arial"/>
-          <w:color w:val="05192D"/>
-          <w:kern w:val="0"/>
-          <w:sz w:val="24"/>
-          <w:szCs w:val="24"/>
-          <w14:ligatures w14:val="none"/>
-        </w:rPr>
-      </w:pPr>
-      <w:r>
-        <w:rPr>
-          <w:rFonts w:ascii="Arial" w:eastAsia="Times New Roman" w:hAnsi="Arial" w:cs="Arial"/>
-          <w:color w:val="05192D"/>
-          <w:kern w:val="0"/>
-          <w:sz w:val="24"/>
-          <w:szCs w:val="24"/>
-          <w14:ligatures w14:val="none"/>
-        </w:rPr>
-        <w:t xml:space="preserve">Before we begin, you should already be familiar with developing deep learning models with </w:t>
-      </w:r>
-      <w:proofErr w:type="spellStart"/>
-      <w:r>
-        <w:rPr>
-          <w:rFonts w:ascii="Arial" w:eastAsia="Times New Roman" w:hAnsi="Arial" w:cs="Arial"/>
-          <w:color w:val="05192D"/>
-          <w:kern w:val="0"/>
-          <w:sz w:val="24"/>
-          <w:szCs w:val="24"/>
-          <w14:ligatures w14:val="none"/>
-        </w:rPr>
-        <w:t>PyTorch</w:t>
-      </w:r>
-      <w:proofErr w:type="spellEnd"/>
-      <w:r>
-        <w:rPr>
-          <w:rFonts w:ascii="Arial" w:eastAsia="Times New Roman" w:hAnsi="Arial" w:cs="Arial"/>
-          <w:color w:val="05192D"/>
-          <w:kern w:val="0"/>
-          <w:sz w:val="24"/>
-          <w:szCs w:val="24"/>
-          <w14:ligatures w14:val="none"/>
-        </w:rPr>
-        <w:t>, including training and evaluation loops, and have familiarity with convolutional and recurrent neural networks.</w:t>
+        <w:t>We will explore deep learning using PyTorch for text classification and generation. We'll cover encoding, deep learning models for text, and advanced topics around transformer architecture and protecting our models from attacks. These skills apply to real-world tasks, like sentiment analysis, text summarization, and machine translation.</w:t>
+      </w:r>
+    </w:p>
+    <w:p>
+      <w:pPr>
+        <w:spacing w:after="120" w:line="240" w:lineRule="auto"/>
+        <w:rPr>
+          <w:rFonts w:ascii="Arial" w:eastAsia="Times New Roman" w:hAnsi="Arial" w:cs="Arial"/>
+          <w:color w:val="05192D"/>
+          <w:kern w:val="0"/>
+          <w:sz w:val="24"/>
+          <w:szCs w:val="24"/>
+          <w14:ligatures w14:val="none"/>
+        </w:rPr>
+      </w:pPr>
+      <w:r>
+        <w:rPr>
+          <w:rFonts w:ascii="Arial" w:eastAsia="Times New Roman" w:hAnsi="Arial" w:cs="Arial"/>
+          <w:color w:val="05192D"/>
+          <w:kern w:val="0"/>
+          <w:sz w:val="24"/>
+          <w:szCs w:val="24"/>
+          <w14:ligatures w14:val="none"/>
+        </w:rPr>
+        <w:t>Before we begin, you should already be familiar with developing deep learning models with PyTorch, including training and evaluation loops, and have familiarity with convolutional and recurrent neural networks.</w:t>
       </w:r>
     </w:p>
     <w:p>
@@ -236,79 +173,7 @@
           <w:szCs w:val="24"/>
           <w14:ligatures w14:val="none"/>
         </w:rPr>
-        <w:t xml:space="preserve">Welcome to the text processing pipeline! Our text analysis approach in </w:t>
-      </w:r>
-      <w:proofErr w:type="spellStart"/>
-      <w:r>
-        <w:rPr>
-          <w:rFonts w:ascii="Arial" w:eastAsia="Times New Roman" w:hAnsi="Arial" w:cs="Arial"/>
-          <w:color w:val="05192D"/>
-          <w:kern w:val="0"/>
-          <w:sz w:val="24"/>
-          <w:szCs w:val="24"/>
-          <w14:ligatures w14:val="none"/>
-        </w:rPr>
-        <w:t>PyTorch</w:t>
-      </w:r>
-      <w:proofErr w:type="spellEnd"/>
-      <w:r>
-        <w:rPr>
-          <w:rFonts w:ascii="Arial" w:eastAsia="Times New Roman" w:hAnsi="Arial" w:cs="Arial"/>
-          <w:color w:val="05192D"/>
-          <w:kern w:val="0"/>
-          <w:sz w:val="24"/>
-          <w:szCs w:val="24"/>
-          <w14:ligatures w14:val="none"/>
-        </w:rPr>
-        <w:t xml:space="preserve"> involves preprocessing, encoding, and Dataset and </w:t>
-      </w:r>
-      <w:proofErr w:type="spellStart"/>
-      <w:r>
-        <w:rPr>
-          <w:rFonts w:ascii="Arial" w:eastAsia="Times New Roman" w:hAnsi="Arial" w:cs="Arial"/>
-          <w:color w:val="05192D"/>
-          <w:kern w:val="0"/>
-          <w:sz w:val="24"/>
-          <w:szCs w:val="24"/>
-          <w14:ligatures w14:val="none"/>
-        </w:rPr>
-        <w:t>DataLoader</w:t>
-      </w:r>
-      <w:proofErr w:type="spellEnd"/>
-      <w:r>
-        <w:rPr>
-          <w:rFonts w:ascii="Arial" w:eastAsia="Times New Roman" w:hAnsi="Arial" w:cs="Arial"/>
-          <w:color w:val="05192D"/>
-          <w:kern w:val="0"/>
-          <w:sz w:val="24"/>
-          <w:szCs w:val="24"/>
-          <w14:ligatures w14:val="none"/>
-        </w:rPr>
-        <w:t xml:space="preserve">. This video will focus on preprocessing. We will explore encoding and recap Dataset and </w:t>
-      </w:r>
-      <w:proofErr w:type="spellStart"/>
-      <w:r>
-        <w:rPr>
-          <w:rFonts w:ascii="Arial" w:eastAsia="Times New Roman" w:hAnsi="Arial" w:cs="Arial"/>
-          <w:color w:val="05192D"/>
-          <w:kern w:val="0"/>
-          <w:sz w:val="24"/>
-          <w:szCs w:val="24"/>
-          <w14:ligatures w14:val="none"/>
-        </w:rPr>
-        <w:t>Dataloader</w:t>
-      </w:r>
-      <w:proofErr w:type="spellEnd"/>
-      <w:r>
-        <w:rPr>
-          <w:rFonts w:ascii="Arial" w:eastAsia="Times New Roman" w:hAnsi="Arial" w:cs="Arial"/>
-          <w:color w:val="05192D"/>
-          <w:kern w:val="0"/>
-          <w:sz w:val="24"/>
-          <w:szCs w:val="24"/>
-          <w14:ligatures w14:val="none"/>
-        </w:rPr>
-        <w:t xml:space="preserve"> later in the chapter. Let's begin.</w:t>
+        <w:t>Welcome to the text processing pipeline! Our text analysis approach in PyTorch involves preprocessing, encoding, and Dataset and DataLoader. This video will focus on preprocessing. We will explore encoding and recap Dataset and Dataloader later in the chapter. Let's begin.</w:t>
       </w:r>
     </w:p>
     <w:p>
@@ -408,81 +273,42 @@
           <w14:ligatures w14:val="none"/>
         </w:rPr>
       </w:pPr>
-      <w:proofErr w:type="spellStart"/>
-      <w:r>
-        <w:rPr>
-          <w:rFonts w:ascii="Arial" w:eastAsia="Times New Roman" w:hAnsi="Arial" w:cs="Arial"/>
-          <w:b/>
-          <w:bCs/>
-          <w:color w:val="05192D"/>
-          <w:kern w:val="0"/>
-          <w:sz w:val="24"/>
-          <w:szCs w:val="24"/>
-          <w14:ligatures w14:val="none"/>
-        </w:rPr>
-        <w:t>PyTorch</w:t>
-      </w:r>
-      <w:proofErr w:type="spellEnd"/>
-      <w:r>
-        <w:rPr>
-          <w:rFonts w:ascii="Arial" w:eastAsia="Times New Roman" w:hAnsi="Arial" w:cs="Arial"/>
-          <w:b/>
-          <w:bCs/>
-          <w:color w:val="05192D"/>
-          <w:kern w:val="0"/>
-          <w:sz w:val="24"/>
-          <w:szCs w:val="24"/>
-          <w14:ligatures w14:val="none"/>
-        </w:rPr>
-        <w:t xml:space="preserve"> and NLTK</w:t>
-      </w:r>
-    </w:p>
-    <w:p>
-      <w:pPr>
-        <w:spacing w:after="120" w:line="240" w:lineRule="auto"/>
-        <w:rPr>
-          <w:rFonts w:ascii="Arial" w:eastAsia="Times New Roman" w:hAnsi="Arial" w:cs="Arial"/>
-          <w:color w:val="05192D"/>
-          <w:kern w:val="0"/>
-          <w:sz w:val="24"/>
-          <w:szCs w:val="24"/>
-          <w14:ligatures w14:val="none"/>
-        </w:rPr>
-      </w:pPr>
-      <w:r>
-        <w:rPr>
-          <w:rFonts w:ascii="Arial" w:eastAsia="Times New Roman" w:hAnsi="Arial" w:cs="Arial"/>
-          <w:color w:val="05192D"/>
-          <w:kern w:val="0"/>
-          <w:sz w:val="24"/>
-          <w:szCs w:val="24"/>
-          <w14:ligatures w14:val="none"/>
-        </w:rPr>
-        <w:t xml:space="preserve">Preprocessing raw text data utilizes natural language processing techniques. We'll use </w:t>
-      </w:r>
-      <w:proofErr w:type="spellStart"/>
-      <w:r>
-        <w:rPr>
-          <w:rFonts w:ascii="Arial" w:eastAsia="Times New Roman" w:hAnsi="Arial" w:cs="Arial"/>
-          <w:color w:val="05192D"/>
-          <w:kern w:val="0"/>
-          <w:sz w:val="24"/>
-          <w:szCs w:val="24"/>
-          <w14:ligatures w14:val="none"/>
-        </w:rPr>
-        <w:t>PyTorch</w:t>
-      </w:r>
-      <w:proofErr w:type="spellEnd"/>
-      <w:r>
-        <w:rPr>
-          <w:rFonts w:ascii="Arial" w:eastAsia="Times New Roman" w:hAnsi="Arial" w:cs="Arial"/>
-          <w:color w:val="05192D"/>
-          <w:kern w:val="0"/>
-          <w:sz w:val="24"/>
-          <w:szCs w:val="24"/>
-          <w14:ligatures w14:val="none"/>
-        </w:rPr>
-        <w:t xml:space="preserve"> and NLTK, the Natural Language Toolkit, which provides a range of techniques to transform raw text into processed text.</w:t>
+      <w:r>
+        <w:rPr>
+          <w:rFonts w:ascii="Arial" w:eastAsia="Times New Roman" w:hAnsi="Arial" w:cs="Arial"/>
+          <w:b/>
+          <w:bCs/>
+          <w:color w:val="05192D"/>
+          <w:kern w:val="0"/>
+          <w:sz w:val="24"/>
+          <w:szCs w:val="24"/>
+          <w14:ligatures w14:val="none"/>
+        </w:rPr>
+        <w:t>PyTorch and NLTK</w:t>
+      </w:r>
+    </w:p>
+    <w:p>
+      <w:pPr>
+        <w:spacing w:after="120" w:line="240" w:lineRule="auto"/>
+        <w:rPr>
+          <w:rFonts w:ascii="Arial" w:eastAsia="Times New Roman" w:hAnsi="Arial" w:cs="Arial"/>
+          <w:color w:val="05192D"/>
+          <w:kern w:val="0"/>
+          <w:sz w:val="24"/>
+          <w:szCs w:val="24"/>
+          <w14:ligatures w14:val="none"/>
+        </w:rPr>
+      </w:pPr>
+      <w:r>
+        <w:rPr>
+          <w:rFonts w:ascii="Arial" w:eastAsia="Times New Roman" w:hAnsi="Arial" w:cs="Arial"/>
+          <w:color w:val="05192D"/>
+          <w:kern w:val="0"/>
+          <w:sz w:val="24"/>
+          <w:szCs w:val="24"/>
+          <w14:ligatures w14:val="none"/>
+        </w:rPr>
+        <w:t>Preprocessing raw text data utilizes natural language processing techniques. We'll use PyTorch and NLTK, the Natural Language Toolkit, which provides a range of techniques to transform raw text into processed text.</w:t>
       </w:r>
     </w:p>
     <w:p>
@@ -588,81 +414,8 @@
           <w:szCs w:val="24"/>
           <w14:ligatures w14:val="none"/>
         </w:rPr>
-        <w:t xml:space="preserve">The first step in text preprocessing is tokenization. This is where we extract tokens from text. A token could be a full word, part of a word, or a punctuation. We'll use the </w:t>
-      </w:r>
-      <w:proofErr w:type="spellStart"/>
-      <w:r>
-        <w:rPr>
-          <w:rFonts w:ascii="Arial" w:eastAsia="Times New Roman" w:hAnsi="Arial" w:cs="Arial"/>
-          <w:color w:val="05192D"/>
-          <w:kern w:val="0"/>
-          <w:sz w:val="24"/>
-          <w:szCs w:val="24"/>
-          <w14:ligatures w14:val="none"/>
-        </w:rPr>
-        <w:t>PyTorch</w:t>
-      </w:r>
-      <w:proofErr w:type="spellEnd"/>
-      <w:r>
-        <w:rPr>
-          <w:rFonts w:ascii="Arial" w:eastAsia="Times New Roman" w:hAnsi="Arial" w:cs="Arial"/>
-          <w:color w:val="05192D"/>
-          <w:kern w:val="0"/>
-          <w:sz w:val="24"/>
-          <w:szCs w:val="24"/>
-          <w14:ligatures w14:val="none"/>
-        </w:rPr>
-        <w:t xml:space="preserve"> </w:t>
-      </w:r>
-      <w:proofErr w:type="spellStart"/>
-      <w:r>
-        <w:rPr>
-          <w:rFonts w:ascii="Arial" w:eastAsia="Times New Roman" w:hAnsi="Arial" w:cs="Arial"/>
-          <w:color w:val="05192D"/>
-          <w:kern w:val="0"/>
-          <w:sz w:val="24"/>
-          <w:szCs w:val="24"/>
-          <w14:ligatures w14:val="none"/>
-        </w:rPr>
-        <w:t>get_tokenizer</w:t>
-      </w:r>
-      <w:proofErr w:type="spellEnd"/>
-      <w:r>
-        <w:rPr>
-          <w:rFonts w:ascii="Arial" w:eastAsia="Times New Roman" w:hAnsi="Arial" w:cs="Arial"/>
-          <w:color w:val="05192D"/>
-          <w:kern w:val="0"/>
-          <w:sz w:val="24"/>
-          <w:szCs w:val="24"/>
-          <w14:ligatures w14:val="none"/>
-        </w:rPr>
-        <w:t xml:space="preserve"> function imported from </w:t>
-      </w:r>
-      <w:proofErr w:type="spellStart"/>
-      <w:r>
-        <w:rPr>
-          <w:rFonts w:ascii="Arial" w:eastAsia="Times New Roman" w:hAnsi="Arial" w:cs="Arial"/>
-          <w:color w:val="05192D"/>
-          <w:kern w:val="0"/>
-          <w:sz w:val="24"/>
-          <w:szCs w:val="24"/>
-          <w14:ligatures w14:val="none"/>
-        </w:rPr>
-        <w:t>torchtext</w:t>
-      </w:r>
-      <w:proofErr w:type="spellEnd"/>
-      <w:r>
-        <w:rPr>
-          <w:rFonts w:ascii="Arial" w:eastAsia="Times New Roman" w:hAnsi="Arial" w:cs="Arial"/>
-          <w:color w:val="05192D"/>
-          <w:kern w:val="0"/>
-          <w:sz w:val="24"/>
-          <w:szCs w:val="24"/>
-          <w14:ligatures w14:val="none"/>
-        </w:rPr>
-        <w:t xml:space="preserve">-dot-data-dot-utils. The </w:t>
-      </w:r>
-      <w:proofErr w:type="spellStart"/>
+        <w:t xml:space="preserve">The first step in text preprocessing is tokenization. This is where we extract tokens from text. A token could be a full word, part of a word, or a punctuation. We'll use the PyTorch get_tokenizer function imported from torchtext-dot-data-dot-utils. The </w:t>
+      </w:r>
       <w:r>
         <w:rPr>
           <w:rFonts w:ascii="Arial" w:eastAsia="Times New Roman" w:hAnsi="Arial" w:cs="Arial"/>
@@ -673,19 +426,7 @@
           <w14:ligatures w14:val="none"/>
         </w:rPr>
         <w:lastRenderedPageBreak/>
-        <w:t>basic_english</w:t>
-      </w:r>
-      <w:proofErr w:type="spellEnd"/>
-      <w:r>
-        <w:rPr>
-          <w:rFonts w:ascii="Arial" w:eastAsia="Times New Roman" w:hAnsi="Arial" w:cs="Arial"/>
-          <w:color w:val="05192D"/>
-          <w:kern w:val="0"/>
-          <w:sz w:val="24"/>
-          <w:szCs w:val="24"/>
-          <w14:ligatures w14:val="none"/>
-        </w:rPr>
-        <w:t xml:space="preserve"> tokenizer supports the English language. We input the sentence: "I am reading a book now. I love to read books!". By applying tokenization, our output becomes a list of tokens.</w:t>
+        <w:t>basic_english tokenizer supports the English language. We input the sentence: "I am reading a book now. I love to read books!". By applying tokenization, our output becomes a list of tokens.</w:t>
       </w:r>
     </w:p>
     <w:p>
@@ -772,286 +513,31 @@
           <w:szCs w:val="24"/>
           <w14:ligatures w14:val="none"/>
         </w:rPr>
-        <w:t xml:space="preserve">Stop word </w:t>
-      </w:r>
-      <w:proofErr w:type="gramStart"/>
-      <w:r>
-        <w:rPr>
-          <w:rFonts w:ascii="Arial" w:eastAsia="Times New Roman" w:hAnsi="Arial" w:cs="Arial"/>
-          <w:b/>
-          <w:bCs/>
-          <w:color w:val="05192D"/>
-          <w:kern w:val="0"/>
-          <w:sz w:val="24"/>
-          <w:szCs w:val="24"/>
-          <w14:ligatures w14:val="none"/>
-        </w:rPr>
-        <w:t>removal</w:t>
-      </w:r>
-      <w:proofErr w:type="gramEnd"/>
-    </w:p>
-    <w:p>
-      <w:pPr>
-        <w:spacing w:after="120" w:line="240" w:lineRule="auto"/>
-        <w:rPr>
-          <w:rFonts w:ascii="Arial" w:eastAsia="Times New Roman" w:hAnsi="Arial" w:cs="Arial"/>
-          <w:color w:val="05192D"/>
-          <w:kern w:val="0"/>
-          <w:sz w:val="24"/>
-          <w:szCs w:val="24"/>
-          <w14:ligatures w14:val="none"/>
-        </w:rPr>
-      </w:pPr>
-      <w:r>
-        <w:rPr>
-          <w:rFonts w:ascii="Arial" w:eastAsia="Times New Roman" w:hAnsi="Arial" w:cs="Arial"/>
-          <w:color w:val="05192D"/>
-          <w:kern w:val="0"/>
-          <w:sz w:val="24"/>
-          <w:szCs w:val="24"/>
-          <w14:ligatures w14:val="none"/>
-        </w:rPr>
-        <w:t xml:space="preserve">Next is </w:t>
-      </w:r>
-      <w:proofErr w:type="spellStart"/>
-      <w:r>
-        <w:rPr>
-          <w:rFonts w:ascii="Arial" w:eastAsia="Times New Roman" w:hAnsi="Arial" w:cs="Arial"/>
-          <w:color w:val="05192D"/>
-          <w:kern w:val="0"/>
-          <w:sz w:val="24"/>
-          <w:szCs w:val="24"/>
-          <w14:ligatures w14:val="none"/>
-        </w:rPr>
-        <w:t>stopword</w:t>
-      </w:r>
-      <w:proofErr w:type="spellEnd"/>
-      <w:r>
-        <w:rPr>
-          <w:rFonts w:ascii="Arial" w:eastAsia="Times New Roman" w:hAnsi="Arial" w:cs="Arial"/>
-          <w:color w:val="05192D"/>
-          <w:kern w:val="0"/>
-          <w:sz w:val="24"/>
-          <w:szCs w:val="24"/>
-          <w14:ligatures w14:val="none"/>
-        </w:rPr>
-        <w:t xml:space="preserve"> removal, where NLTK is more suited. Here, we eliminate </w:t>
-      </w:r>
-      <w:proofErr w:type="spellStart"/>
-      <w:r>
-        <w:rPr>
-          <w:rFonts w:ascii="Arial" w:eastAsia="Times New Roman" w:hAnsi="Arial" w:cs="Arial"/>
-          <w:color w:val="05192D"/>
-          <w:kern w:val="0"/>
-          <w:sz w:val="24"/>
-          <w:szCs w:val="24"/>
-          <w14:ligatures w14:val="none"/>
-        </w:rPr>
-        <w:t>stopwords</w:t>
-      </w:r>
-      <w:proofErr w:type="spellEnd"/>
-      <w:r>
-        <w:rPr>
-          <w:rFonts w:ascii="Arial" w:eastAsia="Times New Roman" w:hAnsi="Arial" w:cs="Arial"/>
-          <w:color w:val="05192D"/>
-          <w:kern w:val="0"/>
-          <w:sz w:val="24"/>
-          <w:szCs w:val="24"/>
-          <w14:ligatures w14:val="none"/>
-        </w:rPr>
-        <w:t xml:space="preserve"> or commonly occurring words such as a, the, and, or, and others that don't contribute to the meaning of a text, allowing the model to focus on the words with meaning. We download the </w:t>
-      </w:r>
-      <w:proofErr w:type="spellStart"/>
-      <w:r>
-        <w:rPr>
-          <w:rFonts w:ascii="Arial" w:eastAsia="Times New Roman" w:hAnsi="Arial" w:cs="Arial"/>
-          <w:color w:val="05192D"/>
-          <w:kern w:val="0"/>
-          <w:sz w:val="24"/>
-          <w:szCs w:val="24"/>
-          <w14:ligatures w14:val="none"/>
-        </w:rPr>
-        <w:t>stopwords</w:t>
-      </w:r>
-      <w:proofErr w:type="spellEnd"/>
-      <w:r>
-        <w:rPr>
-          <w:rFonts w:ascii="Arial" w:eastAsia="Times New Roman" w:hAnsi="Arial" w:cs="Arial"/>
-          <w:color w:val="05192D"/>
-          <w:kern w:val="0"/>
-          <w:sz w:val="24"/>
-          <w:szCs w:val="24"/>
-          <w14:ligatures w14:val="none"/>
-        </w:rPr>
-        <w:t xml:space="preserve"> collection of words, also known as corpus, from </w:t>
-      </w:r>
-      <w:proofErr w:type="spellStart"/>
-      <w:r>
-        <w:rPr>
-          <w:rFonts w:ascii="Arial" w:eastAsia="Times New Roman" w:hAnsi="Arial" w:cs="Arial"/>
-          <w:color w:val="05192D"/>
-          <w:kern w:val="0"/>
-          <w:sz w:val="24"/>
-          <w:szCs w:val="24"/>
-          <w14:ligatures w14:val="none"/>
-        </w:rPr>
-        <w:t>nltk</w:t>
-      </w:r>
-      <w:proofErr w:type="spellEnd"/>
-      <w:r>
-        <w:rPr>
-          <w:rFonts w:ascii="Arial" w:eastAsia="Times New Roman" w:hAnsi="Arial" w:cs="Arial"/>
-          <w:color w:val="05192D"/>
-          <w:kern w:val="0"/>
-          <w:sz w:val="24"/>
-          <w:szCs w:val="24"/>
-          <w14:ligatures w14:val="none"/>
-        </w:rPr>
-        <w:t xml:space="preserve"> using </w:t>
-      </w:r>
-      <w:proofErr w:type="spellStart"/>
-      <w:r>
-        <w:rPr>
-          <w:rFonts w:ascii="Arial" w:eastAsia="Times New Roman" w:hAnsi="Arial" w:cs="Arial"/>
-          <w:color w:val="05192D"/>
-          <w:kern w:val="0"/>
-          <w:sz w:val="24"/>
-          <w:szCs w:val="24"/>
-          <w14:ligatures w14:val="none"/>
-        </w:rPr>
-        <w:t>nltk</w:t>
-      </w:r>
-      <w:proofErr w:type="spellEnd"/>
-      <w:r>
-        <w:rPr>
-          <w:rFonts w:ascii="Arial" w:eastAsia="Times New Roman" w:hAnsi="Arial" w:cs="Arial"/>
-          <w:color w:val="05192D"/>
-          <w:kern w:val="0"/>
-          <w:sz w:val="24"/>
-          <w:szCs w:val="24"/>
-          <w14:ligatures w14:val="none"/>
-        </w:rPr>
-        <w:t xml:space="preserve">-dot-download and import the </w:t>
-      </w:r>
-      <w:proofErr w:type="spellStart"/>
-      <w:r>
-        <w:rPr>
-          <w:rFonts w:ascii="Arial" w:eastAsia="Times New Roman" w:hAnsi="Arial" w:cs="Arial"/>
-          <w:color w:val="05192D"/>
-          <w:kern w:val="0"/>
-          <w:sz w:val="24"/>
-          <w:szCs w:val="24"/>
-          <w14:ligatures w14:val="none"/>
-        </w:rPr>
-        <w:t>stopwords</w:t>
-      </w:r>
-      <w:proofErr w:type="spellEnd"/>
-      <w:r>
-        <w:rPr>
-          <w:rFonts w:ascii="Arial" w:eastAsia="Times New Roman" w:hAnsi="Arial" w:cs="Arial"/>
-          <w:color w:val="05192D"/>
-          <w:kern w:val="0"/>
-          <w:sz w:val="24"/>
-          <w:szCs w:val="24"/>
-          <w14:ligatures w14:val="none"/>
-        </w:rPr>
-        <w:t xml:space="preserve"> package. We create a set of </w:t>
-      </w:r>
-      <w:proofErr w:type="spellStart"/>
-      <w:r>
-        <w:rPr>
-          <w:rFonts w:ascii="Arial" w:eastAsia="Times New Roman" w:hAnsi="Arial" w:cs="Arial"/>
-          <w:color w:val="05192D"/>
-          <w:kern w:val="0"/>
-          <w:sz w:val="24"/>
-          <w:szCs w:val="24"/>
-          <w14:ligatures w14:val="none"/>
-        </w:rPr>
-        <w:t>stopwords</w:t>
-      </w:r>
-      <w:proofErr w:type="spellEnd"/>
-      <w:r>
-        <w:rPr>
-          <w:rFonts w:ascii="Arial" w:eastAsia="Times New Roman" w:hAnsi="Arial" w:cs="Arial"/>
-          <w:color w:val="05192D"/>
-          <w:kern w:val="0"/>
-          <w:sz w:val="24"/>
-          <w:szCs w:val="24"/>
-          <w14:ligatures w14:val="none"/>
-        </w:rPr>
-        <w:t xml:space="preserve"> with no duplicates using </w:t>
-      </w:r>
-      <w:proofErr w:type="spellStart"/>
-      <w:r>
-        <w:rPr>
-          <w:rFonts w:ascii="Arial" w:eastAsia="Times New Roman" w:hAnsi="Arial" w:cs="Arial"/>
-          <w:color w:val="05192D"/>
-          <w:kern w:val="0"/>
-          <w:sz w:val="24"/>
-          <w:szCs w:val="24"/>
-          <w14:ligatures w14:val="none"/>
-        </w:rPr>
-        <w:t>stopwords</w:t>
-      </w:r>
-      <w:proofErr w:type="spellEnd"/>
-      <w:r>
-        <w:rPr>
-          <w:rFonts w:ascii="Arial" w:eastAsia="Times New Roman" w:hAnsi="Arial" w:cs="Arial"/>
-          <w:color w:val="05192D"/>
-          <w:kern w:val="0"/>
-          <w:sz w:val="24"/>
-          <w:szCs w:val="24"/>
-          <w14:ligatures w14:val="none"/>
-        </w:rPr>
-        <w:t xml:space="preserve">-dot-words. We use English to process English text, but other options are available. With list comprehension, we iterate through the tokens we previously created and filter out any </w:t>
-      </w:r>
-      <w:proofErr w:type="spellStart"/>
-      <w:r>
-        <w:rPr>
-          <w:rFonts w:ascii="Arial" w:eastAsia="Times New Roman" w:hAnsi="Arial" w:cs="Arial"/>
-          <w:color w:val="05192D"/>
-          <w:kern w:val="0"/>
-          <w:sz w:val="24"/>
-          <w:szCs w:val="24"/>
-          <w14:ligatures w14:val="none"/>
-        </w:rPr>
-        <w:t>stopwords</w:t>
-      </w:r>
-      <w:proofErr w:type="spellEnd"/>
-      <w:r>
-        <w:rPr>
-          <w:rFonts w:ascii="Arial" w:eastAsia="Times New Roman" w:hAnsi="Arial" w:cs="Arial"/>
-          <w:color w:val="05192D"/>
-          <w:kern w:val="0"/>
-          <w:sz w:val="24"/>
-          <w:szCs w:val="24"/>
-          <w14:ligatures w14:val="none"/>
-        </w:rPr>
-        <w:t xml:space="preserve">. Note the use of the lower method; this helps us capture all instances of </w:t>
-      </w:r>
-      <w:proofErr w:type="spellStart"/>
-      <w:r>
-        <w:rPr>
-          <w:rFonts w:ascii="Arial" w:eastAsia="Times New Roman" w:hAnsi="Arial" w:cs="Arial"/>
-          <w:color w:val="05192D"/>
-          <w:kern w:val="0"/>
-          <w:sz w:val="24"/>
-          <w:szCs w:val="24"/>
-          <w14:ligatures w14:val="none"/>
-        </w:rPr>
-        <w:t>stopwords</w:t>
-      </w:r>
-      <w:proofErr w:type="spellEnd"/>
-      <w:r>
-        <w:rPr>
-          <w:rFonts w:ascii="Arial" w:eastAsia="Times New Roman" w:hAnsi="Arial" w:cs="Arial"/>
-          <w:color w:val="05192D"/>
-          <w:kern w:val="0"/>
-          <w:sz w:val="24"/>
-          <w:szCs w:val="24"/>
-          <w14:ligatures w14:val="none"/>
-        </w:rPr>
-        <w:t xml:space="preserve"> regardless of capitalization. Finally, we print the filtered tokens.</w:t>
+        <w:t>Stop word removal</w:t>
+      </w:r>
+    </w:p>
+    <w:p>
+      <w:pPr>
+        <w:spacing w:after="120" w:line="240" w:lineRule="auto"/>
+        <w:rPr>
+          <w:rFonts w:ascii="Arial" w:eastAsia="Times New Roman" w:hAnsi="Arial" w:cs="Arial"/>
+          <w:color w:val="05192D"/>
+          <w:kern w:val="0"/>
+          <w:sz w:val="24"/>
+          <w:szCs w:val="24"/>
+          <w14:ligatures w14:val="none"/>
+        </w:rPr>
+      </w:pPr>
+      <w:r>
+        <w:rPr>
+          <w:rFonts w:ascii="Arial" w:eastAsia="Times New Roman" w:hAnsi="Arial" w:cs="Arial"/>
+          <w:color w:val="05192D"/>
+          <w:kern w:val="0"/>
+          <w:sz w:val="24"/>
+          <w:szCs w:val="24"/>
+          <w14:ligatures w14:val="none"/>
+        </w:rPr>
+        <w:t>Next is stopword removal, where NLTK is more suited. Here, we eliminate stopwords or commonly occurring words such as a, the, and, or, and others that don't contribute to the meaning of a text, allowing the model to focus on the words with meaning. We download the stopwords collection of words, also known as corpus, from nltk using nltk-dot-download and import the stopwords package. We create a set of stopwords with no duplicates using stopwords-dot-words. We use English to process English text, but other options are available. With list comprehension, we iterate through the tokens we previously created and filter out any stopwords. Note the use of the lower method; this helps us capture all instances of stopwords regardless of capitalization. Finally, we print the filtered tokens.</w:t>
       </w:r>
     </w:p>
     <w:p>
@@ -1163,79 +649,7 @@
           <w:szCs w:val="24"/>
           <w14:ligatures w14:val="none"/>
         </w:rPr>
-        <w:t xml:space="preserve">Stemming reduces words or tokens to their base or root form for simplified analysis. For example, "running," "runs," and "ran" would all be converted to "run" using stemming. We use the NLTK library's </w:t>
-      </w:r>
-      <w:proofErr w:type="spellStart"/>
-      <w:r>
-        <w:rPr>
-          <w:rFonts w:ascii="Arial" w:eastAsia="Times New Roman" w:hAnsi="Arial" w:cs="Arial"/>
-          <w:color w:val="05192D"/>
-          <w:kern w:val="0"/>
-          <w:sz w:val="24"/>
-          <w:szCs w:val="24"/>
-          <w14:ligatures w14:val="none"/>
-        </w:rPr>
-        <w:t>PorterStemmer</w:t>
-      </w:r>
-      <w:proofErr w:type="spellEnd"/>
-      <w:r>
-        <w:rPr>
-          <w:rFonts w:ascii="Arial" w:eastAsia="Times New Roman" w:hAnsi="Arial" w:cs="Arial"/>
-          <w:color w:val="05192D"/>
-          <w:kern w:val="0"/>
-          <w:sz w:val="24"/>
-          <w:szCs w:val="24"/>
-          <w14:ligatures w14:val="none"/>
-        </w:rPr>
-        <w:t xml:space="preserve"> package to perform stemming on a set of words or tokens. We initialize the </w:t>
-      </w:r>
-      <w:proofErr w:type="spellStart"/>
-      <w:r>
-        <w:rPr>
-          <w:rFonts w:ascii="Arial" w:eastAsia="Times New Roman" w:hAnsi="Arial" w:cs="Arial"/>
-          <w:color w:val="05192D"/>
-          <w:kern w:val="0"/>
-          <w:sz w:val="24"/>
-          <w:szCs w:val="24"/>
-          <w14:ligatures w14:val="none"/>
-        </w:rPr>
-        <w:t>PorterStemmer</w:t>
-      </w:r>
-      <w:proofErr w:type="spellEnd"/>
-      <w:r>
-        <w:rPr>
-          <w:rFonts w:ascii="Arial" w:eastAsia="Times New Roman" w:hAnsi="Arial" w:cs="Arial"/>
-          <w:color w:val="05192D"/>
-          <w:kern w:val="0"/>
-          <w:sz w:val="24"/>
-          <w:szCs w:val="24"/>
-          <w14:ligatures w14:val="none"/>
-        </w:rPr>
-        <w:t xml:space="preserve">. Its input will be a list of tokenized words with </w:t>
-      </w:r>
-      <w:proofErr w:type="spellStart"/>
-      <w:r>
-        <w:rPr>
-          <w:rFonts w:ascii="Arial" w:eastAsia="Times New Roman" w:hAnsi="Arial" w:cs="Arial"/>
-          <w:color w:val="05192D"/>
-          <w:kern w:val="0"/>
-          <w:sz w:val="24"/>
-          <w:szCs w:val="24"/>
-          <w14:ligatures w14:val="none"/>
-        </w:rPr>
-        <w:t>stopwords</w:t>
-      </w:r>
-      <w:proofErr w:type="spellEnd"/>
-      <w:r>
-        <w:rPr>
-          <w:rFonts w:ascii="Arial" w:eastAsia="Times New Roman" w:hAnsi="Arial" w:cs="Arial"/>
-          <w:color w:val="05192D"/>
-          <w:kern w:val="0"/>
-          <w:sz w:val="24"/>
-          <w:szCs w:val="24"/>
-          <w14:ligatures w14:val="none"/>
-        </w:rPr>
-        <w:t xml:space="preserve"> removed. We iterate through this list using stemmer-dot-stem to stem each token. In the output, reading becomes read, and books becomes book.</w:t>
+        <w:t>Stemming reduces words or tokens to their base or root form for simplified analysis. For example, "running," "runs," and "ran" would all be converted to "run" using stemming. We use the NLTK library's PorterStemmer package to perform stemming on a set of words or tokens. We initialize the PorterStemmer. Its input will be a list of tokenized words with stopwords removed. We iterate through this list using stemmer-dot-stem to stem each token. In the output, reading becomes read, and books becomes book.</w:t>
       </w:r>
     </w:p>
     <w:p>
@@ -1346,55 +760,7 @@
           <w:szCs w:val="24"/>
           <w14:ligatures w14:val="none"/>
         </w:rPr>
-        <w:t xml:space="preserve">Lastly, we can remove rare words that occur infrequently and may not provide value for our text analysis. We calculate the word frequencies using the </w:t>
-      </w:r>
-      <w:proofErr w:type="spellStart"/>
-      <w:r>
-        <w:rPr>
-          <w:rFonts w:ascii="Arial" w:eastAsia="Times New Roman" w:hAnsi="Arial" w:cs="Arial"/>
-          <w:color w:val="05192D"/>
-          <w:kern w:val="0"/>
-          <w:sz w:val="24"/>
-          <w:szCs w:val="24"/>
-          <w14:ligatures w14:val="none"/>
-        </w:rPr>
-        <w:t>FreqDist</w:t>
-      </w:r>
-      <w:proofErr w:type="spellEnd"/>
-      <w:r>
-        <w:rPr>
-          <w:rFonts w:ascii="Arial" w:eastAsia="Times New Roman" w:hAnsi="Arial" w:cs="Arial"/>
-          <w:color w:val="05192D"/>
-          <w:kern w:val="0"/>
-          <w:sz w:val="24"/>
-          <w:szCs w:val="24"/>
-          <w14:ligatures w14:val="none"/>
-        </w:rPr>
-        <w:t xml:space="preserve"> function from the </w:t>
-      </w:r>
-      <w:proofErr w:type="spellStart"/>
-      <w:r>
-        <w:rPr>
-          <w:rFonts w:ascii="Arial" w:eastAsia="Times New Roman" w:hAnsi="Arial" w:cs="Arial"/>
-          <w:color w:val="05192D"/>
-          <w:kern w:val="0"/>
-          <w:sz w:val="24"/>
-          <w:szCs w:val="24"/>
-          <w14:ligatures w14:val="none"/>
-        </w:rPr>
-        <w:t>nltk</w:t>
-      </w:r>
-      <w:proofErr w:type="spellEnd"/>
-      <w:r>
-        <w:rPr>
-          <w:rFonts w:ascii="Arial" w:eastAsia="Times New Roman" w:hAnsi="Arial" w:cs="Arial"/>
-          <w:color w:val="05192D"/>
-          <w:kern w:val="0"/>
-          <w:sz w:val="24"/>
-          <w:szCs w:val="24"/>
-          <w14:ligatures w14:val="none"/>
-        </w:rPr>
-        <w:t>-dot-probability module and define the tokens input. We then define a threshold value of two to determine the rare words. We filter out the rare words by keeping only tokens whose frequency exceeds the threshold. Then, we print the result.</w:t>
+        <w:t>Lastly, we can remove rare words that occur infrequently and may not provide value for our text analysis. We calculate the word frequencies using the FreqDist function from the nltk-dot-probability module and define the tokens input. We then define a threshold value of two to determine the rare words. We filter out the rare words by keeping only tokens whose frequency exceeds the threshold. Then, we print the result.</w:t>
       </w:r>
     </w:p>
     <w:p>
@@ -1509,6 +875,1042 @@
           <w14:ligatures w14:val="none"/>
         </w:rPr>
         <w:t>The techniques we have covered help refine our text data by reducing the number of features and creating cleaner, more representative datasets. We have only covered a few techniques here. Many more exist but are out of scope for this course. We encourage you to explore these further.</w:t>
+      </w:r>
+    </w:p>
+    <w:p>
+      <w:pPr>
+        <w:shd w:val="clear" w:color="auto" w:fill="F7F7FC"/>
+        <w:spacing w:after="120" w:line="240" w:lineRule="auto"/>
+        <w:rPr>
+          <w:rFonts w:ascii="Arial" w:eastAsia="Times New Roman" w:hAnsi="Arial" w:cs="Arial"/>
+          <w:color w:val="05192D"/>
+          <w:kern w:val="0"/>
+          <w:sz w:val="24"/>
+          <w:szCs w:val="24"/>
+          <w14:ligatures w14:val="none"/>
+        </w:rPr>
+      </w:pPr>
+    </w:p>
+    <w:p>
+      <w:pPr>
+        <w:shd w:val="clear" w:color="auto" w:fill="F7F7FC"/>
+        <w:spacing w:after="0" w:line="240" w:lineRule="auto"/>
+        <w:outlineLvl w:val="1"/>
+        <w:rPr>
+          <w:rFonts w:ascii="Arial" w:eastAsia="Times New Roman" w:hAnsi="Arial" w:cs="Arial"/>
+          <w:b/>
+          <w:bCs/>
+          <w:color w:val="05192D"/>
+          <w:kern w:val="0"/>
+          <w:sz w:val="44"/>
+          <w:szCs w:val="44"/>
+          <w14:ligatures w14:val="none"/>
+        </w:rPr>
+      </w:pPr>
+      <w:r>
+        <w:rPr>
+          <w:rFonts w:ascii="Arial" w:eastAsia="Times New Roman" w:hAnsi="Arial" w:cs="Arial"/>
+          <w:b/>
+          <w:bCs/>
+          <w:color w:val="05192D"/>
+          <w:kern w:val="0"/>
+          <w:sz w:val="44"/>
+          <w:szCs w:val="44"/>
+          <w14:ligatures w14:val="none"/>
+        </w:rPr>
+        <w:t>Encoding text data</w:t>
+      </w:r>
+    </w:p>
+    <w:p>
+      <w:pPr>
+        <w:spacing w:after="0" w:line="240" w:lineRule="auto"/>
+        <w:outlineLvl w:val="1"/>
+        <w:rPr>
+          <w:rFonts w:ascii="Arial" w:eastAsia="Times New Roman" w:hAnsi="Arial" w:cs="Arial"/>
+          <w:color w:val="05192D"/>
+          <w:kern w:val="0"/>
+          <w:sz w:val="24"/>
+          <w:szCs w:val="24"/>
+          <w14:ligatures w14:val="none"/>
+        </w:rPr>
+      </w:pPr>
+    </w:p>
+    <w:p>
+      <w:pPr>
+        <w:spacing w:after="0" w:line="240" w:lineRule="auto"/>
+        <w:outlineLvl w:val="1"/>
+        <w:rPr>
+          <w:rFonts w:ascii="Arial" w:eastAsia="Times New Roman" w:hAnsi="Arial" w:cs="Arial"/>
+          <w:b/>
+          <w:bCs/>
+          <w:color w:val="05192D"/>
+          <w:kern w:val="0"/>
+          <w:sz w:val="24"/>
+          <w:szCs w:val="24"/>
+          <w14:ligatures w14:val="none"/>
+        </w:rPr>
+      </w:pPr>
+      <w:r>
+        <w:rPr>
+          <w:rFonts w:ascii="Arial" w:eastAsia="Times New Roman" w:hAnsi="Arial" w:cs="Arial"/>
+          <w:b/>
+          <w:bCs/>
+          <w:color w:val="05192D"/>
+          <w:kern w:val="0"/>
+          <w:sz w:val="24"/>
+          <w:szCs w:val="24"/>
+          <w14:ligatures w14:val="none"/>
+        </w:rPr>
+        <w:t>Text encoding</w:t>
+      </w:r>
+    </w:p>
+    <w:p>
+      <w:pPr>
+        <w:spacing w:after="120" w:line="240" w:lineRule="auto"/>
+        <w:rPr>
+          <w:rFonts w:ascii="Arial" w:eastAsia="Times New Roman" w:hAnsi="Arial" w:cs="Arial"/>
+          <w:color w:val="05192D"/>
+          <w:kern w:val="0"/>
+          <w:sz w:val="24"/>
+          <w:szCs w:val="24"/>
+          <w14:ligatures w14:val="none"/>
+        </w:rPr>
+      </w:pPr>
+      <w:r>
+        <w:rPr>
+          <w:rFonts w:ascii="Arial" w:eastAsia="Times New Roman" w:hAnsi="Arial" w:cs="Arial"/>
+          <w:color w:val="05192D"/>
+          <w:kern w:val="0"/>
+          <w:sz w:val="24"/>
+          <w:szCs w:val="24"/>
+          <w14:ligatures w14:val="none"/>
+        </w:rPr>
+        <w:t>Encoding happens after processing the data. Using PyTorch, we can convert text into machine-readable numbers for analysis and modeling. As seen in the image, each value in the red table is encoded in the blue table.</w:t>
+      </w:r>
+    </w:p>
+    <w:p>
+      <w:pPr>
+        <w:spacing w:after="120" w:line="240" w:lineRule="auto"/>
+        <w:rPr>
+          <w:rFonts w:ascii="Arial" w:eastAsia="Times New Roman" w:hAnsi="Arial" w:cs="Arial"/>
+          <w:color w:val="05192D"/>
+          <w:kern w:val="0"/>
+          <w:sz w:val="24"/>
+          <w:szCs w:val="24"/>
+          <w14:ligatures w14:val="none"/>
+        </w:rPr>
+      </w:pPr>
+      <w:r>
+        <w:rPr>
+          <w:rFonts w:ascii="Arial" w:eastAsia="Times New Roman" w:hAnsi="Arial" w:cs="Arial"/>
+          <w:color w:val="05192D"/>
+          <w:kern w:val="0"/>
+          <w:sz w:val="24"/>
+          <w:szCs w:val="24"/>
+          <w14:ligatures w14:val="none"/>
+        </w:rPr>
+        <w:drawing>
+          <wp:inline distT="0" distB="0" distL="0" distR="0" wp14:anchorId="3A404AF5" wp14:editId="2D38F9D2">
+            <wp:extent cx="5943600" cy="2958465"/>
+            <wp:effectExtent l="0" t="0" r="0" b="0"/>
+            <wp:docPr id="6" name="Picture 6"/>
+            <wp:cNvGraphicFramePr>
+              <a:graphicFrameLocks xmlns:a="http://schemas.openxmlformats.org/drawingml/2006/main" noChangeAspect="1"/>
+            </wp:cNvGraphicFramePr>
+            <a:graphic xmlns:a="http://schemas.openxmlformats.org/drawingml/2006/main">
+              <a:graphicData uri="http://schemas.openxmlformats.org/drawingml/2006/picture">
+                <pic:pic xmlns:pic="http://schemas.openxmlformats.org/drawingml/2006/picture">
+                  <pic:nvPicPr>
+                    <pic:cNvPr id="1" name=""/>
+                    <pic:cNvPicPr/>
+                  </pic:nvPicPr>
+                  <pic:blipFill>
+                    <a:blip r:embed="rId9"/>
+                    <a:stretch>
+                      <a:fillRect/>
+                    </a:stretch>
+                  </pic:blipFill>
+                  <pic:spPr>
+                    <a:xfrm>
+                      <a:off x="0" y="0"/>
+                      <a:ext cx="5943600" cy="2958465"/>
+                    </a:xfrm>
+                    <a:prstGeom prst="rect">
+                      <a:avLst/>
+                    </a:prstGeom>
+                  </pic:spPr>
+                </pic:pic>
+              </a:graphicData>
+            </a:graphic>
+          </wp:inline>
+        </w:drawing>
+      </w:r>
+    </w:p>
+    <w:p>
+      <w:pPr>
+        <w:spacing w:after="0" w:line="240" w:lineRule="auto"/>
+        <w:outlineLvl w:val="1"/>
+        <w:rPr>
+          <w:rFonts w:ascii="Arial" w:eastAsia="Times New Roman" w:hAnsi="Arial" w:cs="Arial"/>
+          <w:b/>
+          <w:bCs/>
+          <w:color w:val="05192D"/>
+          <w:kern w:val="0"/>
+          <w:sz w:val="24"/>
+          <w:szCs w:val="24"/>
+          <w14:ligatures w14:val="none"/>
+        </w:rPr>
+      </w:pPr>
+      <w:r>
+        <w:rPr>
+          <w:rFonts w:ascii="Arial" w:eastAsia="Times New Roman" w:hAnsi="Arial" w:cs="Arial"/>
+          <w:b/>
+          <w:bCs/>
+          <w:color w:val="05192D"/>
+          <w:kern w:val="0"/>
+          <w:sz w:val="24"/>
+          <w:szCs w:val="24"/>
+          <w14:ligatures w14:val="none"/>
+        </w:rPr>
+        <w:t>Encoding techniques</w:t>
+      </w:r>
+    </w:p>
+    <w:p>
+      <w:pPr>
+        <w:spacing w:after="120" w:line="240" w:lineRule="auto"/>
+        <w:rPr>
+          <w:rFonts w:ascii="Arial" w:eastAsia="Times New Roman" w:hAnsi="Arial" w:cs="Arial"/>
+          <w:color w:val="05192D"/>
+          <w:kern w:val="0"/>
+          <w:sz w:val="24"/>
+          <w:szCs w:val="24"/>
+          <w14:ligatures w14:val="none"/>
+        </w:rPr>
+      </w:pPr>
+      <w:r>
+        <w:rPr>
+          <w:rFonts w:ascii="Arial" w:eastAsia="Times New Roman" w:hAnsi="Arial" w:cs="Arial"/>
+          <w:color w:val="05192D"/>
+          <w:kern w:val="0"/>
+          <w:sz w:val="24"/>
+          <w:szCs w:val="24"/>
+          <w14:ligatures w14:val="none"/>
+        </w:rPr>
+        <w:t>We will discuss three encoding methods: One-hot encoding transforms words into unique numerical representations, Bag-of-Words captures word frequency disregarding order, and TF-IDF balances the uniqueness and importance of words in a document. Additionally, embedding converts words into vectors representing semantic meanings. We will review embeddings in the next chapter.</w:t>
+      </w:r>
+    </w:p>
+    <w:p>
+      <w:pPr>
+        <w:spacing w:after="0" w:line="240" w:lineRule="auto"/>
+        <w:outlineLvl w:val="1"/>
+        <w:rPr>
+          <w:rFonts w:ascii="Arial" w:eastAsia="Times New Roman" w:hAnsi="Arial" w:cs="Arial"/>
+          <w:b/>
+          <w:bCs/>
+          <w:color w:val="05192D"/>
+          <w:kern w:val="0"/>
+          <w:sz w:val="24"/>
+          <w:szCs w:val="24"/>
+          <w14:ligatures w14:val="none"/>
+        </w:rPr>
+      </w:pPr>
+      <w:r>
+        <w:rPr>
+          <w:rFonts w:ascii="Arial" w:eastAsia="Times New Roman" w:hAnsi="Arial" w:cs="Arial"/>
+          <w:b/>
+          <w:bCs/>
+          <w:color w:val="05192D"/>
+          <w:kern w:val="0"/>
+          <w:sz w:val="24"/>
+          <w:szCs w:val="24"/>
+          <w14:ligatures w14:val="none"/>
+        </w:rPr>
+        <w:t>One-hot encoding</w:t>
+      </w:r>
+    </w:p>
+    <w:p>
+      <w:pPr>
+        <w:spacing w:after="120" w:line="240" w:lineRule="auto"/>
+        <w:rPr>
+          <w:rFonts w:ascii="Arial" w:eastAsia="Times New Roman" w:hAnsi="Arial" w:cs="Arial"/>
+          <w:color w:val="05192D"/>
+          <w:kern w:val="0"/>
+          <w:sz w:val="24"/>
+          <w:szCs w:val="24"/>
+          <w14:ligatures w14:val="none"/>
+        </w:rPr>
+      </w:pPr>
+      <w:r>
+        <w:rPr>
+          <w:rFonts w:ascii="Arial" w:eastAsia="Times New Roman" w:hAnsi="Arial" w:cs="Arial"/>
+          <w:color w:val="05192D"/>
+          <w:kern w:val="0"/>
+          <w:sz w:val="24"/>
+          <w:szCs w:val="24"/>
+          <w14:ligatures w14:val="none"/>
+        </w:rPr>
+        <w:t>With one-hot encoding, each word maps onto a distinct one-hot binary vector within the encoding space where one represents the presence of a word and zero the absence. For instance, in a vocabulary consisting of cat, dog, and rabbit, the one-hot vector for 'cat' could be [1, 0, 0], [0, 1, 0] for 'dog' and [0, 0, 1] for 'rabbit'.</w:t>
+      </w:r>
+    </w:p>
+    <w:p>
+      <w:pPr>
+        <w:spacing w:after="120" w:line="240" w:lineRule="auto"/>
+        <w:rPr>
+          <w:rFonts w:ascii="Arial" w:eastAsia="Times New Roman" w:hAnsi="Arial" w:cs="Arial"/>
+          <w:color w:val="05192D"/>
+          <w:kern w:val="0"/>
+          <w:sz w:val="24"/>
+          <w:szCs w:val="24"/>
+          <w14:ligatures w14:val="none"/>
+        </w:rPr>
+      </w:pPr>
+      <w:r>
+        <w:rPr>
+          <w:rFonts w:ascii="Arial" w:eastAsia="Times New Roman" w:hAnsi="Arial" w:cs="Arial"/>
+          <w:color w:val="05192D"/>
+          <w:kern w:val="0"/>
+          <w:sz w:val="24"/>
+          <w:szCs w:val="24"/>
+          <w14:ligatures w14:val="none"/>
+        </w:rPr>
+        <w:lastRenderedPageBreak/>
+        <w:drawing>
+          <wp:inline distT="0" distB="0" distL="0" distR="0" wp14:anchorId="7E5AA3BD" wp14:editId="7D72B2EA">
+            <wp:extent cx="5943600" cy="1824990"/>
+            <wp:effectExtent l="0" t="0" r="0" b="3810"/>
+            <wp:docPr id="7" name="Picture 7"/>
+            <wp:cNvGraphicFramePr>
+              <a:graphicFrameLocks xmlns:a="http://schemas.openxmlformats.org/drawingml/2006/main" noChangeAspect="1"/>
+            </wp:cNvGraphicFramePr>
+            <a:graphic xmlns:a="http://schemas.openxmlformats.org/drawingml/2006/main">
+              <a:graphicData uri="http://schemas.openxmlformats.org/drawingml/2006/picture">
+                <pic:pic xmlns:pic="http://schemas.openxmlformats.org/drawingml/2006/picture">
+                  <pic:nvPicPr>
+                    <pic:cNvPr id="1" name=""/>
+                    <pic:cNvPicPr/>
+                  </pic:nvPicPr>
+                  <pic:blipFill>
+                    <a:blip r:embed="rId10"/>
+                    <a:stretch>
+                      <a:fillRect/>
+                    </a:stretch>
+                  </pic:blipFill>
+                  <pic:spPr>
+                    <a:xfrm>
+                      <a:off x="0" y="0"/>
+                      <a:ext cx="5943600" cy="1824990"/>
+                    </a:xfrm>
+                    <a:prstGeom prst="rect">
+                      <a:avLst/>
+                    </a:prstGeom>
+                  </pic:spPr>
+                </pic:pic>
+              </a:graphicData>
+            </a:graphic>
+          </wp:inline>
+        </w:drawing>
+      </w:r>
+    </w:p>
+    <w:p>
+      <w:pPr>
+        <w:spacing w:after="0" w:line="240" w:lineRule="auto"/>
+        <w:outlineLvl w:val="1"/>
+        <w:rPr>
+          <w:rFonts w:ascii="Arial" w:eastAsia="Times New Roman" w:hAnsi="Arial" w:cs="Arial"/>
+          <w:b/>
+          <w:bCs/>
+          <w:color w:val="05192D"/>
+          <w:kern w:val="0"/>
+          <w:sz w:val="24"/>
+          <w:szCs w:val="24"/>
+          <w14:ligatures w14:val="none"/>
+        </w:rPr>
+      </w:pPr>
+      <w:r>
+        <w:rPr>
+          <w:rFonts w:ascii="Arial" w:eastAsia="Times New Roman" w:hAnsi="Arial" w:cs="Arial"/>
+          <w:b/>
+          <w:bCs/>
+          <w:color w:val="05192D"/>
+          <w:kern w:val="0"/>
+          <w:sz w:val="24"/>
+          <w:szCs w:val="24"/>
+          <w14:ligatures w14:val="none"/>
+        </w:rPr>
+        <w:t>One-hot encoding with PyTorch</w:t>
+      </w:r>
+    </w:p>
+    <w:p>
+      <w:pPr>
+        <w:spacing w:after="120" w:line="240" w:lineRule="auto"/>
+        <w:rPr>
+          <w:rFonts w:ascii="Arial" w:eastAsia="Times New Roman" w:hAnsi="Arial" w:cs="Arial"/>
+          <w:color w:val="05192D"/>
+          <w:kern w:val="0"/>
+          <w:sz w:val="24"/>
+          <w:szCs w:val="24"/>
+          <w14:ligatures w14:val="none"/>
+        </w:rPr>
+      </w:pPr>
+      <w:r>
+        <w:rPr>
+          <w:rFonts w:ascii="Arial" w:eastAsia="Times New Roman" w:hAnsi="Arial" w:cs="Arial"/>
+          <w:color w:val="05192D"/>
+          <w:kern w:val="0"/>
+          <w:sz w:val="24"/>
+          <w:szCs w:val="24"/>
+          <w14:ligatures w14:val="none"/>
+        </w:rPr>
+        <w:t>We have a vocab list that contains input tokens. For sentence input, we tokenize to create a list of tokens. We first determine the vocab list length. Using torch, we utilize the torch-dot-eye function to generate one-hot vectors for the length of our list. We create a dictionary called one_hot_dict where each word is mapped to its corresponding vector from one_hot_vectors. This allows us to easily access the vector representation of any word in our vocabulary.</w:t>
+      </w:r>
+    </w:p>
+    <w:p>
+      <w:pPr>
+        <w:spacing w:after="120" w:line="240" w:lineRule="auto"/>
+        <w:rPr>
+          <w:rFonts w:ascii="Arial" w:eastAsia="Times New Roman" w:hAnsi="Arial" w:cs="Arial"/>
+          <w:color w:val="05192D"/>
+          <w:kern w:val="0"/>
+          <w:sz w:val="24"/>
+          <w:szCs w:val="24"/>
+          <w14:ligatures w14:val="none"/>
+        </w:rPr>
+      </w:pPr>
+      <w:r>
+        <w:rPr>
+          <w:rFonts w:ascii="Arial" w:eastAsia="Times New Roman" w:hAnsi="Arial" w:cs="Arial"/>
+          <w:color w:val="05192D"/>
+          <w:kern w:val="0"/>
+          <w:sz w:val="24"/>
+          <w:szCs w:val="24"/>
+          <w14:ligatures w14:val="none"/>
+        </w:rPr>
+        <w:drawing>
+          <wp:inline distT="0" distB="0" distL="0" distR="0" wp14:anchorId="7422EEF2" wp14:editId="17323066">
+            <wp:extent cx="5943600" cy="2698115"/>
+            <wp:effectExtent l="0" t="0" r="0" b="6985"/>
+            <wp:docPr id="8" name="Picture 8"/>
+            <wp:cNvGraphicFramePr>
+              <a:graphicFrameLocks xmlns:a="http://schemas.openxmlformats.org/drawingml/2006/main" noChangeAspect="1"/>
+            </wp:cNvGraphicFramePr>
+            <a:graphic xmlns:a="http://schemas.openxmlformats.org/drawingml/2006/main">
+              <a:graphicData uri="http://schemas.openxmlformats.org/drawingml/2006/picture">
+                <pic:pic xmlns:pic="http://schemas.openxmlformats.org/drawingml/2006/picture">
+                  <pic:nvPicPr>
+                    <pic:cNvPr id="1" name=""/>
+                    <pic:cNvPicPr/>
+                  </pic:nvPicPr>
+                  <pic:blipFill>
+                    <a:blip r:embed="rId11"/>
+                    <a:stretch>
+                      <a:fillRect/>
+                    </a:stretch>
+                  </pic:blipFill>
+                  <pic:spPr>
+                    <a:xfrm>
+                      <a:off x="0" y="0"/>
+                      <a:ext cx="5943600" cy="2698115"/>
+                    </a:xfrm>
+                    <a:prstGeom prst="rect">
+                      <a:avLst/>
+                    </a:prstGeom>
+                  </pic:spPr>
+                </pic:pic>
+              </a:graphicData>
+            </a:graphic>
+          </wp:inline>
+        </w:drawing>
+      </w:r>
+    </w:p>
+    <w:p>
+      <w:pPr>
+        <w:spacing w:after="0" w:line="240" w:lineRule="auto"/>
+        <w:outlineLvl w:val="1"/>
+        <w:rPr>
+          <w:rFonts w:ascii="Arial" w:eastAsia="Times New Roman" w:hAnsi="Arial" w:cs="Arial"/>
+          <w:b/>
+          <w:bCs/>
+          <w:color w:val="05192D"/>
+          <w:kern w:val="0"/>
+          <w:sz w:val="24"/>
+          <w:szCs w:val="24"/>
+          <w14:ligatures w14:val="none"/>
+        </w:rPr>
+      </w:pPr>
+      <w:r>
+        <w:rPr>
+          <w:rFonts w:ascii="Arial" w:eastAsia="Times New Roman" w:hAnsi="Arial" w:cs="Arial"/>
+          <w:b/>
+          <w:bCs/>
+          <w:color w:val="05192D"/>
+          <w:kern w:val="0"/>
+          <w:sz w:val="24"/>
+          <w:szCs w:val="24"/>
+          <w14:ligatures w14:val="none"/>
+        </w:rPr>
+        <w:t>Bag-of-words</w:t>
+      </w:r>
+    </w:p>
+    <w:p>
+      <w:pPr>
+        <w:spacing w:after="120" w:line="240" w:lineRule="auto"/>
+        <w:rPr>
+          <w:rFonts w:ascii="Arial" w:eastAsia="Times New Roman" w:hAnsi="Arial" w:cs="Arial"/>
+          <w:color w:val="05192D"/>
+          <w:kern w:val="0"/>
+          <w:sz w:val="24"/>
+          <w:szCs w:val="24"/>
+          <w14:ligatures w14:val="none"/>
+        </w:rPr>
+      </w:pPr>
+      <w:r>
+        <w:rPr>
+          <w:rFonts w:ascii="Arial" w:eastAsia="Times New Roman" w:hAnsi="Arial" w:cs="Arial"/>
+          <w:color w:val="05192D"/>
+          <w:kern w:val="0"/>
+          <w:sz w:val="24"/>
+          <w:szCs w:val="24"/>
+          <w14:ligatures w14:val="none"/>
+        </w:rPr>
+        <w:t>Alternatively, we could improve our models by adding more meaning with bag-of-words, which treats a document as an unordered collection of words, emphasizing word frequency over order. For instance, the sentence 'The cat sat on the mat' is converted into a dictionary. In our case, "the" is the only word that appears twice.</w:t>
+      </w:r>
+    </w:p>
+    <w:p>
+      <w:pPr>
+        <w:spacing w:after="120" w:line="240" w:lineRule="auto"/>
+        <w:rPr>
+          <w:rFonts w:ascii="Arial" w:eastAsia="Times New Roman" w:hAnsi="Arial" w:cs="Arial"/>
+          <w:color w:val="05192D"/>
+          <w:kern w:val="0"/>
+          <w:sz w:val="24"/>
+          <w:szCs w:val="24"/>
+          <w14:ligatures w14:val="none"/>
+        </w:rPr>
+      </w:pPr>
+      <w:r>
+        <w:rPr>
+          <w:rFonts w:ascii="Arial" w:eastAsia="Times New Roman" w:hAnsi="Arial" w:cs="Arial"/>
+          <w:color w:val="05192D"/>
+          <w:kern w:val="0"/>
+          <w:sz w:val="24"/>
+          <w:szCs w:val="24"/>
+          <w14:ligatures w14:val="none"/>
+        </w:rPr>
+        <w:drawing>
+          <wp:anchor distT="0" distB="0" distL="114300" distR="114300" simplePos="0" relativeHeight="251658240" behindDoc="0" locked="0" layoutInCell="1" allowOverlap="1" wp14:anchorId="62BA4139">
+            <wp:simplePos x="0" y="0"/>
+            <wp:positionH relativeFrom="column">
+              <wp:posOffset>0</wp:posOffset>
+            </wp:positionH>
+            <wp:positionV relativeFrom="paragraph">
+              <wp:posOffset>116205</wp:posOffset>
+            </wp:positionV>
+            <wp:extent cx="5943600" cy="1423670"/>
+            <wp:effectExtent l="0" t="0" r="0" b="5080"/>
+            <wp:wrapNone/>
+            <wp:docPr id="9" name="Picture 9"/>
+            <wp:cNvGraphicFramePr>
+              <a:graphicFrameLocks xmlns:a="http://schemas.openxmlformats.org/drawingml/2006/main" noChangeAspect="1"/>
+            </wp:cNvGraphicFramePr>
+            <a:graphic xmlns:a="http://schemas.openxmlformats.org/drawingml/2006/main">
+              <a:graphicData uri="http://schemas.openxmlformats.org/drawingml/2006/picture">
+                <pic:pic xmlns:pic="http://schemas.openxmlformats.org/drawingml/2006/picture">
+                  <pic:nvPicPr>
+                    <pic:cNvPr id="1" name=""/>
+                    <pic:cNvPicPr/>
+                  </pic:nvPicPr>
+                  <pic:blipFill>
+                    <a:blip r:embed="rId12">
+                      <a:extLst>
+                        <a:ext uri="{28A0092B-C50C-407E-A947-70E740481C1C}">
+                          <a14:useLocalDpi xmlns:a14="http://schemas.microsoft.com/office/drawing/2010/main" val="0"/>
+                        </a:ext>
+                      </a:extLst>
+                    </a:blip>
+                    <a:stretch>
+                      <a:fillRect/>
+                    </a:stretch>
+                  </pic:blipFill>
+                  <pic:spPr>
+                    <a:xfrm>
+                      <a:off x="0" y="0"/>
+                      <a:ext cx="5943600" cy="1423670"/>
+                    </a:xfrm>
+                    <a:prstGeom prst="rect">
+                      <a:avLst/>
+                    </a:prstGeom>
+                  </pic:spPr>
+                </pic:pic>
+              </a:graphicData>
+            </a:graphic>
+          </wp:anchor>
+        </w:drawing>
+      </w:r>
+    </w:p>
+    <w:p>
+      <w:pPr>
+        <w:spacing w:after="120" w:line="240" w:lineRule="auto"/>
+        <w:rPr>
+          <w:rFonts w:ascii="Arial" w:eastAsia="Times New Roman" w:hAnsi="Arial" w:cs="Arial"/>
+          <w:color w:val="05192D"/>
+          <w:kern w:val="0"/>
+          <w:sz w:val="24"/>
+          <w:szCs w:val="24"/>
+          <w14:ligatures w14:val="none"/>
+        </w:rPr>
+      </w:pPr>
+    </w:p>
+    <w:p>
+      <w:pPr>
+        <w:spacing w:after="120" w:line="240" w:lineRule="auto"/>
+        <w:rPr>
+          <w:rFonts w:ascii="Arial" w:eastAsia="Times New Roman" w:hAnsi="Arial" w:cs="Arial"/>
+          <w:color w:val="05192D"/>
+          <w:kern w:val="0"/>
+          <w:sz w:val="24"/>
+          <w:szCs w:val="24"/>
+          <w14:ligatures w14:val="none"/>
+        </w:rPr>
+      </w:pPr>
+    </w:p>
+    <w:p>
+      <w:pPr>
+        <w:spacing w:after="120" w:line="240" w:lineRule="auto"/>
+        <w:rPr>
+          <w:rFonts w:ascii="Arial" w:eastAsia="Times New Roman" w:hAnsi="Arial" w:cs="Arial"/>
+          <w:color w:val="05192D"/>
+          <w:kern w:val="0"/>
+          <w:sz w:val="24"/>
+          <w:szCs w:val="24"/>
+          <w14:ligatures w14:val="none"/>
+        </w:rPr>
+      </w:pPr>
+    </w:p>
+    <w:p>
+      <w:pPr>
+        <w:spacing w:after="120" w:line="240" w:lineRule="auto"/>
+        <w:rPr>
+          <w:rFonts w:ascii="Arial" w:eastAsia="Times New Roman" w:hAnsi="Arial" w:cs="Arial"/>
+          <w:color w:val="05192D"/>
+          <w:kern w:val="0"/>
+          <w:sz w:val="24"/>
+          <w:szCs w:val="24"/>
+          <w14:ligatures w14:val="none"/>
+        </w:rPr>
+      </w:pPr>
+    </w:p>
+    <w:p>
+      <w:pPr>
+        <w:spacing w:after="0" w:line="240" w:lineRule="auto"/>
+        <w:outlineLvl w:val="1"/>
+        <w:rPr>
+          <w:rFonts w:ascii="Arial" w:eastAsia="Times New Roman" w:hAnsi="Arial" w:cs="Arial"/>
+          <w:b/>
+          <w:bCs/>
+          <w:color w:val="05192D"/>
+          <w:kern w:val="0"/>
+          <w:sz w:val="24"/>
+          <w:szCs w:val="24"/>
+          <w14:ligatures w14:val="none"/>
+        </w:rPr>
+      </w:pPr>
+      <w:r>
+        <w:rPr>
+          <w:rFonts w:ascii="Arial" w:eastAsia="Times New Roman" w:hAnsi="Arial" w:cs="Arial"/>
+          <w:b/>
+          <w:bCs/>
+          <w:color w:val="05192D"/>
+          <w:kern w:val="0"/>
+          <w:sz w:val="24"/>
+          <w:szCs w:val="24"/>
+          <w14:ligatures w14:val="none"/>
+        </w:rPr>
+        <w:lastRenderedPageBreak/>
+        <w:t>CountVectorizer</w:t>
+      </w:r>
+    </w:p>
+    <w:p>
+      <w:pPr>
+        <w:spacing w:after="120" w:line="240" w:lineRule="auto"/>
+        <w:rPr>
+          <w:rFonts w:ascii="Arial" w:eastAsia="Times New Roman" w:hAnsi="Arial" w:cs="Arial"/>
+          <w:color w:val="05192D"/>
+          <w:kern w:val="0"/>
+          <w:sz w:val="24"/>
+          <w:szCs w:val="24"/>
+          <w14:ligatures w14:val="none"/>
+        </w:rPr>
+      </w:pPr>
+      <w:r>
+        <w:rPr>
+          <w:rFonts w:ascii="Arial" w:eastAsia="Times New Roman" w:hAnsi="Arial" w:cs="Arial"/>
+          <w:color w:val="05192D"/>
+          <w:kern w:val="0"/>
+          <w:sz w:val="24"/>
+          <w:szCs w:val="24"/>
+          <w14:ligatures w14:val="none"/>
+        </w:rPr>
+        <w:t>In some cases, like this one, sklearn streamlines Bag-of-Words implementation. We import CountVectorizer from sklearn-dot-feature_extraction-dot-text. We instantiate a CountVectorizer object. We define our corpus, a collection of text documents represented here as a list of sentences. This can also be a tokenized list. We fit our vectorizer to the corpus and transform it into a numerical format using fit_transform. This produces our Bag-of-Words representation, which we store in X and print using the toarray function. We can visualize the words by extracting the feature names from the vectorizer with dot-get_feature_names_out. The output is a term frequency matrix, where each row corresponds to a document and each column corresponds to a word. For example, the presence of "and" in the first column is indicated by a one in the third row.</w:t>
+      </w:r>
+    </w:p>
+    <w:p>
+      <w:pPr>
+        <w:spacing w:after="120" w:line="240" w:lineRule="auto"/>
+        <w:rPr>
+          <w:rFonts w:ascii="Arial" w:eastAsia="Times New Roman" w:hAnsi="Arial" w:cs="Arial"/>
+          <w:color w:val="05192D"/>
+          <w:kern w:val="0"/>
+          <w:sz w:val="24"/>
+          <w:szCs w:val="24"/>
+          <w14:ligatures w14:val="none"/>
+        </w:rPr>
+      </w:pPr>
+      <w:r>
+        <w:rPr>
+          <w:rFonts w:ascii="Arial" w:eastAsia="Times New Roman" w:hAnsi="Arial" w:cs="Arial"/>
+          <w:color w:val="05192D"/>
+          <w:kern w:val="0"/>
+          <w:sz w:val="24"/>
+          <w:szCs w:val="24"/>
+          <w14:ligatures w14:val="none"/>
+        </w:rPr>
+        <w:drawing>
+          <wp:inline distT="0" distB="0" distL="0" distR="0" wp14:anchorId="0A77C1F3" wp14:editId="50337BFD">
+            <wp:extent cx="5943600" cy="3046730"/>
+            <wp:effectExtent l="0" t="0" r="0" b="1270"/>
+            <wp:docPr id="10" name="Picture 10"/>
+            <wp:cNvGraphicFramePr>
+              <a:graphicFrameLocks xmlns:a="http://schemas.openxmlformats.org/drawingml/2006/main" noChangeAspect="1"/>
+            </wp:cNvGraphicFramePr>
+            <a:graphic xmlns:a="http://schemas.openxmlformats.org/drawingml/2006/main">
+              <a:graphicData uri="http://schemas.openxmlformats.org/drawingml/2006/picture">
+                <pic:pic xmlns:pic="http://schemas.openxmlformats.org/drawingml/2006/picture">
+                  <pic:nvPicPr>
+                    <pic:cNvPr id="1" name=""/>
+                    <pic:cNvPicPr/>
+                  </pic:nvPicPr>
+                  <pic:blipFill>
+                    <a:blip r:embed="rId13"/>
+                    <a:stretch>
+                      <a:fillRect/>
+                    </a:stretch>
+                  </pic:blipFill>
+                  <pic:spPr>
+                    <a:xfrm>
+                      <a:off x="0" y="0"/>
+                      <a:ext cx="5943600" cy="3046730"/>
+                    </a:xfrm>
+                    <a:prstGeom prst="rect">
+                      <a:avLst/>
+                    </a:prstGeom>
+                  </pic:spPr>
+                </pic:pic>
+              </a:graphicData>
+            </a:graphic>
+          </wp:inline>
+        </w:drawing>
+      </w:r>
+    </w:p>
+    <w:p>
+      <w:pPr>
+        <w:spacing w:after="0" w:line="240" w:lineRule="auto"/>
+        <w:outlineLvl w:val="1"/>
+        <w:rPr>
+          <w:rFonts w:ascii="Arial" w:eastAsia="Times New Roman" w:hAnsi="Arial" w:cs="Arial"/>
+          <w:b/>
+          <w:bCs/>
+          <w:color w:val="05192D"/>
+          <w:kern w:val="0"/>
+          <w:sz w:val="24"/>
+          <w:szCs w:val="24"/>
+          <w14:ligatures w14:val="none"/>
+        </w:rPr>
+      </w:pPr>
+      <w:r>
+        <w:rPr>
+          <w:rFonts w:ascii="Arial" w:eastAsia="Times New Roman" w:hAnsi="Arial" w:cs="Arial"/>
+          <w:b/>
+          <w:bCs/>
+          <w:color w:val="05192D"/>
+          <w:kern w:val="0"/>
+          <w:sz w:val="24"/>
+          <w:szCs w:val="24"/>
+          <w14:ligatures w14:val="none"/>
+        </w:rPr>
+        <w:t>TF-IDF</w:t>
+      </w:r>
+    </w:p>
+    <w:p>
+      <w:pPr>
+        <w:spacing w:after="120" w:line="240" w:lineRule="auto"/>
+        <w:rPr>
+          <w:rFonts w:ascii="Arial" w:eastAsia="Times New Roman" w:hAnsi="Arial" w:cs="Arial"/>
+          <w:color w:val="05192D"/>
+          <w:kern w:val="0"/>
+          <w:sz w:val="24"/>
+          <w:szCs w:val="24"/>
+          <w14:ligatures w14:val="none"/>
+        </w:rPr>
+      </w:pPr>
+      <w:r>
+        <w:rPr>
+          <w:rFonts w:ascii="Arial" w:eastAsia="Times New Roman" w:hAnsi="Arial" w:cs="Arial"/>
+          <w:color w:val="05192D"/>
+          <w:kern w:val="0"/>
+          <w:sz w:val="24"/>
+          <w:szCs w:val="24"/>
+          <w14:ligatures w14:val="none"/>
+        </w:rPr>
+        <w:t>The last technique we will cover is TF-IDF or Term Frequency-Inverse Document Frequency. It assesses word importance by considering word frequency across all documents, assigning higher scores to rare words and lower scores to common ones. TF-IDF emphasizes informative words in our text data, unlike bag-of-words, which treats all words equally.</w:t>
+      </w:r>
+    </w:p>
+    <w:p>
+      <w:pPr>
+        <w:spacing w:after="120" w:line="240" w:lineRule="auto"/>
+        <w:rPr>
+          <w:rFonts w:ascii="Arial" w:eastAsia="Times New Roman" w:hAnsi="Arial" w:cs="Arial"/>
+          <w:color w:val="05192D"/>
+          <w:kern w:val="0"/>
+          <w:sz w:val="24"/>
+          <w:szCs w:val="24"/>
+          <w14:ligatures w14:val="none"/>
+        </w:rPr>
+      </w:pPr>
+      <w:r>
+        <w:rPr>
+          <w:rFonts w:ascii="Arial" w:eastAsia="Times New Roman" w:hAnsi="Arial" w:cs="Arial"/>
+          <w:color w:val="05192D"/>
+          <w:kern w:val="0"/>
+          <w:sz w:val="24"/>
+          <w:szCs w:val="24"/>
+          <w14:ligatures w14:val="none"/>
+        </w:rPr>
+        <w:drawing>
+          <wp:inline distT="0" distB="0" distL="0" distR="0" wp14:anchorId="65C3F950" wp14:editId="2EFE1D4F">
+            <wp:extent cx="5943600" cy="1705610"/>
+            <wp:effectExtent l="0" t="0" r="0" b="8890"/>
+            <wp:docPr id="11" name="Picture 11"/>
+            <wp:cNvGraphicFramePr>
+              <a:graphicFrameLocks xmlns:a="http://schemas.openxmlformats.org/drawingml/2006/main" noChangeAspect="1"/>
+            </wp:cNvGraphicFramePr>
+            <a:graphic xmlns:a="http://schemas.openxmlformats.org/drawingml/2006/main">
+              <a:graphicData uri="http://schemas.openxmlformats.org/drawingml/2006/picture">
+                <pic:pic xmlns:pic="http://schemas.openxmlformats.org/drawingml/2006/picture">
+                  <pic:nvPicPr>
+                    <pic:cNvPr id="1" name=""/>
+                    <pic:cNvPicPr/>
+                  </pic:nvPicPr>
+                  <pic:blipFill>
+                    <a:blip r:embed="rId14"/>
+                    <a:stretch>
+                      <a:fillRect/>
+                    </a:stretch>
+                  </pic:blipFill>
+                  <pic:spPr>
+                    <a:xfrm>
+                      <a:off x="0" y="0"/>
+                      <a:ext cx="5943600" cy="1705610"/>
+                    </a:xfrm>
+                    <a:prstGeom prst="rect">
+                      <a:avLst/>
+                    </a:prstGeom>
+                  </pic:spPr>
+                </pic:pic>
+              </a:graphicData>
+            </a:graphic>
+          </wp:inline>
+        </w:drawing>
+      </w:r>
+    </w:p>
+    <w:p>
+      <w:pPr>
+        <w:spacing w:after="0" w:line="240" w:lineRule="auto"/>
+        <w:outlineLvl w:val="1"/>
+        <w:rPr>
+          <w:rFonts w:ascii="Arial" w:eastAsia="Times New Roman" w:hAnsi="Arial" w:cs="Arial"/>
+          <w:b/>
+          <w:bCs/>
+          <w:color w:val="05192D"/>
+          <w:kern w:val="0"/>
+          <w:sz w:val="24"/>
+          <w:szCs w:val="24"/>
+          <w14:ligatures w14:val="none"/>
+        </w:rPr>
+      </w:pPr>
+      <w:r>
+        <w:rPr>
+          <w:rFonts w:ascii="Arial" w:eastAsia="Times New Roman" w:hAnsi="Arial" w:cs="Arial"/>
+          <w:b/>
+          <w:bCs/>
+          <w:color w:val="05192D"/>
+          <w:kern w:val="0"/>
+          <w:sz w:val="24"/>
+          <w:szCs w:val="24"/>
+          <w14:ligatures w14:val="none"/>
+        </w:rPr>
+        <w:lastRenderedPageBreak/>
+        <w:t>TfidfVectorizer</w:t>
+      </w:r>
+    </w:p>
+    <w:p>
+      <w:pPr>
+        <w:spacing w:after="120" w:line="240" w:lineRule="auto"/>
+        <w:rPr>
+          <w:rFonts w:ascii="Arial" w:eastAsia="Times New Roman" w:hAnsi="Arial" w:cs="Arial"/>
+          <w:color w:val="05192D"/>
+          <w:kern w:val="0"/>
+          <w:sz w:val="24"/>
+          <w:szCs w:val="24"/>
+          <w14:ligatures w14:val="none"/>
+        </w:rPr>
+      </w:pPr>
+      <w:r>
+        <w:rPr>
+          <w:rFonts w:ascii="Arial" w:eastAsia="Times New Roman" w:hAnsi="Arial" w:cs="Arial"/>
+          <w:color w:val="05192D"/>
+          <w:kern w:val="0"/>
+          <w:sz w:val="24"/>
+          <w:szCs w:val="24"/>
+          <w14:ligatures w14:val="none"/>
+        </w:rPr>
+        <w:t>To use TF-IDF we import TfidfVectorizer from sklearn. We instantiate a TfidfVectorizer object using the same corpus as before and fit it like we did for CountVectorizer. This transforms the data into TF-IDF vectors. TF-IDF can also accept a tokenized list. The toarray function yields a matrix of TF-IDF scores. We print the feature names. Every row in the matrix represents a document from the corpus. The feature names list displays the most significant words across all documents, and each word represents a column of the matrix.</w:t>
+      </w:r>
+    </w:p>
+    <w:p>
+      <w:pPr>
+        <w:spacing w:after="120" w:line="240" w:lineRule="auto"/>
+        <w:rPr>
+          <w:rFonts w:ascii="Arial" w:eastAsia="Times New Roman" w:hAnsi="Arial" w:cs="Arial"/>
+          <w:color w:val="05192D"/>
+          <w:kern w:val="0"/>
+          <w:sz w:val="24"/>
+          <w:szCs w:val="24"/>
+          <w14:ligatures w14:val="none"/>
+        </w:rPr>
+      </w:pPr>
+      <w:r>
+        <w:rPr>
+          <w:rFonts w:ascii="Arial" w:eastAsia="Times New Roman" w:hAnsi="Arial" w:cs="Arial"/>
+          <w:color w:val="05192D"/>
+          <w:kern w:val="0"/>
+          <w:sz w:val="24"/>
+          <w:szCs w:val="24"/>
+          <w14:ligatures w14:val="none"/>
+        </w:rPr>
+        <w:t>For instance, the importance of the word first is highest in the first sentence with a score of zero-point-six-eight.</w:t>
+      </w:r>
+    </w:p>
+    <w:p>
+      <w:pPr>
+        <w:spacing w:after="120" w:line="240" w:lineRule="auto"/>
+        <w:rPr>
+          <w:rFonts w:ascii="Arial" w:eastAsia="Times New Roman" w:hAnsi="Arial" w:cs="Arial"/>
+          <w:color w:val="05192D"/>
+          <w:kern w:val="0"/>
+          <w:sz w:val="24"/>
+          <w:szCs w:val="24"/>
+          <w14:ligatures w14:val="none"/>
+        </w:rPr>
+      </w:pPr>
+      <w:r>
+        <w:rPr>
+          <w:rFonts w:ascii="Arial" w:eastAsia="Times New Roman" w:hAnsi="Arial" w:cs="Arial"/>
+          <w:color w:val="05192D"/>
+          <w:kern w:val="0"/>
+          <w:sz w:val="24"/>
+          <w:szCs w:val="24"/>
+          <w14:ligatures w14:val="none"/>
+        </w:rPr>
+        <w:drawing>
+          <wp:inline distT="0" distB="0" distL="0" distR="0" wp14:anchorId="32A7DFA5" wp14:editId="0CF448EF">
+            <wp:extent cx="5943600" cy="2860675"/>
+            <wp:effectExtent l="0" t="0" r="0" b="0"/>
+            <wp:docPr id="12" name="Picture 12"/>
+            <wp:cNvGraphicFramePr>
+              <a:graphicFrameLocks xmlns:a="http://schemas.openxmlformats.org/drawingml/2006/main" noChangeAspect="1"/>
+            </wp:cNvGraphicFramePr>
+            <a:graphic xmlns:a="http://schemas.openxmlformats.org/drawingml/2006/main">
+              <a:graphicData uri="http://schemas.openxmlformats.org/drawingml/2006/picture">
+                <pic:pic xmlns:pic="http://schemas.openxmlformats.org/drawingml/2006/picture">
+                  <pic:nvPicPr>
+                    <pic:cNvPr id="1" name=""/>
+                    <pic:cNvPicPr/>
+                  </pic:nvPicPr>
+                  <pic:blipFill>
+                    <a:blip r:embed="rId15"/>
+                    <a:stretch>
+                      <a:fillRect/>
+                    </a:stretch>
+                  </pic:blipFill>
+                  <pic:spPr>
+                    <a:xfrm>
+                      <a:off x="0" y="0"/>
+                      <a:ext cx="5943600" cy="2860675"/>
+                    </a:xfrm>
+                    <a:prstGeom prst="rect">
+                      <a:avLst/>
+                    </a:prstGeom>
+                  </pic:spPr>
+                </pic:pic>
+              </a:graphicData>
+            </a:graphic>
+          </wp:inline>
+        </w:drawing>
+      </w:r>
+    </w:p>
+    <w:p>
+      <w:pPr>
+        <w:shd w:val="clear" w:color="auto" w:fill="F7F7FC"/>
+        <w:spacing w:after="0" w:line="240" w:lineRule="auto"/>
+        <w:outlineLvl w:val="1"/>
+        <w:rPr>
+          <w:rFonts w:ascii="Arial" w:eastAsia="Times New Roman" w:hAnsi="Arial" w:cs="Arial"/>
+          <w:b/>
+          <w:bCs/>
+          <w:color w:val="05192D"/>
+          <w:kern w:val="0"/>
+          <w:sz w:val="24"/>
+          <w:szCs w:val="24"/>
+          <w14:ligatures w14:val="none"/>
+        </w:rPr>
+      </w:pPr>
+      <w:r>
+        <w:rPr>
+          <w:rFonts w:ascii="Arial" w:eastAsia="Times New Roman" w:hAnsi="Arial" w:cs="Arial"/>
+          <w:b/>
+          <w:bCs/>
+          <w:color w:val="05192D"/>
+          <w:kern w:val="0"/>
+          <w:sz w:val="24"/>
+          <w:szCs w:val="24"/>
+          <w14:ligatures w14:val="none"/>
+        </w:rPr>
+        <w:t>Encoding techniques</w:t>
+      </w:r>
+    </w:p>
+    <w:p>
+      <w:pPr>
+        <w:shd w:val="clear" w:color="auto" w:fill="F7F7FC"/>
+        <w:spacing w:after="120" w:line="240" w:lineRule="auto"/>
+        <w:rPr>
+          <w:rFonts w:ascii="Arial" w:eastAsia="Times New Roman" w:hAnsi="Arial" w:cs="Arial"/>
+          <w:color w:val="05192D"/>
+          <w:kern w:val="0"/>
+          <w:sz w:val="24"/>
+          <w:szCs w:val="24"/>
+          <w14:ligatures w14:val="none"/>
+        </w:rPr>
+      </w:pPr>
+      <w:r>
+        <w:rPr>
+          <w:rFonts w:ascii="Arial" w:eastAsia="Times New Roman" w:hAnsi="Arial" w:cs="Arial"/>
+          <w:color w:val="05192D"/>
+          <w:kern w:val="0"/>
+          <w:sz w:val="24"/>
+          <w:szCs w:val="24"/>
+          <w14:ligatures w14:val="none"/>
+        </w:rPr>
+        <w:t>Encoding allows models to understand and process text. Ideally, we choose one technique for encoding to avoid redundant computations. As with processing, other encoding techniques exist but are beyond this course's scope. We will cover embeddings in the next chapter.</w:t>
       </w:r>
     </w:p>
     <w:p/>

</xml_diff>

<commit_message>
pipeline for text processing
</commit_message>
<xml_diff>
--- a/Deep Learning with text using Pytorch/Introduction to preprocessing for text.docx
+++ b/Deep Learning with text using Pytorch/Introduction to preprocessing for text.docx
@@ -28,8 +28,23 @@
           <w:szCs w:val="44"/>
           <w14:ligatures w14:val="none"/>
         </w:rPr>
-        <w:t>Introduction to preprocessing for text</w:t>
-      </w:r>
+        <w:t xml:space="preserve">Introduction to preprocessing for </w:t>
+      </w:r>
+      <w:proofErr w:type="gramStart"/>
+      <w:r>
+        <w:rPr>
+          <w:rFonts w:ascii="Arial" w:eastAsia="Times New Roman" w:hAnsi="Arial" w:cs="Arial"/>
+          <w:b/>
+          <w:bCs/>
+          <w:color w:val="05192D"/>
+          <w:kern w:val="0"/>
+          <w:sz w:val="44"/>
+          <w:szCs w:val="44"/>
+          <w14:ligatures w14:val="none"/>
+        </w:rPr>
+        <w:t>text</w:t>
+      </w:r>
+      <w:proofErr w:type="gramEnd"/>
     </w:p>
     <w:p>
       <w:pPr>
@@ -96,7 +111,31 @@
           <w:szCs w:val="24"/>
           <w14:ligatures w14:val="none"/>
         </w:rPr>
-        <w:t>We will explore deep learning using PyTorch for text classification and generation. We'll cover encoding, deep learning models for text, and advanced topics around transformer architecture and protecting our models from attacks. These skills apply to real-world tasks, like sentiment analysis, text summarization, and machine translation.</w:t>
+        <w:t xml:space="preserve">We will explore deep learning using </w:t>
+      </w:r>
+      <w:proofErr w:type="spellStart"/>
+      <w:r>
+        <w:rPr>
+          <w:rFonts w:ascii="Arial" w:eastAsia="Times New Roman" w:hAnsi="Arial" w:cs="Arial"/>
+          <w:color w:val="05192D"/>
+          <w:kern w:val="0"/>
+          <w:sz w:val="24"/>
+          <w:szCs w:val="24"/>
+          <w14:ligatures w14:val="none"/>
+        </w:rPr>
+        <w:t>PyTorch</w:t>
+      </w:r>
+      <w:proofErr w:type="spellEnd"/>
+      <w:r>
+        <w:rPr>
+          <w:rFonts w:ascii="Arial" w:eastAsia="Times New Roman" w:hAnsi="Arial" w:cs="Arial"/>
+          <w:color w:val="05192D"/>
+          <w:kern w:val="0"/>
+          <w:sz w:val="24"/>
+          <w:szCs w:val="24"/>
+          <w14:ligatures w14:val="none"/>
+        </w:rPr>
+        <w:t xml:space="preserve"> for text classification and generation. We'll cover encoding, deep learning models for text, and advanced topics around transformer architecture and protecting our models from attacks. These skills apply to real-world tasks, like sentiment analysis, text summarization, and machine translation.</w:t>
       </w:r>
     </w:p>
     <w:p>
@@ -120,7 +159,31 @@
           <w:szCs w:val="24"/>
           <w14:ligatures w14:val="none"/>
         </w:rPr>
-        <w:t>Before we begin, you should already be familiar with developing deep learning models with PyTorch, including training and evaluation loops, and have familiarity with convolutional and recurrent neural networks.</w:t>
+        <w:t xml:space="preserve">Before we begin, you should already be familiar with developing deep learning models with </w:t>
+      </w:r>
+      <w:proofErr w:type="spellStart"/>
+      <w:r>
+        <w:rPr>
+          <w:rFonts w:ascii="Arial" w:eastAsia="Times New Roman" w:hAnsi="Arial" w:cs="Arial"/>
+          <w:color w:val="05192D"/>
+          <w:kern w:val="0"/>
+          <w:sz w:val="24"/>
+          <w:szCs w:val="24"/>
+          <w14:ligatures w14:val="none"/>
+        </w:rPr>
+        <w:t>PyTorch</w:t>
+      </w:r>
+      <w:proofErr w:type="spellEnd"/>
+      <w:r>
+        <w:rPr>
+          <w:rFonts w:ascii="Arial" w:eastAsia="Times New Roman" w:hAnsi="Arial" w:cs="Arial"/>
+          <w:color w:val="05192D"/>
+          <w:kern w:val="0"/>
+          <w:sz w:val="24"/>
+          <w:szCs w:val="24"/>
+          <w14:ligatures w14:val="none"/>
+        </w:rPr>
+        <w:t>, including training and evaluation loops, and have familiarity with convolutional and recurrent neural networks.</w:t>
       </w:r>
     </w:p>
     <w:p>
@@ -173,7 +236,79 @@
           <w:szCs w:val="24"/>
           <w14:ligatures w14:val="none"/>
         </w:rPr>
-        <w:t>Welcome to the text processing pipeline! Our text analysis approach in PyTorch involves preprocessing, encoding, and Dataset and DataLoader. This video will focus on preprocessing. We will explore encoding and recap Dataset and Dataloader later in the chapter. Let's begin.</w:t>
+        <w:t xml:space="preserve">Welcome to the text processing pipeline! Our text analysis approach in </w:t>
+      </w:r>
+      <w:proofErr w:type="spellStart"/>
+      <w:r>
+        <w:rPr>
+          <w:rFonts w:ascii="Arial" w:eastAsia="Times New Roman" w:hAnsi="Arial" w:cs="Arial"/>
+          <w:color w:val="05192D"/>
+          <w:kern w:val="0"/>
+          <w:sz w:val="24"/>
+          <w:szCs w:val="24"/>
+          <w14:ligatures w14:val="none"/>
+        </w:rPr>
+        <w:t>PyTorch</w:t>
+      </w:r>
+      <w:proofErr w:type="spellEnd"/>
+      <w:r>
+        <w:rPr>
+          <w:rFonts w:ascii="Arial" w:eastAsia="Times New Roman" w:hAnsi="Arial" w:cs="Arial"/>
+          <w:color w:val="05192D"/>
+          <w:kern w:val="0"/>
+          <w:sz w:val="24"/>
+          <w:szCs w:val="24"/>
+          <w14:ligatures w14:val="none"/>
+        </w:rPr>
+        <w:t xml:space="preserve"> involves preprocessing, encoding, and Dataset and </w:t>
+      </w:r>
+      <w:proofErr w:type="spellStart"/>
+      <w:r>
+        <w:rPr>
+          <w:rFonts w:ascii="Arial" w:eastAsia="Times New Roman" w:hAnsi="Arial" w:cs="Arial"/>
+          <w:color w:val="05192D"/>
+          <w:kern w:val="0"/>
+          <w:sz w:val="24"/>
+          <w:szCs w:val="24"/>
+          <w14:ligatures w14:val="none"/>
+        </w:rPr>
+        <w:t>DataLoader</w:t>
+      </w:r>
+      <w:proofErr w:type="spellEnd"/>
+      <w:r>
+        <w:rPr>
+          <w:rFonts w:ascii="Arial" w:eastAsia="Times New Roman" w:hAnsi="Arial" w:cs="Arial"/>
+          <w:color w:val="05192D"/>
+          <w:kern w:val="0"/>
+          <w:sz w:val="24"/>
+          <w:szCs w:val="24"/>
+          <w14:ligatures w14:val="none"/>
+        </w:rPr>
+        <w:t xml:space="preserve">. This video will focus on preprocessing. We will explore encoding and recap Dataset and </w:t>
+      </w:r>
+      <w:proofErr w:type="spellStart"/>
+      <w:r>
+        <w:rPr>
+          <w:rFonts w:ascii="Arial" w:eastAsia="Times New Roman" w:hAnsi="Arial" w:cs="Arial"/>
+          <w:color w:val="05192D"/>
+          <w:kern w:val="0"/>
+          <w:sz w:val="24"/>
+          <w:szCs w:val="24"/>
+          <w14:ligatures w14:val="none"/>
+        </w:rPr>
+        <w:t>Dataloader</w:t>
+      </w:r>
+      <w:proofErr w:type="spellEnd"/>
+      <w:r>
+        <w:rPr>
+          <w:rFonts w:ascii="Arial" w:eastAsia="Times New Roman" w:hAnsi="Arial" w:cs="Arial"/>
+          <w:color w:val="05192D"/>
+          <w:kern w:val="0"/>
+          <w:sz w:val="24"/>
+          <w:szCs w:val="24"/>
+          <w14:ligatures w14:val="none"/>
+        </w:rPr>
+        <w:t xml:space="preserve"> later in the chapter. Let's begin.</w:t>
       </w:r>
     </w:p>
     <w:p>
@@ -215,6 +350,7 @@
       <w:r>
         <w:rPr>
           <w:rFonts w:ascii="Arial" w:eastAsia="Times New Roman" w:hAnsi="Arial" w:cs="Arial"/>
+          <w:noProof/>
           <w:color w:val="05192D"/>
           <w:kern w:val="0"/>
           <w:sz w:val="24"/>
@@ -222,7 +358,7 @@
           <w14:ligatures w14:val="none"/>
         </w:rPr>
         <w:drawing>
-          <wp:inline distT="0" distB="0" distL="0" distR="0" wp14:anchorId="1D9F2CD9" wp14:editId="231FA4B2">
+          <wp:inline distT="0" distB="0" distL="0" distR="0" wp14:anchorId="39587E28" wp14:editId="12EC89FE">
             <wp:extent cx="5943600" cy="2865755"/>
             <wp:effectExtent l="0" t="0" r="0" b="0"/>
             <wp:docPr id="1" name="Picture 1"/>
@@ -273,18 +409,33 @@
           <w14:ligatures w14:val="none"/>
         </w:rPr>
       </w:pPr>
-      <w:r>
-        <w:rPr>
-          <w:rFonts w:ascii="Arial" w:eastAsia="Times New Roman" w:hAnsi="Arial" w:cs="Arial"/>
-          <w:b/>
-          <w:bCs/>
-          <w:color w:val="05192D"/>
-          <w:kern w:val="0"/>
-          <w:sz w:val="24"/>
-          <w:szCs w:val="24"/>
-          <w14:ligatures w14:val="none"/>
-        </w:rPr>
-        <w:t>PyTorch and NLTK</w:t>
+      <w:proofErr w:type="spellStart"/>
+      <w:r>
+        <w:rPr>
+          <w:rFonts w:ascii="Arial" w:eastAsia="Times New Roman" w:hAnsi="Arial" w:cs="Arial"/>
+          <w:b/>
+          <w:bCs/>
+          <w:color w:val="05192D"/>
+          <w:kern w:val="0"/>
+          <w:sz w:val="24"/>
+          <w:szCs w:val="24"/>
+          <w14:ligatures w14:val="none"/>
+        </w:rPr>
+        <w:t>PyTorch</w:t>
+      </w:r>
+      <w:proofErr w:type="spellEnd"/>
+      <w:r>
+        <w:rPr>
+          <w:rFonts w:ascii="Arial" w:eastAsia="Times New Roman" w:hAnsi="Arial" w:cs="Arial"/>
+          <w:b/>
+          <w:bCs/>
+          <w:color w:val="05192D"/>
+          <w:kern w:val="0"/>
+          <w:sz w:val="24"/>
+          <w:szCs w:val="24"/>
+          <w14:ligatures w14:val="none"/>
+        </w:rPr>
+        <w:t xml:space="preserve"> and NLTK</w:t>
       </w:r>
     </w:p>
     <w:p>
@@ -308,7 +459,31 @@
           <w:szCs w:val="24"/>
           <w14:ligatures w14:val="none"/>
         </w:rPr>
-        <w:t>Preprocessing raw text data utilizes natural language processing techniques. We'll use PyTorch and NLTK, the Natural Language Toolkit, which provides a range of techniques to transform raw text into processed text.</w:t>
+        <w:t xml:space="preserve">Preprocessing raw text data utilizes natural language processing techniques. We'll use </w:t>
+      </w:r>
+      <w:proofErr w:type="spellStart"/>
+      <w:r>
+        <w:rPr>
+          <w:rFonts w:ascii="Arial" w:eastAsia="Times New Roman" w:hAnsi="Arial" w:cs="Arial"/>
+          <w:color w:val="05192D"/>
+          <w:kern w:val="0"/>
+          <w:sz w:val="24"/>
+          <w:szCs w:val="24"/>
+          <w14:ligatures w14:val="none"/>
+        </w:rPr>
+        <w:t>PyTorch</w:t>
+      </w:r>
+      <w:proofErr w:type="spellEnd"/>
+      <w:r>
+        <w:rPr>
+          <w:rFonts w:ascii="Arial" w:eastAsia="Times New Roman" w:hAnsi="Arial" w:cs="Arial"/>
+          <w:color w:val="05192D"/>
+          <w:kern w:val="0"/>
+          <w:sz w:val="24"/>
+          <w:szCs w:val="24"/>
+          <w14:ligatures w14:val="none"/>
+        </w:rPr>
+        <w:t xml:space="preserve"> and NLTK, the Natural Language Toolkit, which provides a range of techniques to transform raw text into processed text.</w:t>
       </w:r>
     </w:p>
     <w:p>
@@ -414,8 +589,81 @@
           <w:szCs w:val="24"/>
           <w14:ligatures w14:val="none"/>
         </w:rPr>
-        <w:t xml:space="preserve">The first step in text preprocessing is tokenization. This is where we extract tokens from text. A token could be a full word, part of a word, or a punctuation. We'll use the PyTorch get_tokenizer function imported from torchtext-dot-data-dot-utils. The </w:t>
-      </w:r>
+        <w:t xml:space="preserve">The first step in text preprocessing is tokenization. This is where we extract tokens from text. A token could be a full word, part of a word, or a punctuation. We'll use the </w:t>
+      </w:r>
+      <w:proofErr w:type="spellStart"/>
+      <w:r>
+        <w:rPr>
+          <w:rFonts w:ascii="Arial" w:eastAsia="Times New Roman" w:hAnsi="Arial" w:cs="Arial"/>
+          <w:color w:val="05192D"/>
+          <w:kern w:val="0"/>
+          <w:sz w:val="24"/>
+          <w:szCs w:val="24"/>
+          <w14:ligatures w14:val="none"/>
+        </w:rPr>
+        <w:t>PyTorch</w:t>
+      </w:r>
+      <w:proofErr w:type="spellEnd"/>
+      <w:r>
+        <w:rPr>
+          <w:rFonts w:ascii="Arial" w:eastAsia="Times New Roman" w:hAnsi="Arial" w:cs="Arial"/>
+          <w:color w:val="05192D"/>
+          <w:kern w:val="0"/>
+          <w:sz w:val="24"/>
+          <w:szCs w:val="24"/>
+          <w14:ligatures w14:val="none"/>
+        </w:rPr>
+        <w:t xml:space="preserve"> </w:t>
+      </w:r>
+      <w:proofErr w:type="spellStart"/>
+      <w:r>
+        <w:rPr>
+          <w:rFonts w:ascii="Arial" w:eastAsia="Times New Roman" w:hAnsi="Arial" w:cs="Arial"/>
+          <w:color w:val="05192D"/>
+          <w:kern w:val="0"/>
+          <w:sz w:val="24"/>
+          <w:szCs w:val="24"/>
+          <w14:ligatures w14:val="none"/>
+        </w:rPr>
+        <w:t>get_tokenizer</w:t>
+      </w:r>
+      <w:proofErr w:type="spellEnd"/>
+      <w:r>
+        <w:rPr>
+          <w:rFonts w:ascii="Arial" w:eastAsia="Times New Roman" w:hAnsi="Arial" w:cs="Arial"/>
+          <w:color w:val="05192D"/>
+          <w:kern w:val="0"/>
+          <w:sz w:val="24"/>
+          <w:szCs w:val="24"/>
+          <w14:ligatures w14:val="none"/>
+        </w:rPr>
+        <w:t xml:space="preserve"> function imported from </w:t>
+      </w:r>
+      <w:proofErr w:type="spellStart"/>
+      <w:r>
+        <w:rPr>
+          <w:rFonts w:ascii="Arial" w:eastAsia="Times New Roman" w:hAnsi="Arial" w:cs="Arial"/>
+          <w:color w:val="05192D"/>
+          <w:kern w:val="0"/>
+          <w:sz w:val="24"/>
+          <w:szCs w:val="24"/>
+          <w14:ligatures w14:val="none"/>
+        </w:rPr>
+        <w:t>torchtext</w:t>
+      </w:r>
+      <w:proofErr w:type="spellEnd"/>
+      <w:r>
+        <w:rPr>
+          <w:rFonts w:ascii="Arial" w:eastAsia="Times New Roman" w:hAnsi="Arial" w:cs="Arial"/>
+          <w:color w:val="05192D"/>
+          <w:kern w:val="0"/>
+          <w:sz w:val="24"/>
+          <w:szCs w:val="24"/>
+          <w14:ligatures w14:val="none"/>
+        </w:rPr>
+        <w:t xml:space="preserve">-dot-data-dot-utils. The </w:t>
+      </w:r>
+      <w:proofErr w:type="spellStart"/>
       <w:r>
         <w:rPr>
           <w:rFonts w:ascii="Arial" w:eastAsia="Times New Roman" w:hAnsi="Arial" w:cs="Arial"/>
@@ -426,7 +674,19 @@
           <w14:ligatures w14:val="none"/>
         </w:rPr>
         <w:lastRenderedPageBreak/>
-        <w:t>basic_english tokenizer supports the English language. We input the sentence: "I am reading a book now. I love to read books!". By applying tokenization, our output becomes a list of tokens.</w:t>
+        <w:t>basic_english</w:t>
+      </w:r>
+      <w:proofErr w:type="spellEnd"/>
+      <w:r>
+        <w:rPr>
+          <w:rFonts w:ascii="Arial" w:eastAsia="Times New Roman" w:hAnsi="Arial" w:cs="Arial"/>
+          <w:color w:val="05192D"/>
+          <w:kern w:val="0"/>
+          <w:sz w:val="24"/>
+          <w:szCs w:val="24"/>
+          <w14:ligatures w14:val="none"/>
+        </w:rPr>
+        <w:t xml:space="preserve"> tokenizer supports the English language. We input the sentence: "I am reading a book now. I love to read books!". By applying tokenization, our output becomes a list of tokens.</w:t>
       </w:r>
     </w:p>
     <w:p>
@@ -444,6 +704,7 @@
       <w:r>
         <w:rPr>
           <w:rFonts w:ascii="Arial" w:eastAsia="Times New Roman" w:hAnsi="Arial" w:cs="Arial"/>
+          <w:noProof/>
           <w:color w:val="05192D"/>
           <w:kern w:val="0"/>
           <w:sz w:val="24"/>
@@ -451,7 +712,7 @@
           <w14:ligatures w14:val="none"/>
         </w:rPr>
         <w:drawing>
-          <wp:inline distT="0" distB="0" distL="0" distR="0" wp14:anchorId="2D05929C" wp14:editId="50329245">
+          <wp:inline distT="0" distB="0" distL="0" distR="0" wp14:anchorId="1776975D" wp14:editId="3B998634">
             <wp:extent cx="5943600" cy="2689860"/>
             <wp:effectExtent l="0" t="0" r="0" b="0"/>
             <wp:docPr id="2" name="Picture 2"/>
@@ -513,8 +774,23 @@
           <w:szCs w:val="24"/>
           <w14:ligatures w14:val="none"/>
         </w:rPr>
-        <w:t>Stop word removal</w:t>
-      </w:r>
+        <w:t xml:space="preserve">Stop word </w:t>
+      </w:r>
+      <w:proofErr w:type="gramStart"/>
+      <w:r>
+        <w:rPr>
+          <w:rFonts w:ascii="Arial" w:eastAsia="Times New Roman" w:hAnsi="Arial" w:cs="Arial"/>
+          <w:b/>
+          <w:bCs/>
+          <w:color w:val="05192D"/>
+          <w:kern w:val="0"/>
+          <w:sz w:val="24"/>
+          <w:szCs w:val="24"/>
+          <w14:ligatures w14:val="none"/>
+        </w:rPr>
+        <w:t>removal</w:t>
+      </w:r>
+      <w:proofErr w:type="gramEnd"/>
     </w:p>
     <w:p>
       <w:pPr>
@@ -537,7 +813,247 @@
           <w:szCs w:val="24"/>
           <w14:ligatures w14:val="none"/>
         </w:rPr>
-        <w:t>Next is stopword removal, where NLTK is more suited. Here, we eliminate stopwords or commonly occurring words such as a, the, and, or, and others that don't contribute to the meaning of a text, allowing the model to focus on the words with meaning. We download the stopwords collection of words, also known as corpus, from nltk using nltk-dot-download and import the stopwords package. We create a set of stopwords with no duplicates using stopwords-dot-words. We use English to process English text, but other options are available. With list comprehension, we iterate through the tokens we previously created and filter out any stopwords. Note the use of the lower method; this helps us capture all instances of stopwords regardless of capitalization. Finally, we print the filtered tokens.</w:t>
+        <w:t xml:space="preserve">Next is </w:t>
+      </w:r>
+      <w:proofErr w:type="spellStart"/>
+      <w:r>
+        <w:rPr>
+          <w:rFonts w:ascii="Arial" w:eastAsia="Times New Roman" w:hAnsi="Arial" w:cs="Arial"/>
+          <w:color w:val="05192D"/>
+          <w:kern w:val="0"/>
+          <w:sz w:val="24"/>
+          <w:szCs w:val="24"/>
+          <w14:ligatures w14:val="none"/>
+        </w:rPr>
+        <w:t>stopword</w:t>
+      </w:r>
+      <w:proofErr w:type="spellEnd"/>
+      <w:r>
+        <w:rPr>
+          <w:rFonts w:ascii="Arial" w:eastAsia="Times New Roman" w:hAnsi="Arial" w:cs="Arial"/>
+          <w:color w:val="05192D"/>
+          <w:kern w:val="0"/>
+          <w:sz w:val="24"/>
+          <w:szCs w:val="24"/>
+          <w14:ligatures w14:val="none"/>
+        </w:rPr>
+        <w:t xml:space="preserve"> removal, where NLTK is more suited. Here, we eliminate </w:t>
+      </w:r>
+      <w:proofErr w:type="spellStart"/>
+      <w:r>
+        <w:rPr>
+          <w:rFonts w:ascii="Arial" w:eastAsia="Times New Roman" w:hAnsi="Arial" w:cs="Arial"/>
+          <w:color w:val="05192D"/>
+          <w:kern w:val="0"/>
+          <w:sz w:val="24"/>
+          <w:szCs w:val="24"/>
+          <w14:ligatures w14:val="none"/>
+        </w:rPr>
+        <w:t>stopwords</w:t>
+      </w:r>
+      <w:proofErr w:type="spellEnd"/>
+      <w:r>
+        <w:rPr>
+          <w:rFonts w:ascii="Arial" w:eastAsia="Times New Roman" w:hAnsi="Arial" w:cs="Arial"/>
+          <w:color w:val="05192D"/>
+          <w:kern w:val="0"/>
+          <w:sz w:val="24"/>
+          <w:szCs w:val="24"/>
+          <w14:ligatures w14:val="none"/>
+        </w:rPr>
+        <w:t xml:space="preserve"> or commonly occurring words such as a, the, and, or, and others that don't contribute to the meaning of a text, allowing the model to focus on the words with meaning. We download the </w:t>
+      </w:r>
+      <w:proofErr w:type="spellStart"/>
+      <w:r>
+        <w:rPr>
+          <w:rFonts w:ascii="Arial" w:eastAsia="Times New Roman" w:hAnsi="Arial" w:cs="Arial"/>
+          <w:color w:val="05192D"/>
+          <w:kern w:val="0"/>
+          <w:sz w:val="24"/>
+          <w:szCs w:val="24"/>
+          <w14:ligatures w14:val="none"/>
+        </w:rPr>
+        <w:t>stopwords</w:t>
+      </w:r>
+      <w:proofErr w:type="spellEnd"/>
+      <w:r>
+        <w:rPr>
+          <w:rFonts w:ascii="Arial" w:eastAsia="Times New Roman" w:hAnsi="Arial" w:cs="Arial"/>
+          <w:color w:val="05192D"/>
+          <w:kern w:val="0"/>
+          <w:sz w:val="24"/>
+          <w:szCs w:val="24"/>
+          <w14:ligatures w14:val="none"/>
+        </w:rPr>
+        <w:t xml:space="preserve"> collection of words, also known as corpus, from </w:t>
+      </w:r>
+      <w:proofErr w:type="spellStart"/>
+      <w:r>
+        <w:rPr>
+          <w:rFonts w:ascii="Arial" w:eastAsia="Times New Roman" w:hAnsi="Arial" w:cs="Arial"/>
+          <w:color w:val="05192D"/>
+          <w:kern w:val="0"/>
+          <w:sz w:val="24"/>
+          <w:szCs w:val="24"/>
+          <w14:ligatures w14:val="none"/>
+        </w:rPr>
+        <w:t>nltk</w:t>
+      </w:r>
+      <w:proofErr w:type="spellEnd"/>
+      <w:r>
+        <w:rPr>
+          <w:rFonts w:ascii="Arial" w:eastAsia="Times New Roman" w:hAnsi="Arial" w:cs="Arial"/>
+          <w:color w:val="05192D"/>
+          <w:kern w:val="0"/>
+          <w:sz w:val="24"/>
+          <w:szCs w:val="24"/>
+          <w14:ligatures w14:val="none"/>
+        </w:rPr>
+        <w:t xml:space="preserve"> using </w:t>
+      </w:r>
+      <w:proofErr w:type="spellStart"/>
+      <w:r>
+        <w:rPr>
+          <w:rFonts w:ascii="Arial" w:eastAsia="Times New Roman" w:hAnsi="Arial" w:cs="Arial"/>
+          <w:color w:val="05192D"/>
+          <w:kern w:val="0"/>
+          <w:sz w:val="24"/>
+          <w:szCs w:val="24"/>
+          <w14:ligatures w14:val="none"/>
+        </w:rPr>
+        <w:t>nltk</w:t>
+      </w:r>
+      <w:proofErr w:type="spellEnd"/>
+      <w:r>
+        <w:rPr>
+          <w:rFonts w:ascii="Arial" w:eastAsia="Times New Roman" w:hAnsi="Arial" w:cs="Arial"/>
+          <w:color w:val="05192D"/>
+          <w:kern w:val="0"/>
+          <w:sz w:val="24"/>
+          <w:szCs w:val="24"/>
+          <w14:ligatures w14:val="none"/>
+        </w:rPr>
+        <w:t xml:space="preserve">-dot-download and import the </w:t>
+      </w:r>
+      <w:proofErr w:type="spellStart"/>
+      <w:r>
+        <w:rPr>
+          <w:rFonts w:ascii="Arial" w:eastAsia="Times New Roman" w:hAnsi="Arial" w:cs="Arial"/>
+          <w:color w:val="05192D"/>
+          <w:kern w:val="0"/>
+          <w:sz w:val="24"/>
+          <w:szCs w:val="24"/>
+          <w14:ligatures w14:val="none"/>
+        </w:rPr>
+        <w:t>stopwords</w:t>
+      </w:r>
+      <w:proofErr w:type="spellEnd"/>
+      <w:r>
+        <w:rPr>
+          <w:rFonts w:ascii="Arial" w:eastAsia="Times New Roman" w:hAnsi="Arial" w:cs="Arial"/>
+          <w:color w:val="05192D"/>
+          <w:kern w:val="0"/>
+          <w:sz w:val="24"/>
+          <w:szCs w:val="24"/>
+          <w14:ligatures w14:val="none"/>
+        </w:rPr>
+        <w:t xml:space="preserve"> package. We create a set of </w:t>
+      </w:r>
+      <w:proofErr w:type="spellStart"/>
+      <w:r>
+        <w:rPr>
+          <w:rFonts w:ascii="Arial" w:eastAsia="Times New Roman" w:hAnsi="Arial" w:cs="Arial"/>
+          <w:color w:val="05192D"/>
+          <w:kern w:val="0"/>
+          <w:sz w:val="24"/>
+          <w:szCs w:val="24"/>
+          <w14:ligatures w14:val="none"/>
+        </w:rPr>
+        <w:t>stopwords</w:t>
+      </w:r>
+      <w:proofErr w:type="spellEnd"/>
+      <w:r>
+        <w:rPr>
+          <w:rFonts w:ascii="Arial" w:eastAsia="Times New Roman" w:hAnsi="Arial" w:cs="Arial"/>
+          <w:color w:val="05192D"/>
+          <w:kern w:val="0"/>
+          <w:sz w:val="24"/>
+          <w:szCs w:val="24"/>
+          <w14:ligatures w14:val="none"/>
+        </w:rPr>
+        <w:t xml:space="preserve"> with no duplicates using </w:t>
+      </w:r>
+      <w:proofErr w:type="spellStart"/>
+      <w:r>
+        <w:rPr>
+          <w:rFonts w:ascii="Arial" w:eastAsia="Times New Roman" w:hAnsi="Arial" w:cs="Arial"/>
+          <w:color w:val="05192D"/>
+          <w:kern w:val="0"/>
+          <w:sz w:val="24"/>
+          <w:szCs w:val="24"/>
+          <w14:ligatures w14:val="none"/>
+        </w:rPr>
+        <w:t>stopwords</w:t>
+      </w:r>
+      <w:proofErr w:type="spellEnd"/>
+      <w:r>
+        <w:rPr>
+          <w:rFonts w:ascii="Arial" w:eastAsia="Times New Roman" w:hAnsi="Arial" w:cs="Arial"/>
+          <w:color w:val="05192D"/>
+          <w:kern w:val="0"/>
+          <w:sz w:val="24"/>
+          <w:szCs w:val="24"/>
+          <w14:ligatures w14:val="none"/>
+        </w:rPr>
+        <w:t xml:space="preserve">-dot-words. We use English to process English text, but other options are available. With list comprehension, we iterate through the tokens we previously created and filter out any </w:t>
+      </w:r>
+      <w:proofErr w:type="spellStart"/>
+      <w:r>
+        <w:rPr>
+          <w:rFonts w:ascii="Arial" w:eastAsia="Times New Roman" w:hAnsi="Arial" w:cs="Arial"/>
+          <w:color w:val="05192D"/>
+          <w:kern w:val="0"/>
+          <w:sz w:val="24"/>
+          <w:szCs w:val="24"/>
+          <w14:ligatures w14:val="none"/>
+        </w:rPr>
+        <w:t>stopwords</w:t>
+      </w:r>
+      <w:proofErr w:type="spellEnd"/>
+      <w:r>
+        <w:rPr>
+          <w:rFonts w:ascii="Arial" w:eastAsia="Times New Roman" w:hAnsi="Arial" w:cs="Arial"/>
+          <w:color w:val="05192D"/>
+          <w:kern w:val="0"/>
+          <w:sz w:val="24"/>
+          <w:szCs w:val="24"/>
+          <w14:ligatures w14:val="none"/>
+        </w:rPr>
+        <w:t xml:space="preserve">. Note the use of the lower method; this helps us capture all instances of </w:t>
+      </w:r>
+      <w:proofErr w:type="spellStart"/>
+      <w:r>
+        <w:rPr>
+          <w:rFonts w:ascii="Arial" w:eastAsia="Times New Roman" w:hAnsi="Arial" w:cs="Arial"/>
+          <w:color w:val="05192D"/>
+          <w:kern w:val="0"/>
+          <w:sz w:val="24"/>
+          <w:szCs w:val="24"/>
+          <w14:ligatures w14:val="none"/>
+        </w:rPr>
+        <w:t>stopwords</w:t>
+      </w:r>
+      <w:proofErr w:type="spellEnd"/>
+      <w:r>
+        <w:rPr>
+          <w:rFonts w:ascii="Arial" w:eastAsia="Times New Roman" w:hAnsi="Arial" w:cs="Arial"/>
+          <w:color w:val="05192D"/>
+          <w:kern w:val="0"/>
+          <w:sz w:val="24"/>
+          <w:szCs w:val="24"/>
+          <w14:ligatures w14:val="none"/>
+        </w:rPr>
+        <w:t xml:space="preserve"> regardless of capitalization. Finally, we print the filtered tokens.</w:t>
       </w:r>
     </w:p>
     <w:p>
@@ -555,6 +1071,7 @@
       <w:r>
         <w:rPr>
           <w:rFonts w:ascii="Arial" w:eastAsia="Times New Roman" w:hAnsi="Arial" w:cs="Arial"/>
+          <w:noProof/>
           <w:color w:val="05192D"/>
           <w:kern w:val="0"/>
           <w:sz w:val="24"/>
@@ -562,7 +1079,7 @@
           <w14:ligatures w14:val="none"/>
         </w:rPr>
         <w:drawing>
-          <wp:inline distT="0" distB="0" distL="0" distR="0" wp14:anchorId="3E814A9C" wp14:editId="30D24ADC">
+          <wp:inline distT="0" distB="0" distL="0" distR="0" wp14:anchorId="0BBE544F" wp14:editId="1FB4FEE4">
             <wp:extent cx="5943600" cy="2642235"/>
             <wp:effectExtent l="0" t="0" r="0" b="5715"/>
             <wp:docPr id="3" name="Picture 3"/>
@@ -649,7 +1166,79 @@
           <w:szCs w:val="24"/>
           <w14:ligatures w14:val="none"/>
         </w:rPr>
-        <w:t>Stemming reduces words or tokens to their base or root form for simplified analysis. For example, "running," "runs," and "ran" would all be converted to "run" using stemming. We use the NLTK library's PorterStemmer package to perform stemming on a set of words or tokens. We initialize the PorterStemmer. Its input will be a list of tokenized words with stopwords removed. We iterate through this list using stemmer-dot-stem to stem each token. In the output, reading becomes read, and books becomes book.</w:t>
+        <w:t xml:space="preserve">Stemming reduces words or tokens to their base or root form for simplified analysis. For example, "running," "runs," and "ran" would all be converted to "run" using stemming. We use the NLTK library's </w:t>
+      </w:r>
+      <w:proofErr w:type="spellStart"/>
+      <w:r>
+        <w:rPr>
+          <w:rFonts w:ascii="Arial" w:eastAsia="Times New Roman" w:hAnsi="Arial" w:cs="Arial"/>
+          <w:color w:val="05192D"/>
+          <w:kern w:val="0"/>
+          <w:sz w:val="24"/>
+          <w:szCs w:val="24"/>
+          <w14:ligatures w14:val="none"/>
+        </w:rPr>
+        <w:t>PorterStemmer</w:t>
+      </w:r>
+      <w:proofErr w:type="spellEnd"/>
+      <w:r>
+        <w:rPr>
+          <w:rFonts w:ascii="Arial" w:eastAsia="Times New Roman" w:hAnsi="Arial" w:cs="Arial"/>
+          <w:color w:val="05192D"/>
+          <w:kern w:val="0"/>
+          <w:sz w:val="24"/>
+          <w:szCs w:val="24"/>
+          <w14:ligatures w14:val="none"/>
+        </w:rPr>
+        <w:t xml:space="preserve"> package to perform stemming on a set of words or tokens. We initialize the </w:t>
+      </w:r>
+      <w:proofErr w:type="spellStart"/>
+      <w:r>
+        <w:rPr>
+          <w:rFonts w:ascii="Arial" w:eastAsia="Times New Roman" w:hAnsi="Arial" w:cs="Arial"/>
+          <w:color w:val="05192D"/>
+          <w:kern w:val="0"/>
+          <w:sz w:val="24"/>
+          <w:szCs w:val="24"/>
+          <w14:ligatures w14:val="none"/>
+        </w:rPr>
+        <w:t>PorterStemmer</w:t>
+      </w:r>
+      <w:proofErr w:type="spellEnd"/>
+      <w:r>
+        <w:rPr>
+          <w:rFonts w:ascii="Arial" w:eastAsia="Times New Roman" w:hAnsi="Arial" w:cs="Arial"/>
+          <w:color w:val="05192D"/>
+          <w:kern w:val="0"/>
+          <w:sz w:val="24"/>
+          <w:szCs w:val="24"/>
+          <w14:ligatures w14:val="none"/>
+        </w:rPr>
+        <w:t xml:space="preserve">. Its input will be a list of tokenized words with </w:t>
+      </w:r>
+      <w:proofErr w:type="spellStart"/>
+      <w:r>
+        <w:rPr>
+          <w:rFonts w:ascii="Arial" w:eastAsia="Times New Roman" w:hAnsi="Arial" w:cs="Arial"/>
+          <w:color w:val="05192D"/>
+          <w:kern w:val="0"/>
+          <w:sz w:val="24"/>
+          <w:szCs w:val="24"/>
+          <w14:ligatures w14:val="none"/>
+        </w:rPr>
+        <w:t>stopwords</w:t>
+      </w:r>
+      <w:proofErr w:type="spellEnd"/>
+      <w:r>
+        <w:rPr>
+          <w:rFonts w:ascii="Arial" w:eastAsia="Times New Roman" w:hAnsi="Arial" w:cs="Arial"/>
+          <w:color w:val="05192D"/>
+          <w:kern w:val="0"/>
+          <w:sz w:val="24"/>
+          <w:szCs w:val="24"/>
+          <w14:ligatures w14:val="none"/>
+        </w:rPr>
+        <w:t xml:space="preserve"> removed. We iterate through this list using stemmer-dot-stem to stem each token. In the output, reading becomes read, and books becomes book.</w:t>
       </w:r>
     </w:p>
     <w:p>
@@ -667,6 +1256,7 @@
       <w:r>
         <w:rPr>
           <w:rFonts w:ascii="Arial" w:eastAsia="Times New Roman" w:hAnsi="Arial" w:cs="Arial"/>
+          <w:noProof/>
           <w:color w:val="05192D"/>
           <w:kern w:val="0"/>
           <w:sz w:val="24"/>
@@ -674,7 +1264,7 @@
           <w14:ligatures w14:val="none"/>
         </w:rPr>
         <w:drawing>
-          <wp:inline distT="0" distB="0" distL="0" distR="0" wp14:anchorId="0ED3311F" wp14:editId="68302C79">
+          <wp:inline distT="0" distB="0" distL="0" distR="0" wp14:anchorId="7DA34066" wp14:editId="7AEA8582">
             <wp:extent cx="5943600" cy="2741930"/>
             <wp:effectExtent l="0" t="0" r="0" b="1270"/>
             <wp:docPr id="4" name="Picture 4"/>
@@ -760,7 +1350,55 @@
           <w:szCs w:val="24"/>
           <w14:ligatures w14:val="none"/>
         </w:rPr>
-        <w:t>Lastly, we can remove rare words that occur infrequently and may not provide value for our text analysis. We calculate the word frequencies using the FreqDist function from the nltk-dot-probability module and define the tokens input. We then define a threshold value of two to determine the rare words. We filter out the rare words by keeping only tokens whose frequency exceeds the threshold. Then, we print the result.</w:t>
+        <w:t xml:space="preserve">Lastly, we can remove rare words that occur infrequently and may not provide value for our text analysis. We calculate the word frequencies using the </w:t>
+      </w:r>
+      <w:proofErr w:type="spellStart"/>
+      <w:r>
+        <w:rPr>
+          <w:rFonts w:ascii="Arial" w:eastAsia="Times New Roman" w:hAnsi="Arial" w:cs="Arial"/>
+          <w:color w:val="05192D"/>
+          <w:kern w:val="0"/>
+          <w:sz w:val="24"/>
+          <w:szCs w:val="24"/>
+          <w14:ligatures w14:val="none"/>
+        </w:rPr>
+        <w:t>FreqDist</w:t>
+      </w:r>
+      <w:proofErr w:type="spellEnd"/>
+      <w:r>
+        <w:rPr>
+          <w:rFonts w:ascii="Arial" w:eastAsia="Times New Roman" w:hAnsi="Arial" w:cs="Arial"/>
+          <w:color w:val="05192D"/>
+          <w:kern w:val="0"/>
+          <w:sz w:val="24"/>
+          <w:szCs w:val="24"/>
+          <w14:ligatures w14:val="none"/>
+        </w:rPr>
+        <w:t xml:space="preserve"> function from the </w:t>
+      </w:r>
+      <w:proofErr w:type="spellStart"/>
+      <w:r>
+        <w:rPr>
+          <w:rFonts w:ascii="Arial" w:eastAsia="Times New Roman" w:hAnsi="Arial" w:cs="Arial"/>
+          <w:color w:val="05192D"/>
+          <w:kern w:val="0"/>
+          <w:sz w:val="24"/>
+          <w:szCs w:val="24"/>
+          <w14:ligatures w14:val="none"/>
+        </w:rPr>
+        <w:t>nltk</w:t>
+      </w:r>
+      <w:proofErr w:type="spellEnd"/>
+      <w:r>
+        <w:rPr>
+          <w:rFonts w:ascii="Arial" w:eastAsia="Times New Roman" w:hAnsi="Arial" w:cs="Arial"/>
+          <w:color w:val="05192D"/>
+          <w:kern w:val="0"/>
+          <w:sz w:val="24"/>
+          <w:szCs w:val="24"/>
+          <w14:ligatures w14:val="none"/>
+        </w:rPr>
+        <w:t>-dot-probability module and define the tokens input. We then define a threshold value of two to determine the rare words. We filter out the rare words by keeping only tokens whose frequency exceeds the threshold. Then, we print the result.</w:t>
       </w:r>
     </w:p>
     <w:p>
@@ -778,6 +1416,7 @@
       <w:r>
         <w:rPr>
           <w:rFonts w:ascii="Arial" w:eastAsia="Times New Roman" w:hAnsi="Arial" w:cs="Arial"/>
+          <w:noProof/>
           <w:color w:val="05192D"/>
           <w:kern w:val="0"/>
           <w:sz w:val="24"/>
@@ -785,7 +1424,7 @@
           <w14:ligatures w14:val="none"/>
         </w:rPr>
         <w:drawing>
-          <wp:inline distT="0" distB="0" distL="0" distR="0" wp14:anchorId="5EEB7D38" wp14:editId="3CF965C5">
+          <wp:inline distT="0" distB="0" distL="0" distR="0" wp14:anchorId="1210C131" wp14:editId="27D03D1C">
             <wp:extent cx="5943600" cy="2794635"/>
             <wp:effectExtent l="0" t="0" r="0" b="5715"/>
             <wp:docPr id="5" name="Picture 5"/>
@@ -985,7 +1624,31 @@
           <w:szCs w:val="24"/>
           <w14:ligatures w14:val="none"/>
         </w:rPr>
-        <w:t>Encoding happens after processing the data. Using PyTorch, we can convert text into machine-readable numbers for analysis and modeling. As seen in the image, each value in the red table is encoded in the blue table.</w:t>
+        <w:t xml:space="preserve">Encoding happens after processing the data. Using </w:t>
+      </w:r>
+      <w:proofErr w:type="spellStart"/>
+      <w:r>
+        <w:rPr>
+          <w:rFonts w:ascii="Arial" w:eastAsia="Times New Roman" w:hAnsi="Arial" w:cs="Arial"/>
+          <w:color w:val="05192D"/>
+          <w:kern w:val="0"/>
+          <w:sz w:val="24"/>
+          <w:szCs w:val="24"/>
+          <w14:ligatures w14:val="none"/>
+        </w:rPr>
+        <w:t>PyTorch</w:t>
+      </w:r>
+      <w:proofErr w:type="spellEnd"/>
+      <w:r>
+        <w:rPr>
+          <w:rFonts w:ascii="Arial" w:eastAsia="Times New Roman" w:hAnsi="Arial" w:cs="Arial"/>
+          <w:color w:val="05192D"/>
+          <w:kern w:val="0"/>
+          <w:sz w:val="24"/>
+          <w:szCs w:val="24"/>
+          <w14:ligatures w14:val="none"/>
+        </w:rPr>
+        <w:t>, we can convert text into machine-readable numbers for analysis and modeling. As seen in the image, each value in the red table is encoded in the blue table.</w:t>
       </w:r>
     </w:p>
     <w:p>
@@ -1003,6 +1666,7 @@
       <w:r>
         <w:rPr>
           <w:rFonts w:ascii="Arial" w:eastAsia="Times New Roman" w:hAnsi="Arial" w:cs="Arial"/>
+          <w:noProof/>
           <w:color w:val="05192D"/>
           <w:kern w:val="0"/>
           <w:sz w:val="24"/>
@@ -1010,7 +1674,7 @@
           <w14:ligatures w14:val="none"/>
         </w:rPr>
         <w:drawing>
-          <wp:inline distT="0" distB="0" distL="0" distR="0" wp14:anchorId="3A404AF5" wp14:editId="2D38F9D2">
+          <wp:inline distT="0" distB="0" distL="0" distR="0" wp14:anchorId="7AC51982" wp14:editId="76709539">
             <wp:extent cx="5943600" cy="2958465"/>
             <wp:effectExtent l="0" t="0" r="0" b="0"/>
             <wp:docPr id="6" name="Picture 6"/>
@@ -1167,6 +1831,7 @@
       <w:r>
         <w:rPr>
           <w:rFonts w:ascii="Arial" w:eastAsia="Times New Roman" w:hAnsi="Arial" w:cs="Arial"/>
+          <w:noProof/>
           <w:color w:val="05192D"/>
           <w:kern w:val="0"/>
           <w:sz w:val="24"/>
@@ -1175,7 +1840,7 @@
         </w:rPr>
         <w:lastRenderedPageBreak/>
         <w:drawing>
-          <wp:inline distT="0" distB="0" distL="0" distR="0" wp14:anchorId="7E5AA3BD" wp14:editId="7D72B2EA">
+          <wp:inline distT="0" distB="0" distL="0" distR="0" wp14:anchorId="5819956E" wp14:editId="68868230">
             <wp:extent cx="5943600" cy="1824990"/>
             <wp:effectExtent l="0" t="0" r="0" b="3810"/>
             <wp:docPr id="7" name="Picture 7"/>
@@ -1237,8 +1902,23 @@
           <w:szCs w:val="24"/>
           <w14:ligatures w14:val="none"/>
         </w:rPr>
-        <w:t>One-hot encoding with PyTorch</w:t>
-      </w:r>
+        <w:t xml:space="preserve">One-hot encoding with </w:t>
+      </w:r>
+      <w:proofErr w:type="spellStart"/>
+      <w:r>
+        <w:rPr>
+          <w:rFonts w:ascii="Arial" w:eastAsia="Times New Roman" w:hAnsi="Arial" w:cs="Arial"/>
+          <w:b/>
+          <w:bCs/>
+          <w:color w:val="05192D"/>
+          <w:kern w:val="0"/>
+          <w:sz w:val="24"/>
+          <w:szCs w:val="24"/>
+          <w14:ligatures w14:val="none"/>
+        </w:rPr>
+        <w:t>PyTorch</w:t>
+      </w:r>
+      <w:proofErr w:type="spellEnd"/>
     </w:p>
     <w:p>
       <w:pPr>
@@ -1261,7 +1941,55 @@
           <w:szCs w:val="24"/>
           <w14:ligatures w14:val="none"/>
         </w:rPr>
-        <w:t>We have a vocab list that contains input tokens. For sentence input, we tokenize to create a list of tokens. We first determine the vocab list length. Using torch, we utilize the torch-dot-eye function to generate one-hot vectors for the length of our list. We create a dictionary called one_hot_dict where each word is mapped to its corresponding vector from one_hot_vectors. This allows us to easily access the vector representation of any word in our vocabulary.</w:t>
+        <w:t xml:space="preserve">We have a vocab list that contains input tokens. For sentence input, we tokenize to create a list of tokens. We first determine the vocab list length. Using torch, we utilize the torch-dot-eye function to generate one-hot vectors for the length of our list. We create a dictionary called </w:t>
+      </w:r>
+      <w:proofErr w:type="spellStart"/>
+      <w:r>
+        <w:rPr>
+          <w:rFonts w:ascii="Arial" w:eastAsia="Times New Roman" w:hAnsi="Arial" w:cs="Arial"/>
+          <w:color w:val="05192D"/>
+          <w:kern w:val="0"/>
+          <w:sz w:val="24"/>
+          <w:szCs w:val="24"/>
+          <w14:ligatures w14:val="none"/>
+        </w:rPr>
+        <w:t>one_hot_dict</w:t>
+      </w:r>
+      <w:proofErr w:type="spellEnd"/>
+      <w:r>
+        <w:rPr>
+          <w:rFonts w:ascii="Arial" w:eastAsia="Times New Roman" w:hAnsi="Arial" w:cs="Arial"/>
+          <w:color w:val="05192D"/>
+          <w:kern w:val="0"/>
+          <w:sz w:val="24"/>
+          <w:szCs w:val="24"/>
+          <w14:ligatures w14:val="none"/>
+        </w:rPr>
+        <w:t xml:space="preserve"> where each word is mapped to its corresponding vector from </w:t>
+      </w:r>
+      <w:proofErr w:type="spellStart"/>
+      <w:r>
+        <w:rPr>
+          <w:rFonts w:ascii="Arial" w:eastAsia="Times New Roman" w:hAnsi="Arial" w:cs="Arial"/>
+          <w:color w:val="05192D"/>
+          <w:kern w:val="0"/>
+          <w:sz w:val="24"/>
+          <w:szCs w:val="24"/>
+          <w14:ligatures w14:val="none"/>
+        </w:rPr>
+        <w:t>one_hot_vectors</w:t>
+      </w:r>
+      <w:proofErr w:type="spellEnd"/>
+      <w:r>
+        <w:rPr>
+          <w:rFonts w:ascii="Arial" w:eastAsia="Times New Roman" w:hAnsi="Arial" w:cs="Arial"/>
+          <w:color w:val="05192D"/>
+          <w:kern w:val="0"/>
+          <w:sz w:val="24"/>
+          <w:szCs w:val="24"/>
+          <w14:ligatures w14:val="none"/>
+        </w:rPr>
+        <w:t>. This allows us to easily access the vector representation of any word in our vocabulary.</w:t>
       </w:r>
     </w:p>
     <w:p>
@@ -1279,6 +2007,7 @@
       <w:r>
         <w:rPr>
           <w:rFonts w:ascii="Arial" w:eastAsia="Times New Roman" w:hAnsi="Arial" w:cs="Arial"/>
+          <w:noProof/>
           <w:color w:val="05192D"/>
           <w:kern w:val="0"/>
           <w:sz w:val="24"/>
@@ -1286,7 +2015,7 @@
           <w14:ligatures w14:val="none"/>
         </w:rPr>
         <w:drawing>
-          <wp:inline distT="0" distB="0" distL="0" distR="0" wp14:anchorId="7422EEF2" wp14:editId="17323066">
+          <wp:inline distT="0" distB="0" distL="0" distR="0" wp14:anchorId="0B3D547E" wp14:editId="4ADF0C36">
             <wp:extent cx="5943600" cy="2698115"/>
             <wp:effectExtent l="0" t="0" r="0" b="6985"/>
             <wp:docPr id="8" name="Picture 8"/>
@@ -1390,6 +2119,7 @@
       <w:r>
         <w:rPr>
           <w:rFonts w:ascii="Arial" w:eastAsia="Times New Roman" w:hAnsi="Arial" w:cs="Arial"/>
+          <w:noProof/>
           <w:color w:val="05192D"/>
           <w:kern w:val="0"/>
           <w:sz w:val="24"/>
@@ -1397,7 +2127,7 @@
           <w14:ligatures w14:val="none"/>
         </w:rPr>
         <w:drawing>
-          <wp:anchor distT="0" distB="0" distL="114300" distR="114300" simplePos="0" relativeHeight="251658240" behindDoc="0" locked="0" layoutInCell="1" allowOverlap="1" wp14:anchorId="62BA4139">
+          <wp:anchor distT="0" distB="0" distL="114300" distR="114300" simplePos="0" relativeHeight="251658240" behindDoc="0" locked="0" layoutInCell="1" allowOverlap="1" wp14:anchorId="69E4546C" wp14:editId="7787A725">
             <wp:simplePos x="0" y="0"/>
             <wp:positionH relativeFrom="column">
               <wp:posOffset>0</wp:posOffset>
@@ -1514,6 +2244,7 @@
           <w14:ligatures w14:val="none"/>
         </w:rPr>
       </w:pPr>
+      <w:proofErr w:type="spellStart"/>
       <w:r>
         <w:rPr>
           <w:rFonts w:ascii="Arial" w:eastAsia="Times New Roman" w:hAnsi="Arial" w:cs="Arial"/>
@@ -1528,6 +2259,7 @@
         <w:lastRenderedPageBreak/>
         <w:t>CountVectorizer</w:t>
       </w:r>
+      <w:proofErr w:type="spellEnd"/>
     </w:p>
     <w:p>
       <w:pPr>
@@ -1550,7 +2282,199 @@
           <w:szCs w:val="24"/>
           <w14:ligatures w14:val="none"/>
         </w:rPr>
-        <w:t>In some cases, like this one, sklearn streamlines Bag-of-Words implementation. We import CountVectorizer from sklearn-dot-feature_extraction-dot-text. We instantiate a CountVectorizer object. We define our corpus, a collection of text documents represented here as a list of sentences. This can also be a tokenized list. We fit our vectorizer to the corpus and transform it into a numerical format using fit_transform. This produces our Bag-of-Words representation, which we store in X and print using the toarray function. We can visualize the words by extracting the feature names from the vectorizer with dot-get_feature_names_out. The output is a term frequency matrix, where each row corresponds to a document and each column corresponds to a word. For example, the presence of "and" in the first column is indicated by a one in the third row.</w:t>
+        <w:t xml:space="preserve">In some cases, like this one, </w:t>
+      </w:r>
+      <w:proofErr w:type="spellStart"/>
+      <w:r>
+        <w:rPr>
+          <w:rFonts w:ascii="Arial" w:eastAsia="Times New Roman" w:hAnsi="Arial" w:cs="Arial"/>
+          <w:color w:val="05192D"/>
+          <w:kern w:val="0"/>
+          <w:sz w:val="24"/>
+          <w:szCs w:val="24"/>
+          <w14:ligatures w14:val="none"/>
+        </w:rPr>
+        <w:t>sklearn</w:t>
+      </w:r>
+      <w:proofErr w:type="spellEnd"/>
+      <w:r>
+        <w:rPr>
+          <w:rFonts w:ascii="Arial" w:eastAsia="Times New Roman" w:hAnsi="Arial" w:cs="Arial"/>
+          <w:color w:val="05192D"/>
+          <w:kern w:val="0"/>
+          <w:sz w:val="24"/>
+          <w:szCs w:val="24"/>
+          <w14:ligatures w14:val="none"/>
+        </w:rPr>
+        <w:t xml:space="preserve"> streamlines Bag-of-Words implementation. We import </w:t>
+      </w:r>
+      <w:proofErr w:type="spellStart"/>
+      <w:r>
+        <w:rPr>
+          <w:rFonts w:ascii="Arial" w:eastAsia="Times New Roman" w:hAnsi="Arial" w:cs="Arial"/>
+          <w:color w:val="05192D"/>
+          <w:kern w:val="0"/>
+          <w:sz w:val="24"/>
+          <w:szCs w:val="24"/>
+          <w14:ligatures w14:val="none"/>
+        </w:rPr>
+        <w:t>CountVectorizer</w:t>
+      </w:r>
+      <w:proofErr w:type="spellEnd"/>
+      <w:r>
+        <w:rPr>
+          <w:rFonts w:ascii="Arial" w:eastAsia="Times New Roman" w:hAnsi="Arial" w:cs="Arial"/>
+          <w:color w:val="05192D"/>
+          <w:kern w:val="0"/>
+          <w:sz w:val="24"/>
+          <w:szCs w:val="24"/>
+          <w14:ligatures w14:val="none"/>
+        </w:rPr>
+        <w:t xml:space="preserve"> from </w:t>
+      </w:r>
+      <w:proofErr w:type="spellStart"/>
+      <w:r>
+        <w:rPr>
+          <w:rFonts w:ascii="Arial" w:eastAsia="Times New Roman" w:hAnsi="Arial" w:cs="Arial"/>
+          <w:color w:val="05192D"/>
+          <w:kern w:val="0"/>
+          <w:sz w:val="24"/>
+          <w:szCs w:val="24"/>
+          <w14:ligatures w14:val="none"/>
+        </w:rPr>
+        <w:t>sklearn</w:t>
+      </w:r>
+      <w:proofErr w:type="spellEnd"/>
+      <w:r>
+        <w:rPr>
+          <w:rFonts w:ascii="Arial" w:eastAsia="Times New Roman" w:hAnsi="Arial" w:cs="Arial"/>
+          <w:color w:val="05192D"/>
+          <w:kern w:val="0"/>
+          <w:sz w:val="24"/>
+          <w:szCs w:val="24"/>
+          <w14:ligatures w14:val="none"/>
+        </w:rPr>
+        <w:t>-dot-</w:t>
+      </w:r>
+      <w:proofErr w:type="spellStart"/>
+      <w:r>
+        <w:rPr>
+          <w:rFonts w:ascii="Arial" w:eastAsia="Times New Roman" w:hAnsi="Arial" w:cs="Arial"/>
+          <w:color w:val="05192D"/>
+          <w:kern w:val="0"/>
+          <w:sz w:val="24"/>
+          <w:szCs w:val="24"/>
+          <w14:ligatures w14:val="none"/>
+        </w:rPr>
+        <w:t>feature_extraction</w:t>
+      </w:r>
+      <w:proofErr w:type="spellEnd"/>
+      <w:r>
+        <w:rPr>
+          <w:rFonts w:ascii="Arial" w:eastAsia="Times New Roman" w:hAnsi="Arial" w:cs="Arial"/>
+          <w:color w:val="05192D"/>
+          <w:kern w:val="0"/>
+          <w:sz w:val="24"/>
+          <w:szCs w:val="24"/>
+          <w14:ligatures w14:val="none"/>
+        </w:rPr>
+        <w:t xml:space="preserve">-dot-text. We instantiate a </w:t>
+      </w:r>
+      <w:proofErr w:type="spellStart"/>
+      <w:r>
+        <w:rPr>
+          <w:rFonts w:ascii="Arial" w:eastAsia="Times New Roman" w:hAnsi="Arial" w:cs="Arial"/>
+          <w:color w:val="05192D"/>
+          <w:kern w:val="0"/>
+          <w:sz w:val="24"/>
+          <w:szCs w:val="24"/>
+          <w14:ligatures w14:val="none"/>
+        </w:rPr>
+        <w:t>CountVectorizer</w:t>
+      </w:r>
+      <w:proofErr w:type="spellEnd"/>
+      <w:r>
+        <w:rPr>
+          <w:rFonts w:ascii="Arial" w:eastAsia="Times New Roman" w:hAnsi="Arial" w:cs="Arial"/>
+          <w:color w:val="05192D"/>
+          <w:kern w:val="0"/>
+          <w:sz w:val="24"/>
+          <w:szCs w:val="24"/>
+          <w14:ligatures w14:val="none"/>
+        </w:rPr>
+        <w:t xml:space="preserve"> object. We define our corpus, a collection of text documents represented here as a list of sentences. This can also be a tokenized list. We fit our vectorizer to the corpus and transform it into a numerical format using </w:t>
+      </w:r>
+      <w:proofErr w:type="spellStart"/>
+      <w:r>
+        <w:rPr>
+          <w:rFonts w:ascii="Arial" w:eastAsia="Times New Roman" w:hAnsi="Arial" w:cs="Arial"/>
+          <w:color w:val="05192D"/>
+          <w:kern w:val="0"/>
+          <w:sz w:val="24"/>
+          <w:szCs w:val="24"/>
+          <w14:ligatures w14:val="none"/>
+        </w:rPr>
+        <w:t>fit_transform</w:t>
+      </w:r>
+      <w:proofErr w:type="spellEnd"/>
+      <w:r>
+        <w:rPr>
+          <w:rFonts w:ascii="Arial" w:eastAsia="Times New Roman" w:hAnsi="Arial" w:cs="Arial"/>
+          <w:color w:val="05192D"/>
+          <w:kern w:val="0"/>
+          <w:sz w:val="24"/>
+          <w:szCs w:val="24"/>
+          <w14:ligatures w14:val="none"/>
+        </w:rPr>
+        <w:t xml:space="preserve">. This produces our Bag-of-Words representation, which we store in X and print using the </w:t>
+      </w:r>
+      <w:proofErr w:type="spellStart"/>
+      <w:r>
+        <w:rPr>
+          <w:rFonts w:ascii="Arial" w:eastAsia="Times New Roman" w:hAnsi="Arial" w:cs="Arial"/>
+          <w:color w:val="05192D"/>
+          <w:kern w:val="0"/>
+          <w:sz w:val="24"/>
+          <w:szCs w:val="24"/>
+          <w14:ligatures w14:val="none"/>
+        </w:rPr>
+        <w:t>toarray</w:t>
+      </w:r>
+      <w:proofErr w:type="spellEnd"/>
+      <w:r>
+        <w:rPr>
+          <w:rFonts w:ascii="Arial" w:eastAsia="Times New Roman" w:hAnsi="Arial" w:cs="Arial"/>
+          <w:color w:val="05192D"/>
+          <w:kern w:val="0"/>
+          <w:sz w:val="24"/>
+          <w:szCs w:val="24"/>
+          <w14:ligatures w14:val="none"/>
+        </w:rPr>
+        <w:t xml:space="preserve"> function. We can visualize the words by extracting the feature names from the vectorizer with dot-</w:t>
+      </w:r>
+      <w:proofErr w:type="spellStart"/>
+      <w:r>
+        <w:rPr>
+          <w:rFonts w:ascii="Arial" w:eastAsia="Times New Roman" w:hAnsi="Arial" w:cs="Arial"/>
+          <w:color w:val="05192D"/>
+          <w:kern w:val="0"/>
+          <w:sz w:val="24"/>
+          <w:szCs w:val="24"/>
+          <w14:ligatures w14:val="none"/>
+        </w:rPr>
+        <w:t>get_feature_names_out</w:t>
+      </w:r>
+      <w:proofErr w:type="spellEnd"/>
+      <w:r>
+        <w:rPr>
+          <w:rFonts w:ascii="Arial" w:eastAsia="Times New Roman" w:hAnsi="Arial" w:cs="Arial"/>
+          <w:color w:val="05192D"/>
+          <w:kern w:val="0"/>
+          <w:sz w:val="24"/>
+          <w:szCs w:val="24"/>
+          <w14:ligatures w14:val="none"/>
+        </w:rPr>
+        <w:t>. The output is a term frequency matrix, where each row corresponds to a document and each column corresponds to a word. For example, the presence of "and" in the first column is indicated by a one in the third row.</w:t>
       </w:r>
     </w:p>
     <w:p>
@@ -1568,6 +2492,7 @@
       <w:r>
         <w:rPr>
           <w:rFonts w:ascii="Arial" w:eastAsia="Times New Roman" w:hAnsi="Arial" w:cs="Arial"/>
+          <w:noProof/>
           <w:color w:val="05192D"/>
           <w:kern w:val="0"/>
           <w:sz w:val="24"/>
@@ -1575,7 +2500,7 @@
           <w14:ligatures w14:val="none"/>
         </w:rPr>
         <w:drawing>
-          <wp:inline distT="0" distB="0" distL="0" distR="0" wp14:anchorId="0A77C1F3" wp14:editId="50337BFD">
+          <wp:inline distT="0" distB="0" distL="0" distR="0" wp14:anchorId="2A243692" wp14:editId="4A4E49E4">
             <wp:extent cx="5943600" cy="3046730"/>
             <wp:effectExtent l="0" t="0" r="0" b="1270"/>
             <wp:docPr id="10" name="Picture 10"/>
@@ -1679,6 +2604,7 @@
       <w:r>
         <w:rPr>
           <w:rFonts w:ascii="Arial" w:eastAsia="Times New Roman" w:hAnsi="Arial" w:cs="Arial"/>
+          <w:noProof/>
           <w:color w:val="05192D"/>
           <w:kern w:val="0"/>
           <w:sz w:val="24"/>
@@ -1686,7 +2612,7 @@
           <w14:ligatures w14:val="none"/>
         </w:rPr>
         <w:drawing>
-          <wp:inline distT="0" distB="0" distL="0" distR="0" wp14:anchorId="65C3F950" wp14:editId="2EFE1D4F">
+          <wp:inline distT="0" distB="0" distL="0" distR="0" wp14:anchorId="38759B47" wp14:editId="12D2B868">
             <wp:extent cx="5943600" cy="1705610"/>
             <wp:effectExtent l="0" t="0" r="0" b="8890"/>
             <wp:docPr id="11" name="Picture 11"/>
@@ -1737,6 +2663,7 @@
           <w14:ligatures w14:val="none"/>
         </w:rPr>
       </w:pPr>
+      <w:proofErr w:type="spellStart"/>
       <w:r>
         <w:rPr>
           <w:rFonts w:ascii="Arial" w:eastAsia="Times New Roman" w:hAnsi="Arial" w:cs="Arial"/>
@@ -1751,6 +2678,7 @@
         <w:lastRenderedPageBreak/>
         <w:t>TfidfVectorizer</w:t>
       </w:r>
+      <w:proofErr w:type="spellEnd"/>
     </w:p>
     <w:p>
       <w:pPr>
@@ -1773,7 +2701,127 @@
           <w:szCs w:val="24"/>
           <w14:ligatures w14:val="none"/>
         </w:rPr>
-        <w:t>To use TF-IDF we import TfidfVectorizer from sklearn. We instantiate a TfidfVectorizer object using the same corpus as before and fit it like we did for CountVectorizer. This transforms the data into TF-IDF vectors. TF-IDF can also accept a tokenized list. The toarray function yields a matrix of TF-IDF scores. We print the feature names. Every row in the matrix represents a document from the corpus. The feature names list displays the most significant words across all documents, and each word represents a column of the matrix.</w:t>
+        <w:t xml:space="preserve">To use TF-IDF we import </w:t>
+      </w:r>
+      <w:proofErr w:type="spellStart"/>
+      <w:r>
+        <w:rPr>
+          <w:rFonts w:ascii="Arial" w:eastAsia="Times New Roman" w:hAnsi="Arial" w:cs="Arial"/>
+          <w:color w:val="05192D"/>
+          <w:kern w:val="0"/>
+          <w:sz w:val="24"/>
+          <w:szCs w:val="24"/>
+          <w14:ligatures w14:val="none"/>
+        </w:rPr>
+        <w:t>TfidfVectorizer</w:t>
+      </w:r>
+      <w:proofErr w:type="spellEnd"/>
+      <w:r>
+        <w:rPr>
+          <w:rFonts w:ascii="Arial" w:eastAsia="Times New Roman" w:hAnsi="Arial" w:cs="Arial"/>
+          <w:color w:val="05192D"/>
+          <w:kern w:val="0"/>
+          <w:sz w:val="24"/>
+          <w:szCs w:val="24"/>
+          <w14:ligatures w14:val="none"/>
+        </w:rPr>
+        <w:t xml:space="preserve"> from </w:t>
+      </w:r>
+      <w:proofErr w:type="spellStart"/>
+      <w:r>
+        <w:rPr>
+          <w:rFonts w:ascii="Arial" w:eastAsia="Times New Roman" w:hAnsi="Arial" w:cs="Arial"/>
+          <w:color w:val="05192D"/>
+          <w:kern w:val="0"/>
+          <w:sz w:val="24"/>
+          <w:szCs w:val="24"/>
+          <w14:ligatures w14:val="none"/>
+        </w:rPr>
+        <w:t>sklearn</w:t>
+      </w:r>
+      <w:proofErr w:type="spellEnd"/>
+      <w:r>
+        <w:rPr>
+          <w:rFonts w:ascii="Arial" w:eastAsia="Times New Roman" w:hAnsi="Arial" w:cs="Arial"/>
+          <w:color w:val="05192D"/>
+          <w:kern w:val="0"/>
+          <w:sz w:val="24"/>
+          <w:szCs w:val="24"/>
+          <w14:ligatures w14:val="none"/>
+        </w:rPr>
+        <w:t xml:space="preserve">. We instantiate a </w:t>
+      </w:r>
+      <w:proofErr w:type="spellStart"/>
+      <w:r>
+        <w:rPr>
+          <w:rFonts w:ascii="Arial" w:eastAsia="Times New Roman" w:hAnsi="Arial" w:cs="Arial"/>
+          <w:color w:val="05192D"/>
+          <w:kern w:val="0"/>
+          <w:sz w:val="24"/>
+          <w:szCs w:val="24"/>
+          <w14:ligatures w14:val="none"/>
+        </w:rPr>
+        <w:t>TfidfVectorizer</w:t>
+      </w:r>
+      <w:proofErr w:type="spellEnd"/>
+      <w:r>
+        <w:rPr>
+          <w:rFonts w:ascii="Arial" w:eastAsia="Times New Roman" w:hAnsi="Arial" w:cs="Arial"/>
+          <w:color w:val="05192D"/>
+          <w:kern w:val="0"/>
+          <w:sz w:val="24"/>
+          <w:szCs w:val="24"/>
+          <w14:ligatures w14:val="none"/>
+        </w:rPr>
+        <w:t xml:space="preserve"> object using the same corpus as before and fit it like we did for </w:t>
+      </w:r>
+      <w:proofErr w:type="spellStart"/>
+      <w:r>
+        <w:rPr>
+          <w:rFonts w:ascii="Arial" w:eastAsia="Times New Roman" w:hAnsi="Arial" w:cs="Arial"/>
+          <w:color w:val="05192D"/>
+          <w:kern w:val="0"/>
+          <w:sz w:val="24"/>
+          <w:szCs w:val="24"/>
+          <w14:ligatures w14:val="none"/>
+        </w:rPr>
+        <w:t>CountVectorizer</w:t>
+      </w:r>
+      <w:proofErr w:type="spellEnd"/>
+      <w:r>
+        <w:rPr>
+          <w:rFonts w:ascii="Arial" w:eastAsia="Times New Roman" w:hAnsi="Arial" w:cs="Arial"/>
+          <w:color w:val="05192D"/>
+          <w:kern w:val="0"/>
+          <w:sz w:val="24"/>
+          <w:szCs w:val="24"/>
+          <w14:ligatures w14:val="none"/>
+        </w:rPr>
+        <w:t xml:space="preserve">. This transforms the data into TF-IDF vectors. TF-IDF can also accept a tokenized list. The </w:t>
+      </w:r>
+      <w:proofErr w:type="spellStart"/>
+      <w:r>
+        <w:rPr>
+          <w:rFonts w:ascii="Arial" w:eastAsia="Times New Roman" w:hAnsi="Arial" w:cs="Arial"/>
+          <w:color w:val="05192D"/>
+          <w:kern w:val="0"/>
+          <w:sz w:val="24"/>
+          <w:szCs w:val="24"/>
+          <w14:ligatures w14:val="none"/>
+        </w:rPr>
+        <w:t>toarray</w:t>
+      </w:r>
+      <w:proofErr w:type="spellEnd"/>
+      <w:r>
+        <w:rPr>
+          <w:rFonts w:ascii="Arial" w:eastAsia="Times New Roman" w:hAnsi="Arial" w:cs="Arial"/>
+          <w:color w:val="05192D"/>
+          <w:kern w:val="0"/>
+          <w:sz w:val="24"/>
+          <w:szCs w:val="24"/>
+          <w14:ligatures w14:val="none"/>
+        </w:rPr>
+        <w:t xml:space="preserve"> function yields a matrix of TF-IDF scores. We print the feature names. Every row in the matrix represents a document from the corpus. The feature names list displays the most significant words across all documents, and each word represents a column of the matrix.</w:t>
       </w:r>
     </w:p>
     <w:p>
@@ -1815,6 +2863,7 @@
       <w:r>
         <w:rPr>
           <w:rFonts w:ascii="Arial" w:eastAsia="Times New Roman" w:hAnsi="Arial" w:cs="Arial"/>
+          <w:noProof/>
           <w:color w:val="05192D"/>
           <w:kern w:val="0"/>
           <w:sz w:val="24"/>
@@ -1822,7 +2871,7 @@
           <w14:ligatures w14:val="none"/>
         </w:rPr>
         <w:drawing>
-          <wp:inline distT="0" distB="0" distL="0" distR="0" wp14:anchorId="32A7DFA5" wp14:editId="0CF448EF">
+          <wp:inline distT="0" distB="0" distL="0" distR="0" wp14:anchorId="38F91771" wp14:editId="47052397">
             <wp:extent cx="5943600" cy="2860675"/>
             <wp:effectExtent l="0" t="0" r="0" b="0"/>
             <wp:docPr id="12" name="Picture 12"/>
@@ -1911,6 +2960,1614 @@
           <w14:ligatures w14:val="none"/>
         </w:rPr>
         <w:t>Encoding allows models to understand and process text. Ideally, we choose one technique for encoding to avoid redundant computations. As with processing, other encoding techniques exist but are beyond this course's scope. We will cover embeddings in the next chapter.</w:t>
+      </w:r>
+    </w:p>
+    <w:p/>
+    <w:p>
+      <w:pPr>
+        <w:shd w:val="clear" w:color="auto" w:fill="F7F7FC"/>
+        <w:spacing w:after="0" w:line="240" w:lineRule="auto"/>
+        <w:outlineLvl w:val="1"/>
+        <w:rPr>
+          <w:rFonts w:ascii="Arial" w:eastAsia="Times New Roman" w:hAnsi="Arial" w:cs="Arial"/>
+          <w:b/>
+          <w:bCs/>
+          <w:color w:val="05192D"/>
+          <w:kern w:val="0"/>
+          <w:sz w:val="36"/>
+          <w:szCs w:val="36"/>
+          <w14:ligatures w14:val="none"/>
+        </w:rPr>
+      </w:pPr>
+      <w:r>
+        <w:rPr>
+          <w:rFonts w:ascii="Arial" w:eastAsia="Times New Roman" w:hAnsi="Arial" w:cs="Arial"/>
+          <w:b/>
+          <w:bCs/>
+          <w:color w:val="05192D"/>
+          <w:kern w:val="0"/>
+          <w:sz w:val="36"/>
+          <w:szCs w:val="36"/>
+          <w14:ligatures w14:val="none"/>
+        </w:rPr>
+        <w:t xml:space="preserve">Introduction to building a text processing </w:t>
+      </w:r>
+      <w:proofErr w:type="gramStart"/>
+      <w:r>
+        <w:rPr>
+          <w:rFonts w:ascii="Arial" w:eastAsia="Times New Roman" w:hAnsi="Arial" w:cs="Arial"/>
+          <w:b/>
+          <w:bCs/>
+          <w:color w:val="05192D"/>
+          <w:kern w:val="0"/>
+          <w:sz w:val="36"/>
+          <w:szCs w:val="36"/>
+          <w14:ligatures w14:val="none"/>
+        </w:rPr>
+        <w:t>pipeline</w:t>
+      </w:r>
+      <w:proofErr w:type="gramEnd"/>
+    </w:p>
+    <w:p>
+      <w:pPr>
+        <w:shd w:val="clear" w:color="auto" w:fill="F7F7FC"/>
+        <w:spacing w:after="0" w:line="240" w:lineRule="auto"/>
+        <w:outlineLvl w:val="1"/>
+        <w:rPr>
+          <w:rFonts w:ascii="Arial" w:eastAsia="Times New Roman" w:hAnsi="Arial" w:cs="Arial"/>
+          <w:b/>
+          <w:bCs/>
+          <w:color w:val="05192D"/>
+          <w:kern w:val="0"/>
+          <w:sz w:val="36"/>
+          <w:szCs w:val="36"/>
+          <w14:ligatures w14:val="none"/>
+        </w:rPr>
+      </w:pPr>
+    </w:p>
+    <w:p>
+      <w:pPr>
+        <w:spacing w:after="0" w:line="240" w:lineRule="auto"/>
+        <w:outlineLvl w:val="1"/>
+        <w:rPr>
+          <w:rFonts w:ascii="Arial" w:eastAsia="Times New Roman" w:hAnsi="Arial" w:cs="Arial"/>
+          <w:b/>
+          <w:bCs/>
+          <w:color w:val="05192D"/>
+          <w:kern w:val="0"/>
+          <w:sz w:val="24"/>
+          <w:szCs w:val="24"/>
+          <w14:ligatures w14:val="none"/>
+        </w:rPr>
+      </w:pPr>
+      <w:r>
+        <w:rPr>
+          <w:rFonts w:ascii="Arial" w:eastAsia="Times New Roman" w:hAnsi="Arial" w:cs="Arial"/>
+          <w:b/>
+          <w:bCs/>
+          <w:color w:val="05192D"/>
+          <w:kern w:val="0"/>
+          <w:sz w:val="24"/>
+          <w:szCs w:val="24"/>
+          <w14:ligatures w14:val="none"/>
+        </w:rPr>
+        <w:t>Recap: preprocessing</w:t>
+      </w:r>
+    </w:p>
+    <w:p>
+      <w:pPr>
+        <w:spacing w:after="120" w:line="240" w:lineRule="auto"/>
+        <w:rPr>
+          <w:rFonts w:ascii="Arial" w:eastAsia="Times New Roman" w:hAnsi="Arial" w:cs="Arial"/>
+          <w:color w:val="05192D"/>
+          <w:kern w:val="0"/>
+          <w:sz w:val="24"/>
+          <w:szCs w:val="24"/>
+          <w14:ligatures w14:val="none"/>
+        </w:rPr>
+      </w:pPr>
+      <w:r>
+        <w:rPr>
+          <w:rFonts w:ascii="Arial" w:eastAsia="Times New Roman" w:hAnsi="Arial" w:cs="Arial"/>
+          <w:color w:val="05192D"/>
+          <w:kern w:val="0"/>
+          <w:sz w:val="24"/>
+          <w:szCs w:val="24"/>
+          <w14:ligatures w14:val="none"/>
+        </w:rPr>
+        <w:t xml:space="preserve">The first pipeline component is preprocessing. Recall the techniques we reviewed are tokenization, </w:t>
+      </w:r>
+      <w:proofErr w:type="spellStart"/>
+      <w:r>
+        <w:rPr>
+          <w:rFonts w:ascii="Arial" w:eastAsia="Times New Roman" w:hAnsi="Arial" w:cs="Arial"/>
+          <w:color w:val="05192D"/>
+          <w:kern w:val="0"/>
+          <w:sz w:val="24"/>
+          <w:szCs w:val="24"/>
+          <w14:ligatures w14:val="none"/>
+        </w:rPr>
+        <w:t>stopword</w:t>
+      </w:r>
+      <w:proofErr w:type="spellEnd"/>
+      <w:r>
+        <w:rPr>
+          <w:rFonts w:ascii="Arial" w:eastAsia="Times New Roman" w:hAnsi="Arial" w:cs="Arial"/>
+          <w:color w:val="05192D"/>
+          <w:kern w:val="0"/>
+          <w:sz w:val="24"/>
+          <w:szCs w:val="24"/>
+          <w14:ligatures w14:val="none"/>
+        </w:rPr>
+        <w:t xml:space="preserve"> removal, stemming, and rare word removal. These actions help to reduce the complexity of our models.</w:t>
+      </w:r>
+    </w:p>
+    <w:p>
+      <w:pPr>
+        <w:spacing w:after="0" w:line="240" w:lineRule="auto"/>
+        <w:outlineLvl w:val="1"/>
+        <w:rPr>
+          <w:rFonts w:ascii="Arial" w:eastAsia="Times New Roman" w:hAnsi="Arial" w:cs="Arial"/>
+          <w:b/>
+          <w:bCs/>
+          <w:color w:val="05192D"/>
+          <w:kern w:val="0"/>
+          <w:sz w:val="24"/>
+          <w:szCs w:val="24"/>
+          <w14:ligatures w14:val="none"/>
+        </w:rPr>
+      </w:pPr>
+      <w:r>
+        <w:rPr>
+          <w:rFonts w:ascii="Arial" w:eastAsia="Times New Roman" w:hAnsi="Arial" w:cs="Arial"/>
+          <w:b/>
+          <w:bCs/>
+          <w:color w:val="05192D"/>
+          <w:kern w:val="0"/>
+          <w:sz w:val="24"/>
+          <w:szCs w:val="24"/>
+          <w14:ligatures w14:val="none"/>
+        </w:rPr>
+        <w:t>Text processing pipeline</w:t>
+      </w:r>
+    </w:p>
+    <w:p>
+      <w:pPr>
+        <w:spacing w:after="120" w:line="240" w:lineRule="auto"/>
+        <w:rPr>
+          <w:rFonts w:ascii="Arial" w:eastAsia="Times New Roman" w:hAnsi="Arial" w:cs="Arial"/>
+          <w:color w:val="05192D"/>
+          <w:kern w:val="0"/>
+          <w:sz w:val="24"/>
+          <w:szCs w:val="24"/>
+          <w14:ligatures w14:val="none"/>
+        </w:rPr>
+      </w:pPr>
+      <w:r>
+        <w:rPr>
+          <w:rFonts w:ascii="Arial" w:eastAsia="Times New Roman" w:hAnsi="Arial" w:cs="Arial"/>
+          <w:color w:val="05192D"/>
+          <w:kern w:val="0"/>
+          <w:sz w:val="24"/>
+          <w:szCs w:val="24"/>
+          <w14:ligatures w14:val="none"/>
+        </w:rPr>
+        <w:t xml:space="preserve">The second component is encoding. Here, we convert our preprocessed text into numerical vectors using methods like One-Hot Encoding, Bag-of-Words, or TF-IDF. This </w:t>
+      </w:r>
+      <w:r>
+        <w:rPr>
+          <w:rFonts w:ascii="Arial" w:eastAsia="Times New Roman" w:hAnsi="Arial" w:cs="Arial"/>
+          <w:color w:val="05192D"/>
+          <w:kern w:val="0"/>
+          <w:sz w:val="24"/>
+          <w:szCs w:val="24"/>
+          <w14:ligatures w14:val="none"/>
+        </w:rPr>
+        <w:lastRenderedPageBreak/>
+        <w:t>enables our models to understand and process textual data. Another technique is embeddings, which will be discussed in the next chapter.</w:t>
+      </w:r>
+    </w:p>
+    <w:p>
+      <w:pPr>
+        <w:spacing w:after="0" w:line="240" w:lineRule="auto"/>
+        <w:outlineLvl w:val="1"/>
+        <w:rPr>
+          <w:rFonts w:ascii="Arial" w:eastAsia="Times New Roman" w:hAnsi="Arial" w:cs="Arial"/>
+          <w:b/>
+          <w:bCs/>
+          <w:color w:val="05192D"/>
+          <w:kern w:val="0"/>
+          <w:sz w:val="24"/>
+          <w:szCs w:val="24"/>
+          <w14:ligatures w14:val="none"/>
+        </w:rPr>
+      </w:pPr>
+      <w:r>
+        <w:rPr>
+          <w:rFonts w:ascii="Arial" w:eastAsia="Times New Roman" w:hAnsi="Arial" w:cs="Arial"/>
+          <w:b/>
+          <w:bCs/>
+          <w:color w:val="05192D"/>
+          <w:kern w:val="0"/>
+          <w:sz w:val="24"/>
+          <w:szCs w:val="24"/>
+          <w14:ligatures w14:val="none"/>
+        </w:rPr>
+        <w:t>Text processing pipeline</w:t>
+      </w:r>
+    </w:p>
+    <w:p>
+      <w:pPr>
+        <w:spacing w:after="120" w:line="240" w:lineRule="auto"/>
+        <w:rPr>
+          <w:rFonts w:ascii="Arial" w:eastAsia="Times New Roman" w:hAnsi="Arial" w:cs="Arial"/>
+          <w:color w:val="05192D"/>
+          <w:kern w:val="0"/>
+          <w:sz w:val="24"/>
+          <w:szCs w:val="24"/>
+          <w14:ligatures w14:val="none"/>
+        </w:rPr>
+      </w:pPr>
+      <w:r>
+        <w:rPr>
+          <w:rFonts w:ascii="Arial" w:eastAsia="Times New Roman" w:hAnsi="Arial" w:cs="Arial"/>
+          <w:color w:val="05192D"/>
+          <w:kern w:val="0"/>
+          <w:sz w:val="24"/>
+          <w:szCs w:val="24"/>
+          <w14:ligatures w14:val="none"/>
+        </w:rPr>
+        <w:t xml:space="preserve">We complete our pipeline by using </w:t>
+      </w:r>
+      <w:proofErr w:type="spellStart"/>
+      <w:r>
+        <w:rPr>
+          <w:rFonts w:ascii="Arial" w:eastAsia="Times New Roman" w:hAnsi="Arial" w:cs="Arial"/>
+          <w:color w:val="05192D"/>
+          <w:kern w:val="0"/>
+          <w:sz w:val="24"/>
+          <w:szCs w:val="24"/>
+          <w14:ligatures w14:val="none"/>
+        </w:rPr>
+        <w:t>PyTorch's</w:t>
+      </w:r>
+      <w:proofErr w:type="spellEnd"/>
+      <w:r>
+        <w:rPr>
+          <w:rFonts w:ascii="Arial" w:eastAsia="Times New Roman" w:hAnsi="Arial" w:cs="Arial"/>
+          <w:color w:val="05192D"/>
+          <w:kern w:val="0"/>
+          <w:sz w:val="24"/>
+          <w:szCs w:val="24"/>
+          <w14:ligatures w14:val="none"/>
+        </w:rPr>
+        <w:t xml:space="preserve"> Dataset and </w:t>
+      </w:r>
+      <w:proofErr w:type="spellStart"/>
+      <w:r>
+        <w:rPr>
+          <w:rFonts w:ascii="Arial" w:eastAsia="Times New Roman" w:hAnsi="Arial" w:cs="Arial"/>
+          <w:color w:val="05192D"/>
+          <w:kern w:val="0"/>
+          <w:sz w:val="24"/>
+          <w:szCs w:val="24"/>
+          <w14:ligatures w14:val="none"/>
+        </w:rPr>
+        <w:t>DataLoader</w:t>
+      </w:r>
+      <w:proofErr w:type="spellEnd"/>
+      <w:r>
+        <w:rPr>
+          <w:rFonts w:ascii="Arial" w:eastAsia="Times New Roman" w:hAnsi="Arial" w:cs="Arial"/>
+          <w:color w:val="05192D"/>
+          <w:kern w:val="0"/>
+          <w:sz w:val="24"/>
+          <w:szCs w:val="24"/>
+          <w14:ligatures w14:val="none"/>
+        </w:rPr>
+        <w:t xml:space="preserve">. In our text processing pipeline, we will use Dataset as a container for our processed and encoded text data. </w:t>
+      </w:r>
+      <w:proofErr w:type="spellStart"/>
+      <w:r>
+        <w:rPr>
+          <w:rFonts w:ascii="Arial" w:eastAsia="Times New Roman" w:hAnsi="Arial" w:cs="Arial"/>
+          <w:color w:val="05192D"/>
+          <w:kern w:val="0"/>
+          <w:sz w:val="24"/>
+          <w:szCs w:val="24"/>
+          <w14:ligatures w14:val="none"/>
+        </w:rPr>
+        <w:t>DataLoader</w:t>
+      </w:r>
+      <w:proofErr w:type="spellEnd"/>
+      <w:r>
+        <w:rPr>
+          <w:rFonts w:ascii="Arial" w:eastAsia="Times New Roman" w:hAnsi="Arial" w:cs="Arial"/>
+          <w:color w:val="05192D"/>
+          <w:kern w:val="0"/>
+          <w:sz w:val="24"/>
+          <w:szCs w:val="24"/>
+          <w14:ligatures w14:val="none"/>
+        </w:rPr>
+        <w:t xml:space="preserve"> then allows us to iterate over this dataset in batches, shuffle the data, and apply multiprocessing for efficient loading.</w:t>
+      </w:r>
+    </w:p>
+    <w:p>
+      <w:pPr>
+        <w:spacing w:after="0" w:line="240" w:lineRule="auto"/>
+        <w:outlineLvl w:val="1"/>
+        <w:rPr>
+          <w:rFonts w:ascii="Arial" w:eastAsia="Times New Roman" w:hAnsi="Arial" w:cs="Arial"/>
+          <w:b/>
+          <w:bCs/>
+          <w:color w:val="05192D"/>
+          <w:kern w:val="0"/>
+          <w:sz w:val="24"/>
+          <w:szCs w:val="24"/>
+          <w14:ligatures w14:val="none"/>
+        </w:rPr>
+      </w:pPr>
+      <w:r>
+        <w:rPr>
+          <w:rFonts w:ascii="Arial" w:eastAsia="Times New Roman" w:hAnsi="Arial" w:cs="Arial"/>
+          <w:b/>
+          <w:bCs/>
+          <w:color w:val="05192D"/>
+          <w:kern w:val="0"/>
+          <w:sz w:val="24"/>
+          <w:szCs w:val="24"/>
+          <w14:ligatures w14:val="none"/>
+        </w:rPr>
+        <w:t xml:space="preserve">Recap: implementing Dataset and </w:t>
+      </w:r>
+      <w:proofErr w:type="spellStart"/>
+      <w:r>
+        <w:rPr>
+          <w:rFonts w:ascii="Arial" w:eastAsia="Times New Roman" w:hAnsi="Arial" w:cs="Arial"/>
+          <w:b/>
+          <w:bCs/>
+          <w:color w:val="05192D"/>
+          <w:kern w:val="0"/>
+          <w:sz w:val="24"/>
+          <w:szCs w:val="24"/>
+          <w14:ligatures w14:val="none"/>
+        </w:rPr>
+        <w:t>DataLoader</w:t>
+      </w:r>
+      <w:proofErr w:type="spellEnd"/>
+    </w:p>
+    <w:p>
+      <w:pPr>
+        <w:spacing w:after="120" w:line="240" w:lineRule="auto"/>
+        <w:rPr>
+          <w:rFonts w:ascii="Arial" w:eastAsia="Times New Roman" w:hAnsi="Arial" w:cs="Arial"/>
+          <w:color w:val="05192D"/>
+          <w:kern w:val="0"/>
+          <w:sz w:val="24"/>
+          <w:szCs w:val="24"/>
+          <w14:ligatures w14:val="none"/>
+        </w:rPr>
+      </w:pPr>
+      <w:r>
+        <w:rPr>
+          <w:rFonts w:ascii="Arial" w:eastAsia="Times New Roman" w:hAnsi="Arial" w:cs="Arial"/>
+          <w:color w:val="05192D"/>
+          <w:kern w:val="0"/>
+          <w:sz w:val="24"/>
+          <w:szCs w:val="24"/>
+          <w14:ligatures w14:val="none"/>
+        </w:rPr>
+        <w:t xml:space="preserve">Let's review applying Dataset and </w:t>
+      </w:r>
+      <w:proofErr w:type="spellStart"/>
+      <w:r>
+        <w:rPr>
+          <w:rFonts w:ascii="Arial" w:eastAsia="Times New Roman" w:hAnsi="Arial" w:cs="Arial"/>
+          <w:color w:val="05192D"/>
+          <w:kern w:val="0"/>
+          <w:sz w:val="24"/>
+          <w:szCs w:val="24"/>
+          <w14:ligatures w14:val="none"/>
+        </w:rPr>
+        <w:t>DataLoader</w:t>
+      </w:r>
+      <w:proofErr w:type="spellEnd"/>
+      <w:r>
+        <w:rPr>
+          <w:rFonts w:ascii="Arial" w:eastAsia="Times New Roman" w:hAnsi="Arial" w:cs="Arial"/>
+          <w:color w:val="05192D"/>
+          <w:kern w:val="0"/>
+          <w:sz w:val="24"/>
+          <w:szCs w:val="24"/>
+          <w14:ligatures w14:val="none"/>
+        </w:rPr>
+        <w:t xml:space="preserve"> to text data in </w:t>
+      </w:r>
+      <w:proofErr w:type="spellStart"/>
+      <w:r>
+        <w:rPr>
+          <w:rFonts w:ascii="Arial" w:eastAsia="Times New Roman" w:hAnsi="Arial" w:cs="Arial"/>
+          <w:color w:val="05192D"/>
+          <w:kern w:val="0"/>
+          <w:sz w:val="24"/>
+          <w:szCs w:val="24"/>
+          <w14:ligatures w14:val="none"/>
+        </w:rPr>
+        <w:t>PyTorch</w:t>
+      </w:r>
+      <w:proofErr w:type="spellEnd"/>
+      <w:r>
+        <w:rPr>
+          <w:rFonts w:ascii="Arial" w:eastAsia="Times New Roman" w:hAnsi="Arial" w:cs="Arial"/>
+          <w:color w:val="05192D"/>
+          <w:kern w:val="0"/>
+          <w:sz w:val="24"/>
+          <w:szCs w:val="24"/>
+          <w14:ligatures w14:val="none"/>
+        </w:rPr>
+        <w:t xml:space="preserve">. We create a custom class, </w:t>
+      </w:r>
+      <w:proofErr w:type="spellStart"/>
+      <w:r>
+        <w:rPr>
+          <w:rFonts w:ascii="Arial" w:eastAsia="Times New Roman" w:hAnsi="Arial" w:cs="Arial"/>
+          <w:color w:val="05192D"/>
+          <w:kern w:val="0"/>
+          <w:sz w:val="24"/>
+          <w:szCs w:val="24"/>
+          <w14:ligatures w14:val="none"/>
+        </w:rPr>
+        <w:t>TextDataset</w:t>
+      </w:r>
+      <w:proofErr w:type="spellEnd"/>
+      <w:r>
+        <w:rPr>
+          <w:rFonts w:ascii="Arial" w:eastAsia="Times New Roman" w:hAnsi="Arial" w:cs="Arial"/>
+          <w:color w:val="05192D"/>
+          <w:kern w:val="0"/>
+          <w:sz w:val="24"/>
+          <w:szCs w:val="24"/>
+          <w14:ligatures w14:val="none"/>
+        </w:rPr>
+        <w:t xml:space="preserve">, serving as our data container. The </w:t>
+      </w:r>
+      <w:proofErr w:type="spellStart"/>
+      <w:r>
+        <w:rPr>
+          <w:rFonts w:ascii="Arial" w:eastAsia="Times New Roman" w:hAnsi="Arial" w:cs="Arial"/>
+          <w:color w:val="05192D"/>
+          <w:kern w:val="0"/>
+          <w:sz w:val="24"/>
+          <w:szCs w:val="24"/>
+          <w14:ligatures w14:val="none"/>
+        </w:rPr>
+        <w:t>init</w:t>
+      </w:r>
+      <w:proofErr w:type="spellEnd"/>
+      <w:r>
+        <w:rPr>
+          <w:rFonts w:ascii="Arial" w:eastAsia="Times New Roman" w:hAnsi="Arial" w:cs="Arial"/>
+          <w:color w:val="05192D"/>
+          <w:kern w:val="0"/>
+          <w:sz w:val="24"/>
+          <w:szCs w:val="24"/>
+          <w14:ligatures w14:val="none"/>
+        </w:rPr>
+        <w:t xml:space="preserve"> method initializes the dataset with the input text data. The </w:t>
+      </w:r>
+      <w:proofErr w:type="spellStart"/>
+      <w:r>
+        <w:rPr>
+          <w:rFonts w:ascii="Arial" w:eastAsia="Times New Roman" w:hAnsi="Arial" w:cs="Arial"/>
+          <w:color w:val="05192D"/>
+          <w:kern w:val="0"/>
+          <w:sz w:val="24"/>
+          <w:szCs w:val="24"/>
+          <w14:ligatures w14:val="none"/>
+        </w:rPr>
+        <w:t>len</w:t>
+      </w:r>
+      <w:proofErr w:type="spellEnd"/>
+      <w:r>
+        <w:rPr>
+          <w:rFonts w:ascii="Arial" w:eastAsia="Times New Roman" w:hAnsi="Arial" w:cs="Arial"/>
+          <w:color w:val="05192D"/>
+          <w:kern w:val="0"/>
+          <w:sz w:val="24"/>
+          <w:szCs w:val="24"/>
+          <w14:ligatures w14:val="none"/>
+        </w:rPr>
+        <w:t xml:space="preserve"> method returns the total number of samples in the dataset, and the </w:t>
+      </w:r>
+      <w:proofErr w:type="spellStart"/>
+      <w:r>
+        <w:rPr>
+          <w:rFonts w:ascii="Arial" w:eastAsia="Times New Roman" w:hAnsi="Arial" w:cs="Arial"/>
+          <w:color w:val="05192D"/>
+          <w:kern w:val="0"/>
+          <w:sz w:val="24"/>
+          <w:szCs w:val="24"/>
+          <w14:ligatures w14:val="none"/>
+        </w:rPr>
+        <w:t>getitem</w:t>
+      </w:r>
+      <w:proofErr w:type="spellEnd"/>
+      <w:r>
+        <w:rPr>
+          <w:rFonts w:ascii="Arial" w:eastAsia="Times New Roman" w:hAnsi="Arial" w:cs="Arial"/>
+          <w:color w:val="05192D"/>
+          <w:kern w:val="0"/>
+          <w:sz w:val="24"/>
+          <w:szCs w:val="24"/>
+          <w14:ligatures w14:val="none"/>
+        </w:rPr>
+        <w:t xml:space="preserve"> method allows us to access a specific sample at a given index. This class, extending </w:t>
+      </w:r>
+      <w:proofErr w:type="spellStart"/>
+      <w:r>
+        <w:rPr>
+          <w:rFonts w:ascii="Arial" w:eastAsia="Times New Roman" w:hAnsi="Arial" w:cs="Arial"/>
+          <w:color w:val="05192D"/>
+          <w:kern w:val="0"/>
+          <w:sz w:val="24"/>
+          <w:szCs w:val="24"/>
+          <w14:ligatures w14:val="none"/>
+        </w:rPr>
+        <w:t>PyTorch's</w:t>
+      </w:r>
+      <w:proofErr w:type="spellEnd"/>
+      <w:r>
+        <w:rPr>
+          <w:rFonts w:ascii="Arial" w:eastAsia="Times New Roman" w:hAnsi="Arial" w:cs="Arial"/>
+          <w:color w:val="05192D"/>
+          <w:kern w:val="0"/>
+          <w:sz w:val="24"/>
+          <w:szCs w:val="24"/>
+          <w14:ligatures w14:val="none"/>
+        </w:rPr>
+        <w:t xml:space="preserve"> Dataset, allows us to organize and access our text data efficiently.</w:t>
+      </w:r>
+    </w:p>
+    <w:p>
+      <w:pPr>
+        <w:spacing w:after="120" w:line="240" w:lineRule="auto"/>
+        <w:rPr>
+          <w:rFonts w:ascii="Arial" w:eastAsia="Times New Roman" w:hAnsi="Arial" w:cs="Arial"/>
+          <w:color w:val="05192D"/>
+          <w:kern w:val="0"/>
+          <w:sz w:val="24"/>
+          <w:szCs w:val="24"/>
+          <w14:ligatures w14:val="none"/>
+        </w:rPr>
+      </w:pPr>
+      <w:r>
+        <w:rPr>
+          <w:rFonts w:ascii="Arial" w:eastAsia="Times New Roman" w:hAnsi="Arial" w:cs="Arial"/>
+          <w:color w:val="05192D"/>
+          <w:kern w:val="0"/>
+          <w:sz w:val="24"/>
+          <w:szCs w:val="24"/>
+          <w14:ligatures w14:val="none"/>
+        </w:rPr>
+        <w:drawing>
+          <wp:inline distT="0" distB="0" distL="0" distR="0" wp14:anchorId="407139B3" wp14:editId="0CDA7492">
+            <wp:extent cx="5943600" cy="2762250"/>
+            <wp:effectExtent l="0" t="0" r="0" b="0"/>
+            <wp:docPr id="13" name="Picture 13"/>
+            <wp:cNvGraphicFramePr>
+              <a:graphicFrameLocks xmlns:a="http://schemas.openxmlformats.org/drawingml/2006/main" noChangeAspect="1"/>
+            </wp:cNvGraphicFramePr>
+            <a:graphic xmlns:a="http://schemas.openxmlformats.org/drawingml/2006/main">
+              <a:graphicData uri="http://schemas.openxmlformats.org/drawingml/2006/picture">
+                <pic:pic xmlns:pic="http://schemas.openxmlformats.org/drawingml/2006/picture">
+                  <pic:nvPicPr>
+                    <pic:cNvPr id="1" name=""/>
+                    <pic:cNvPicPr/>
+                  </pic:nvPicPr>
+                  <pic:blipFill>
+                    <a:blip r:embed="rId16"/>
+                    <a:stretch>
+                      <a:fillRect/>
+                    </a:stretch>
+                  </pic:blipFill>
+                  <pic:spPr>
+                    <a:xfrm>
+                      <a:off x="0" y="0"/>
+                      <a:ext cx="5943600" cy="2762250"/>
+                    </a:xfrm>
+                    <a:prstGeom prst="rect">
+                      <a:avLst/>
+                    </a:prstGeom>
+                  </pic:spPr>
+                </pic:pic>
+              </a:graphicData>
+            </a:graphic>
+          </wp:inline>
+        </w:drawing>
+      </w:r>
+    </w:p>
+    <w:p>
+      <w:pPr>
+        <w:spacing w:after="0" w:line="240" w:lineRule="auto"/>
+        <w:outlineLvl w:val="1"/>
+        <w:rPr>
+          <w:rFonts w:ascii="Arial" w:eastAsia="Times New Roman" w:hAnsi="Arial" w:cs="Arial"/>
+          <w:b/>
+          <w:bCs/>
+          <w:color w:val="05192D"/>
+          <w:kern w:val="0"/>
+          <w:sz w:val="24"/>
+          <w:szCs w:val="24"/>
+          <w14:ligatures w14:val="none"/>
+        </w:rPr>
+      </w:pPr>
+      <w:r>
+        <w:rPr>
+          <w:rFonts w:ascii="Arial" w:eastAsia="Times New Roman" w:hAnsi="Arial" w:cs="Arial"/>
+          <w:b/>
+          <w:bCs/>
+          <w:color w:val="05192D"/>
+          <w:kern w:val="0"/>
+          <w:sz w:val="24"/>
+          <w:szCs w:val="24"/>
+          <w14:ligatures w14:val="none"/>
+        </w:rPr>
+        <w:t xml:space="preserve">Recap: integrating Dataset and </w:t>
+      </w:r>
+      <w:proofErr w:type="spellStart"/>
+      <w:r>
+        <w:rPr>
+          <w:rFonts w:ascii="Arial" w:eastAsia="Times New Roman" w:hAnsi="Arial" w:cs="Arial"/>
+          <w:b/>
+          <w:bCs/>
+          <w:color w:val="05192D"/>
+          <w:kern w:val="0"/>
+          <w:sz w:val="24"/>
+          <w:szCs w:val="24"/>
+          <w14:ligatures w14:val="none"/>
+        </w:rPr>
+        <w:t>DataLoader</w:t>
+      </w:r>
+      <w:proofErr w:type="spellEnd"/>
+    </w:p>
+    <w:p>
+      <w:pPr>
+        <w:spacing w:after="120" w:line="240" w:lineRule="auto"/>
+        <w:rPr>
+          <w:rFonts w:ascii="Arial" w:eastAsia="Times New Roman" w:hAnsi="Arial" w:cs="Arial"/>
+          <w:color w:val="05192D"/>
+          <w:kern w:val="0"/>
+          <w:sz w:val="24"/>
+          <w:szCs w:val="24"/>
+          <w14:ligatures w14:val="none"/>
+        </w:rPr>
+      </w:pPr>
+      <w:r>
+        <w:rPr>
+          <w:rFonts w:ascii="Arial" w:eastAsia="Times New Roman" w:hAnsi="Arial" w:cs="Arial"/>
+          <w:color w:val="05192D"/>
+          <w:kern w:val="0"/>
+          <w:sz w:val="24"/>
+          <w:szCs w:val="24"/>
+          <w14:ligatures w14:val="none"/>
+        </w:rPr>
+        <w:t xml:space="preserve">After encoding our text data, we instantiate our </w:t>
+      </w:r>
+      <w:proofErr w:type="spellStart"/>
+      <w:r>
+        <w:rPr>
+          <w:rFonts w:ascii="Arial" w:eastAsia="Times New Roman" w:hAnsi="Arial" w:cs="Arial"/>
+          <w:color w:val="05192D"/>
+          <w:kern w:val="0"/>
+          <w:sz w:val="24"/>
+          <w:szCs w:val="24"/>
+          <w14:ligatures w14:val="none"/>
+        </w:rPr>
+        <w:t>TextDataset</w:t>
+      </w:r>
+      <w:proofErr w:type="spellEnd"/>
+      <w:r>
+        <w:rPr>
+          <w:rFonts w:ascii="Arial" w:eastAsia="Times New Roman" w:hAnsi="Arial" w:cs="Arial"/>
+          <w:color w:val="05192D"/>
+          <w:kern w:val="0"/>
+          <w:sz w:val="24"/>
+          <w:szCs w:val="24"/>
+          <w14:ligatures w14:val="none"/>
+        </w:rPr>
+        <w:t xml:space="preserve"> with the encoded text. We then create a </w:t>
+      </w:r>
+      <w:proofErr w:type="spellStart"/>
+      <w:r>
+        <w:rPr>
+          <w:rFonts w:ascii="Arial" w:eastAsia="Times New Roman" w:hAnsi="Arial" w:cs="Arial"/>
+          <w:color w:val="05192D"/>
+          <w:kern w:val="0"/>
+          <w:sz w:val="24"/>
+          <w:szCs w:val="24"/>
+          <w14:ligatures w14:val="none"/>
+        </w:rPr>
+        <w:t>DataLoader</w:t>
+      </w:r>
+      <w:proofErr w:type="spellEnd"/>
+      <w:r>
+        <w:rPr>
+          <w:rFonts w:ascii="Arial" w:eastAsia="Times New Roman" w:hAnsi="Arial" w:cs="Arial"/>
+          <w:color w:val="05192D"/>
+          <w:kern w:val="0"/>
+          <w:sz w:val="24"/>
+          <w:szCs w:val="24"/>
+          <w14:ligatures w14:val="none"/>
+        </w:rPr>
+        <w:t xml:space="preserve">, making the dataset </w:t>
+      </w:r>
+      <w:proofErr w:type="spellStart"/>
+      <w:r>
+        <w:rPr>
+          <w:rFonts w:ascii="Arial" w:eastAsia="Times New Roman" w:hAnsi="Arial" w:cs="Arial"/>
+          <w:color w:val="05192D"/>
+          <w:kern w:val="0"/>
+          <w:sz w:val="24"/>
+          <w:szCs w:val="24"/>
+          <w14:ligatures w14:val="none"/>
+        </w:rPr>
+        <w:t>iterable</w:t>
+      </w:r>
+      <w:proofErr w:type="spellEnd"/>
+      <w:r>
+        <w:rPr>
+          <w:rFonts w:ascii="Arial" w:eastAsia="Times New Roman" w:hAnsi="Arial" w:cs="Arial"/>
+          <w:color w:val="05192D"/>
+          <w:kern w:val="0"/>
+          <w:sz w:val="24"/>
+          <w:szCs w:val="24"/>
+          <w14:ligatures w14:val="none"/>
+        </w:rPr>
+        <w:t>.</w:t>
+      </w:r>
+    </w:p>
+    <w:p>
+      <w:pPr>
+        <w:spacing w:after="0" w:line="240" w:lineRule="auto"/>
+        <w:outlineLvl w:val="1"/>
+        <w:rPr>
+          <w:rFonts w:ascii="Arial" w:eastAsia="Times New Roman" w:hAnsi="Arial" w:cs="Arial"/>
+          <w:b/>
+          <w:bCs/>
+          <w:color w:val="05192D"/>
+          <w:kern w:val="0"/>
+          <w:sz w:val="24"/>
+          <w:szCs w:val="24"/>
+          <w14:ligatures w14:val="none"/>
+        </w:rPr>
+      </w:pPr>
+      <w:r>
+        <w:rPr>
+          <w:rFonts w:ascii="Arial" w:eastAsia="Times New Roman" w:hAnsi="Arial" w:cs="Arial"/>
+          <w:b/>
+          <w:bCs/>
+          <w:color w:val="05192D"/>
+          <w:kern w:val="0"/>
+          <w:sz w:val="24"/>
+          <w:szCs w:val="24"/>
+          <w14:ligatures w14:val="none"/>
+        </w:rPr>
+        <w:t>Using helper functions</w:t>
+      </w:r>
+    </w:p>
+    <w:p>
+      <w:pPr>
+        <w:spacing w:after="120" w:line="240" w:lineRule="auto"/>
+        <w:rPr>
+          <w:rFonts w:ascii="Arial" w:eastAsia="Times New Roman" w:hAnsi="Arial" w:cs="Arial"/>
+          <w:color w:val="05192D"/>
+          <w:kern w:val="0"/>
+          <w:sz w:val="24"/>
+          <w:szCs w:val="24"/>
+          <w14:ligatures w14:val="none"/>
+        </w:rPr>
+      </w:pPr>
+      <w:r>
+        <w:rPr>
+          <w:rFonts w:ascii="Arial" w:eastAsia="Times New Roman" w:hAnsi="Arial" w:cs="Arial"/>
+          <w:color w:val="05192D"/>
+          <w:kern w:val="0"/>
+          <w:sz w:val="24"/>
+          <w:szCs w:val="24"/>
+          <w14:ligatures w14:val="none"/>
+        </w:rPr>
+        <w:t xml:space="preserve">For convenience, we'll use helper functions for preprocessing and encoding. </w:t>
+      </w:r>
+      <w:proofErr w:type="spellStart"/>
+      <w:r>
+        <w:rPr>
+          <w:rFonts w:ascii="Arial" w:eastAsia="Times New Roman" w:hAnsi="Arial" w:cs="Arial"/>
+          <w:color w:val="05192D"/>
+          <w:kern w:val="0"/>
+          <w:sz w:val="24"/>
+          <w:szCs w:val="24"/>
+          <w14:ligatures w14:val="none"/>
+        </w:rPr>
+        <w:t>preprocess_sentences</w:t>
+      </w:r>
+      <w:proofErr w:type="spellEnd"/>
+      <w:r>
+        <w:rPr>
+          <w:rFonts w:ascii="Arial" w:eastAsia="Times New Roman" w:hAnsi="Arial" w:cs="Arial"/>
+          <w:color w:val="05192D"/>
+          <w:kern w:val="0"/>
+          <w:sz w:val="24"/>
+          <w:szCs w:val="24"/>
+          <w14:ligatures w14:val="none"/>
+        </w:rPr>
+        <w:t xml:space="preserve"> </w:t>
+      </w:r>
+      <w:proofErr w:type="gramStart"/>
+      <w:r>
+        <w:rPr>
+          <w:rFonts w:ascii="Arial" w:eastAsia="Times New Roman" w:hAnsi="Arial" w:cs="Arial"/>
+          <w:color w:val="05192D"/>
+          <w:kern w:val="0"/>
+          <w:sz w:val="24"/>
+          <w:szCs w:val="24"/>
+          <w14:ligatures w14:val="none"/>
+        </w:rPr>
+        <w:t>combines</w:t>
+      </w:r>
+      <w:proofErr w:type="gramEnd"/>
+      <w:r>
+        <w:rPr>
+          <w:rFonts w:ascii="Arial" w:eastAsia="Times New Roman" w:hAnsi="Arial" w:cs="Arial"/>
+          <w:color w:val="05192D"/>
+          <w:kern w:val="0"/>
+          <w:sz w:val="24"/>
+          <w:szCs w:val="24"/>
+          <w14:ligatures w14:val="none"/>
+        </w:rPr>
+        <w:t xml:space="preserve"> the techniques we've covered; we can also customize it to only include specific techniques depending on the problem. We've chosen </w:t>
+      </w:r>
+      <w:proofErr w:type="spellStart"/>
+      <w:r>
+        <w:rPr>
+          <w:rFonts w:ascii="Arial" w:eastAsia="Times New Roman" w:hAnsi="Arial" w:cs="Arial"/>
+          <w:color w:val="05192D"/>
+          <w:kern w:val="0"/>
+          <w:sz w:val="24"/>
+          <w:szCs w:val="24"/>
+          <w14:ligatures w14:val="none"/>
+        </w:rPr>
+        <w:t>CountVectorizer</w:t>
+      </w:r>
+      <w:proofErr w:type="spellEnd"/>
+      <w:r>
+        <w:rPr>
+          <w:rFonts w:ascii="Arial" w:eastAsia="Times New Roman" w:hAnsi="Arial" w:cs="Arial"/>
+          <w:color w:val="05192D"/>
+          <w:kern w:val="0"/>
+          <w:sz w:val="24"/>
+          <w:szCs w:val="24"/>
+          <w14:ligatures w14:val="none"/>
+        </w:rPr>
+        <w:t xml:space="preserve"> in </w:t>
+      </w:r>
+      <w:proofErr w:type="spellStart"/>
+      <w:r>
+        <w:rPr>
+          <w:rFonts w:ascii="Arial" w:eastAsia="Times New Roman" w:hAnsi="Arial" w:cs="Arial"/>
+          <w:color w:val="05192D"/>
+          <w:kern w:val="0"/>
+          <w:sz w:val="24"/>
+          <w:szCs w:val="24"/>
+          <w14:ligatures w14:val="none"/>
+        </w:rPr>
+        <w:t>encode_sentences</w:t>
+      </w:r>
+      <w:proofErr w:type="spellEnd"/>
+      <w:r>
+        <w:rPr>
+          <w:rFonts w:ascii="Arial" w:eastAsia="Times New Roman" w:hAnsi="Arial" w:cs="Arial"/>
+          <w:color w:val="05192D"/>
+          <w:kern w:val="0"/>
+          <w:sz w:val="24"/>
+          <w:szCs w:val="24"/>
+          <w14:ligatures w14:val="none"/>
+        </w:rPr>
+        <w:t xml:space="preserve"> to convert the cleaned sentences into arrays. We've included an </w:t>
+      </w:r>
+      <w:proofErr w:type="spellStart"/>
+      <w:r>
+        <w:rPr>
+          <w:rFonts w:ascii="Arial" w:eastAsia="Times New Roman" w:hAnsi="Arial" w:cs="Arial"/>
+          <w:color w:val="05192D"/>
+          <w:kern w:val="0"/>
+          <w:sz w:val="24"/>
+          <w:szCs w:val="24"/>
+          <w14:ligatures w14:val="none"/>
+        </w:rPr>
+        <w:t>extract_sentences</w:t>
+      </w:r>
+      <w:proofErr w:type="spellEnd"/>
+      <w:r>
+        <w:rPr>
+          <w:rFonts w:ascii="Arial" w:eastAsia="Times New Roman" w:hAnsi="Arial" w:cs="Arial"/>
+          <w:color w:val="05192D"/>
+          <w:kern w:val="0"/>
+          <w:sz w:val="24"/>
+          <w:szCs w:val="24"/>
+          <w14:ligatures w14:val="none"/>
+        </w:rPr>
+        <w:t xml:space="preserve"> function that uses regular expressions (regex) to convert English sentences. While regex is beyond the scope of this course, we've included it here for potential use in the pre-exercise code.</w:t>
+      </w:r>
+    </w:p>
+    <w:p>
+      <w:pPr>
+        <w:spacing w:after="120" w:line="240" w:lineRule="auto"/>
+        <w:rPr>
+          <w:rFonts w:ascii="Arial" w:eastAsia="Times New Roman" w:hAnsi="Arial" w:cs="Arial"/>
+          <w:color w:val="05192D"/>
+          <w:kern w:val="0"/>
+          <w:sz w:val="24"/>
+          <w:szCs w:val="24"/>
+          <w14:ligatures w14:val="none"/>
+        </w:rPr>
+      </w:pPr>
+      <w:r>
+        <w:rPr>
+          <w:rFonts w:ascii="Arial" w:eastAsia="Times New Roman" w:hAnsi="Arial" w:cs="Arial"/>
+          <w:color w:val="05192D"/>
+          <w:kern w:val="0"/>
+          <w:sz w:val="24"/>
+          <w:szCs w:val="24"/>
+          <w14:ligatures w14:val="none"/>
+        </w:rPr>
+        <w:lastRenderedPageBreak/>
+        <w:drawing>
+          <wp:inline distT="0" distB="0" distL="0" distR="0" wp14:anchorId="10E31502" wp14:editId="52457066">
+            <wp:extent cx="5943600" cy="3196590"/>
+            <wp:effectExtent l="0" t="0" r="0" b="3810"/>
+            <wp:docPr id="14" name="Picture 14"/>
+            <wp:cNvGraphicFramePr>
+              <a:graphicFrameLocks xmlns:a="http://schemas.openxmlformats.org/drawingml/2006/main" noChangeAspect="1"/>
+            </wp:cNvGraphicFramePr>
+            <a:graphic xmlns:a="http://schemas.openxmlformats.org/drawingml/2006/main">
+              <a:graphicData uri="http://schemas.openxmlformats.org/drawingml/2006/picture">
+                <pic:pic xmlns:pic="http://schemas.openxmlformats.org/drawingml/2006/picture">
+                  <pic:nvPicPr>
+                    <pic:cNvPr id="1" name=""/>
+                    <pic:cNvPicPr/>
+                  </pic:nvPicPr>
+                  <pic:blipFill>
+                    <a:blip r:embed="rId17"/>
+                    <a:stretch>
+                      <a:fillRect/>
+                    </a:stretch>
+                  </pic:blipFill>
+                  <pic:spPr>
+                    <a:xfrm>
+                      <a:off x="0" y="0"/>
+                      <a:ext cx="5943600" cy="3196590"/>
+                    </a:xfrm>
+                    <a:prstGeom prst="rect">
+                      <a:avLst/>
+                    </a:prstGeom>
+                  </pic:spPr>
+                </pic:pic>
+              </a:graphicData>
+            </a:graphic>
+          </wp:inline>
+        </w:drawing>
+      </w:r>
+    </w:p>
+    <w:p>
+      <w:pPr>
+        <w:spacing w:after="0" w:line="240" w:lineRule="auto"/>
+        <w:outlineLvl w:val="1"/>
+        <w:rPr>
+          <w:rFonts w:ascii="Arial" w:eastAsia="Times New Roman" w:hAnsi="Arial" w:cs="Arial"/>
+          <w:b/>
+          <w:bCs/>
+          <w:color w:val="05192D"/>
+          <w:kern w:val="0"/>
+          <w:sz w:val="24"/>
+          <w:szCs w:val="24"/>
+          <w14:ligatures w14:val="none"/>
+        </w:rPr>
+      </w:pPr>
+      <w:r>
+        <w:rPr>
+          <w:rFonts w:ascii="Arial" w:eastAsia="Times New Roman" w:hAnsi="Arial" w:cs="Arial"/>
+          <w:b/>
+          <w:bCs/>
+          <w:color w:val="05192D"/>
+          <w:kern w:val="0"/>
+          <w:sz w:val="24"/>
+          <w:szCs w:val="24"/>
+          <w14:ligatures w14:val="none"/>
+        </w:rPr>
+        <w:t>Constructing the text processing pipeline</w:t>
+      </w:r>
+    </w:p>
+    <w:p>
+      <w:pPr>
+        <w:spacing w:after="120" w:line="240" w:lineRule="auto"/>
+        <w:rPr>
+          <w:rFonts w:ascii="Arial" w:eastAsia="Times New Roman" w:hAnsi="Arial" w:cs="Arial"/>
+          <w:color w:val="05192D"/>
+          <w:kern w:val="0"/>
+          <w:sz w:val="24"/>
+          <w:szCs w:val="24"/>
+          <w14:ligatures w14:val="none"/>
+        </w:rPr>
+      </w:pPr>
+      <w:r>
+        <w:rPr>
+          <w:rFonts w:ascii="Arial" w:eastAsia="Times New Roman" w:hAnsi="Arial" w:cs="Arial"/>
+          <w:color w:val="05192D"/>
+          <w:kern w:val="0"/>
+          <w:sz w:val="24"/>
+          <w:szCs w:val="24"/>
+          <w14:ligatures w14:val="none"/>
+        </w:rPr>
+        <w:t xml:space="preserve">Now, let's construct our text processing pipeline. We define a function </w:t>
+      </w:r>
+      <w:proofErr w:type="spellStart"/>
+      <w:r>
+        <w:rPr>
+          <w:rFonts w:ascii="Arial" w:eastAsia="Times New Roman" w:hAnsi="Arial" w:cs="Arial"/>
+          <w:color w:val="05192D"/>
+          <w:kern w:val="0"/>
+          <w:sz w:val="24"/>
+          <w:szCs w:val="24"/>
+          <w14:ligatures w14:val="none"/>
+        </w:rPr>
+        <w:t>text_processing_pipeline</w:t>
+      </w:r>
+      <w:proofErr w:type="spellEnd"/>
+      <w:r>
+        <w:rPr>
+          <w:rFonts w:ascii="Arial" w:eastAsia="Times New Roman" w:hAnsi="Arial" w:cs="Arial"/>
+          <w:color w:val="05192D"/>
+          <w:kern w:val="0"/>
+          <w:sz w:val="24"/>
+          <w:szCs w:val="24"/>
+          <w14:ligatures w14:val="none"/>
+        </w:rPr>
+        <w:t xml:space="preserve"> that takes raw text as input. Within this function, we preprocess the text using the </w:t>
+      </w:r>
+      <w:proofErr w:type="spellStart"/>
+      <w:r>
+        <w:rPr>
+          <w:rFonts w:ascii="Arial" w:eastAsia="Times New Roman" w:hAnsi="Arial" w:cs="Arial"/>
+          <w:color w:val="05192D"/>
+          <w:kern w:val="0"/>
+          <w:sz w:val="24"/>
+          <w:szCs w:val="24"/>
+          <w14:ligatures w14:val="none"/>
+        </w:rPr>
+        <w:t>preprocess_sentences</w:t>
+      </w:r>
+      <w:proofErr w:type="spellEnd"/>
+      <w:r>
+        <w:rPr>
+          <w:rFonts w:ascii="Arial" w:eastAsia="Times New Roman" w:hAnsi="Arial" w:cs="Arial"/>
+          <w:color w:val="05192D"/>
+          <w:kern w:val="0"/>
+          <w:sz w:val="24"/>
+          <w:szCs w:val="24"/>
+          <w14:ligatures w14:val="none"/>
+        </w:rPr>
+        <w:t xml:space="preserve"> function. This returns a list of tokens. Next, we convert these tokens into numerical vectors using the </w:t>
+      </w:r>
+      <w:proofErr w:type="spellStart"/>
+      <w:r>
+        <w:rPr>
+          <w:rFonts w:ascii="Arial" w:eastAsia="Times New Roman" w:hAnsi="Arial" w:cs="Arial"/>
+          <w:color w:val="05192D"/>
+          <w:kern w:val="0"/>
+          <w:sz w:val="24"/>
+          <w:szCs w:val="24"/>
+          <w14:ligatures w14:val="none"/>
+        </w:rPr>
+        <w:t>encode_sentences</w:t>
+      </w:r>
+      <w:proofErr w:type="spellEnd"/>
+      <w:r>
+        <w:rPr>
+          <w:rFonts w:ascii="Arial" w:eastAsia="Times New Roman" w:hAnsi="Arial" w:cs="Arial"/>
+          <w:color w:val="05192D"/>
+          <w:kern w:val="0"/>
+          <w:sz w:val="24"/>
+          <w:szCs w:val="24"/>
+          <w14:ligatures w14:val="none"/>
+        </w:rPr>
+        <w:t xml:space="preserve"> function. After encoding, we instantiate our </w:t>
+      </w:r>
+      <w:proofErr w:type="spellStart"/>
+      <w:r>
+        <w:rPr>
+          <w:rFonts w:ascii="Arial" w:eastAsia="Times New Roman" w:hAnsi="Arial" w:cs="Arial"/>
+          <w:color w:val="05192D"/>
+          <w:kern w:val="0"/>
+          <w:sz w:val="24"/>
+          <w:szCs w:val="24"/>
+          <w14:ligatures w14:val="none"/>
+        </w:rPr>
+        <w:t>PyTorch</w:t>
+      </w:r>
+      <w:proofErr w:type="spellEnd"/>
+      <w:r>
+        <w:rPr>
+          <w:rFonts w:ascii="Arial" w:eastAsia="Times New Roman" w:hAnsi="Arial" w:cs="Arial"/>
+          <w:color w:val="05192D"/>
+          <w:kern w:val="0"/>
+          <w:sz w:val="24"/>
+          <w:szCs w:val="24"/>
+          <w14:ligatures w14:val="none"/>
+        </w:rPr>
+        <w:t xml:space="preserve"> </w:t>
+      </w:r>
+      <w:proofErr w:type="spellStart"/>
+      <w:r>
+        <w:rPr>
+          <w:rFonts w:ascii="Arial" w:eastAsia="Times New Roman" w:hAnsi="Arial" w:cs="Arial"/>
+          <w:color w:val="05192D"/>
+          <w:kern w:val="0"/>
+          <w:sz w:val="24"/>
+          <w:szCs w:val="24"/>
+          <w14:ligatures w14:val="none"/>
+        </w:rPr>
+        <w:t>TextDataset</w:t>
+      </w:r>
+      <w:proofErr w:type="spellEnd"/>
+      <w:r>
+        <w:rPr>
+          <w:rFonts w:ascii="Arial" w:eastAsia="Times New Roman" w:hAnsi="Arial" w:cs="Arial"/>
+          <w:color w:val="05192D"/>
+          <w:kern w:val="0"/>
+          <w:sz w:val="24"/>
+          <w:szCs w:val="24"/>
+          <w14:ligatures w14:val="none"/>
+        </w:rPr>
+        <w:t xml:space="preserve"> with the numerical vectors, then initialize a </w:t>
+      </w:r>
+      <w:proofErr w:type="spellStart"/>
+      <w:r>
+        <w:rPr>
+          <w:rFonts w:ascii="Arial" w:eastAsia="Times New Roman" w:hAnsi="Arial" w:cs="Arial"/>
+          <w:color w:val="05192D"/>
+          <w:kern w:val="0"/>
+          <w:sz w:val="24"/>
+          <w:szCs w:val="24"/>
+          <w14:ligatures w14:val="none"/>
+        </w:rPr>
+        <w:t>DataLoader</w:t>
+      </w:r>
+      <w:proofErr w:type="spellEnd"/>
+      <w:r>
+        <w:rPr>
+          <w:rFonts w:ascii="Arial" w:eastAsia="Times New Roman" w:hAnsi="Arial" w:cs="Arial"/>
+          <w:color w:val="05192D"/>
+          <w:kern w:val="0"/>
+          <w:sz w:val="24"/>
+          <w:szCs w:val="24"/>
+          <w14:ligatures w14:val="none"/>
+        </w:rPr>
+        <w:t xml:space="preserve"> with this dataset. The </w:t>
+      </w:r>
+      <w:proofErr w:type="spellStart"/>
+      <w:r>
+        <w:rPr>
+          <w:rFonts w:ascii="Arial" w:eastAsia="Times New Roman" w:hAnsi="Arial" w:cs="Arial"/>
+          <w:color w:val="05192D"/>
+          <w:kern w:val="0"/>
+          <w:sz w:val="24"/>
+          <w:szCs w:val="24"/>
+          <w14:ligatures w14:val="none"/>
+        </w:rPr>
+        <w:t>DataLoader</w:t>
+      </w:r>
+      <w:proofErr w:type="spellEnd"/>
+      <w:r>
+        <w:rPr>
+          <w:rFonts w:ascii="Arial" w:eastAsia="Times New Roman" w:hAnsi="Arial" w:cs="Arial"/>
+          <w:color w:val="05192D"/>
+          <w:kern w:val="0"/>
+          <w:sz w:val="24"/>
+          <w:szCs w:val="24"/>
+          <w14:ligatures w14:val="none"/>
+        </w:rPr>
+        <w:t xml:space="preserve"> will allow us to iterate over the dataset in manageable batches of size two and in a shuffled manner, ensuring a diverse mix of examples in each batch.</w:t>
+      </w:r>
+    </w:p>
+    <w:p>
+      <w:pPr>
+        <w:spacing w:after="120" w:line="240" w:lineRule="auto"/>
+        <w:rPr>
+          <w:rFonts w:ascii="Arial" w:eastAsia="Times New Roman" w:hAnsi="Arial" w:cs="Arial"/>
+          <w:color w:val="05192D"/>
+          <w:kern w:val="0"/>
+          <w:sz w:val="24"/>
+          <w:szCs w:val="24"/>
+          <w14:ligatures w14:val="none"/>
+        </w:rPr>
+      </w:pPr>
+      <w:r>
+        <w:rPr>
+          <w:rFonts w:ascii="Arial" w:eastAsia="Times New Roman" w:hAnsi="Arial" w:cs="Arial"/>
+          <w:color w:val="05192D"/>
+          <w:kern w:val="0"/>
+          <w:sz w:val="24"/>
+          <w:szCs w:val="24"/>
+          <w14:ligatures w14:val="none"/>
+        </w:rPr>
+        <w:drawing>
+          <wp:inline distT="0" distB="0" distL="0" distR="0" wp14:anchorId="194EF7A1" wp14:editId="00035A06">
+            <wp:extent cx="5943600" cy="1988185"/>
+            <wp:effectExtent l="0" t="0" r="0" b="0"/>
+            <wp:docPr id="15" name="Picture 15"/>
+            <wp:cNvGraphicFramePr>
+              <a:graphicFrameLocks xmlns:a="http://schemas.openxmlformats.org/drawingml/2006/main" noChangeAspect="1"/>
+            </wp:cNvGraphicFramePr>
+            <a:graphic xmlns:a="http://schemas.openxmlformats.org/drawingml/2006/main">
+              <a:graphicData uri="http://schemas.openxmlformats.org/drawingml/2006/picture">
+                <pic:pic xmlns:pic="http://schemas.openxmlformats.org/drawingml/2006/picture">
+                  <pic:nvPicPr>
+                    <pic:cNvPr id="1" name=""/>
+                    <pic:cNvPicPr/>
+                  </pic:nvPicPr>
+                  <pic:blipFill>
+                    <a:blip r:embed="rId18"/>
+                    <a:stretch>
+                      <a:fillRect/>
+                    </a:stretch>
+                  </pic:blipFill>
+                  <pic:spPr>
+                    <a:xfrm>
+                      <a:off x="0" y="0"/>
+                      <a:ext cx="5943600" cy="1988185"/>
+                    </a:xfrm>
+                    <a:prstGeom prst="rect">
+                      <a:avLst/>
+                    </a:prstGeom>
+                  </pic:spPr>
+                </pic:pic>
+              </a:graphicData>
+            </a:graphic>
+          </wp:inline>
+        </w:drawing>
+      </w:r>
+    </w:p>
+    <w:p>
+      <w:pPr>
+        <w:spacing w:after="0" w:line="240" w:lineRule="auto"/>
+        <w:outlineLvl w:val="1"/>
+        <w:rPr>
+          <w:rFonts w:ascii="Arial" w:eastAsia="Times New Roman" w:hAnsi="Arial" w:cs="Arial"/>
+          <w:b/>
+          <w:bCs/>
+          <w:color w:val="05192D"/>
+          <w:kern w:val="0"/>
+          <w:sz w:val="24"/>
+          <w:szCs w:val="24"/>
+          <w14:ligatures w14:val="none"/>
+        </w:rPr>
+      </w:pPr>
+      <w:r>
+        <w:rPr>
+          <w:rFonts w:ascii="Arial" w:eastAsia="Times New Roman" w:hAnsi="Arial" w:cs="Arial"/>
+          <w:b/>
+          <w:bCs/>
+          <w:color w:val="05192D"/>
+          <w:kern w:val="0"/>
+          <w:sz w:val="24"/>
+          <w:szCs w:val="24"/>
+          <w14:ligatures w14:val="none"/>
+        </w:rPr>
+        <w:t>Applying the text processing pipeline</w:t>
+      </w:r>
+    </w:p>
+    <w:p>
+      <w:pPr>
+        <w:spacing w:after="120" w:line="240" w:lineRule="auto"/>
+        <w:rPr>
+          <w:rFonts w:ascii="Arial" w:eastAsia="Times New Roman" w:hAnsi="Arial" w:cs="Arial"/>
+          <w:color w:val="05192D"/>
+          <w:kern w:val="0"/>
+          <w:sz w:val="24"/>
+          <w:szCs w:val="24"/>
+          <w14:ligatures w14:val="none"/>
+        </w:rPr>
+      </w:pPr>
+      <w:r>
+        <w:rPr>
+          <w:rFonts w:ascii="Arial" w:eastAsia="Times New Roman" w:hAnsi="Arial" w:cs="Arial"/>
+          <w:color w:val="05192D"/>
+          <w:kern w:val="0"/>
+          <w:sz w:val="24"/>
+          <w:szCs w:val="24"/>
+          <w14:ligatures w14:val="none"/>
+        </w:rPr>
+        <w:t xml:space="preserve">With our text processing pipeline function ready, we can apply it to any text data. Let's say we have two sentences: "This is the first text data" and "And here is another one". We call the extract sentences function to convert the text to sentences. We feed each of these sentences into our </w:t>
+      </w:r>
+      <w:proofErr w:type="spellStart"/>
+      <w:r>
+        <w:rPr>
+          <w:rFonts w:ascii="Arial" w:eastAsia="Times New Roman" w:hAnsi="Arial" w:cs="Arial"/>
+          <w:color w:val="05192D"/>
+          <w:kern w:val="0"/>
+          <w:sz w:val="24"/>
+          <w:szCs w:val="24"/>
+          <w14:ligatures w14:val="none"/>
+        </w:rPr>
+        <w:t>text_processing_pipeline</w:t>
+      </w:r>
+      <w:proofErr w:type="spellEnd"/>
+      <w:r>
+        <w:rPr>
+          <w:rFonts w:ascii="Arial" w:eastAsia="Times New Roman" w:hAnsi="Arial" w:cs="Arial"/>
+          <w:color w:val="05192D"/>
+          <w:kern w:val="0"/>
+          <w:sz w:val="24"/>
+          <w:szCs w:val="24"/>
+          <w14:ligatures w14:val="none"/>
+        </w:rPr>
+        <w:t xml:space="preserve"> function. This preprocesses, encodes, and loads them into individual </w:t>
+      </w:r>
+      <w:proofErr w:type="spellStart"/>
+      <w:r>
+        <w:rPr>
+          <w:rFonts w:ascii="Arial" w:eastAsia="Times New Roman" w:hAnsi="Arial" w:cs="Arial"/>
+          <w:color w:val="05192D"/>
+          <w:kern w:val="0"/>
+          <w:sz w:val="24"/>
+          <w:szCs w:val="24"/>
+          <w14:ligatures w14:val="none"/>
+        </w:rPr>
+        <w:t>DataLoaders</w:t>
+      </w:r>
+      <w:proofErr w:type="spellEnd"/>
+      <w:r>
+        <w:rPr>
+          <w:rFonts w:ascii="Arial" w:eastAsia="Times New Roman" w:hAnsi="Arial" w:cs="Arial"/>
+          <w:color w:val="05192D"/>
+          <w:kern w:val="0"/>
+          <w:sz w:val="24"/>
+          <w:szCs w:val="24"/>
+          <w14:ligatures w14:val="none"/>
+        </w:rPr>
+        <w:t xml:space="preserve">, stored in the </w:t>
+      </w:r>
+      <w:proofErr w:type="spellStart"/>
+      <w:r>
+        <w:rPr>
+          <w:rFonts w:ascii="Arial" w:eastAsia="Times New Roman" w:hAnsi="Arial" w:cs="Arial"/>
+          <w:color w:val="05192D"/>
+          <w:kern w:val="0"/>
+          <w:sz w:val="24"/>
+          <w:szCs w:val="24"/>
+          <w14:ligatures w14:val="none"/>
+        </w:rPr>
+        <w:t>dataloaders</w:t>
+      </w:r>
+      <w:proofErr w:type="spellEnd"/>
+      <w:r>
+        <w:rPr>
+          <w:rFonts w:ascii="Arial" w:eastAsia="Times New Roman" w:hAnsi="Arial" w:cs="Arial"/>
+          <w:color w:val="05192D"/>
+          <w:kern w:val="0"/>
+          <w:sz w:val="24"/>
+          <w:szCs w:val="24"/>
+          <w14:ligatures w14:val="none"/>
+        </w:rPr>
+        <w:t xml:space="preserve"> list using list comprehension. We also store an instance of the vectorizer created during </w:t>
+      </w:r>
+      <w:r>
+        <w:rPr>
+          <w:rFonts w:ascii="Arial" w:eastAsia="Times New Roman" w:hAnsi="Arial" w:cs="Arial"/>
+          <w:color w:val="05192D"/>
+          <w:kern w:val="0"/>
+          <w:sz w:val="24"/>
+          <w:szCs w:val="24"/>
+          <w14:ligatures w14:val="none"/>
+        </w:rPr>
+        <w:lastRenderedPageBreak/>
+        <w:t xml:space="preserve">encoding to access the feature names for each vector. Finally, the print statement uses the next </w:t>
+      </w:r>
+      <w:proofErr w:type="spellStart"/>
+      <w:r>
+        <w:rPr>
+          <w:rFonts w:ascii="Arial" w:eastAsia="Times New Roman" w:hAnsi="Arial" w:cs="Arial"/>
+          <w:color w:val="05192D"/>
+          <w:kern w:val="0"/>
+          <w:sz w:val="24"/>
+          <w:szCs w:val="24"/>
+          <w14:ligatures w14:val="none"/>
+        </w:rPr>
+        <w:t>iter</w:t>
+      </w:r>
+      <w:proofErr w:type="spellEnd"/>
+      <w:r>
+        <w:rPr>
+          <w:rFonts w:ascii="Arial" w:eastAsia="Times New Roman" w:hAnsi="Arial" w:cs="Arial"/>
+          <w:color w:val="05192D"/>
+          <w:kern w:val="0"/>
+          <w:sz w:val="24"/>
+          <w:szCs w:val="24"/>
+          <w14:ligatures w14:val="none"/>
+        </w:rPr>
+        <w:t xml:space="preserve"> combination and allows us to access the batches of data from the </w:t>
+      </w:r>
+      <w:proofErr w:type="spellStart"/>
+      <w:r>
+        <w:rPr>
+          <w:rFonts w:ascii="Arial" w:eastAsia="Times New Roman" w:hAnsi="Arial" w:cs="Arial"/>
+          <w:color w:val="05192D"/>
+          <w:kern w:val="0"/>
+          <w:sz w:val="24"/>
+          <w:szCs w:val="24"/>
+          <w14:ligatures w14:val="none"/>
+        </w:rPr>
+        <w:t>dataloaders</w:t>
+      </w:r>
+      <w:proofErr w:type="spellEnd"/>
+      <w:r>
+        <w:rPr>
+          <w:rFonts w:ascii="Arial" w:eastAsia="Times New Roman" w:hAnsi="Arial" w:cs="Arial"/>
+          <w:color w:val="05192D"/>
+          <w:kern w:val="0"/>
+          <w:sz w:val="24"/>
+          <w:szCs w:val="24"/>
+          <w14:ligatures w14:val="none"/>
+        </w:rPr>
+        <w:t xml:space="preserve">. The output is the first ten components of the first batch in the </w:t>
+      </w:r>
+      <w:proofErr w:type="spellStart"/>
+      <w:r>
+        <w:rPr>
+          <w:rFonts w:ascii="Arial" w:eastAsia="Times New Roman" w:hAnsi="Arial" w:cs="Arial"/>
+          <w:color w:val="05192D"/>
+          <w:kern w:val="0"/>
+          <w:sz w:val="24"/>
+          <w:szCs w:val="24"/>
+          <w14:ligatures w14:val="none"/>
+        </w:rPr>
+        <w:t>dataloader</w:t>
+      </w:r>
+      <w:proofErr w:type="spellEnd"/>
+      <w:r>
+        <w:rPr>
+          <w:rFonts w:ascii="Arial" w:eastAsia="Times New Roman" w:hAnsi="Arial" w:cs="Arial"/>
+          <w:color w:val="05192D"/>
+          <w:kern w:val="0"/>
+          <w:sz w:val="24"/>
+          <w:szCs w:val="24"/>
+          <w14:ligatures w14:val="none"/>
+        </w:rPr>
+        <w:t>. It contains the encoded representation of the sentences that represent the frequency of the first five words in the vocabulary for each sentence.</w:t>
+      </w:r>
+    </w:p>
+    <w:p>
+      <w:pPr>
+        <w:spacing w:after="120" w:line="240" w:lineRule="auto"/>
+        <w:rPr>
+          <w:rFonts w:ascii="Arial" w:eastAsia="Times New Roman" w:hAnsi="Arial" w:cs="Arial"/>
+          <w:color w:val="05192D"/>
+          <w:kern w:val="0"/>
+          <w:sz w:val="24"/>
+          <w:szCs w:val="24"/>
+          <w14:ligatures w14:val="none"/>
+        </w:rPr>
+      </w:pPr>
+    </w:p>
+    <w:p>
+      <w:pPr>
+        <w:spacing w:after="120" w:line="240" w:lineRule="auto"/>
+        <w:rPr>
+          <w:rFonts w:ascii="Arial" w:eastAsia="Times New Roman" w:hAnsi="Arial" w:cs="Arial"/>
+          <w:color w:val="05192D"/>
+          <w:kern w:val="0"/>
+          <w:sz w:val="24"/>
+          <w:szCs w:val="24"/>
+          <w14:ligatures w14:val="none"/>
+        </w:rPr>
+      </w:pPr>
+      <w:r>
+        <w:rPr>
+          <w:rFonts w:ascii="Arial" w:eastAsia="Times New Roman" w:hAnsi="Arial" w:cs="Arial"/>
+          <w:color w:val="05192D"/>
+          <w:kern w:val="0"/>
+          <w:sz w:val="24"/>
+          <w:szCs w:val="24"/>
+          <w14:ligatures w14:val="none"/>
+        </w:rPr>
+        <w:drawing>
+          <wp:inline distT="0" distB="0" distL="0" distR="0" wp14:anchorId="436F0E32" wp14:editId="543E9A31">
+            <wp:extent cx="5943600" cy="2158365"/>
+            <wp:effectExtent l="0" t="0" r="0" b="0"/>
+            <wp:docPr id="16" name="Picture 16"/>
+            <wp:cNvGraphicFramePr>
+              <a:graphicFrameLocks xmlns:a="http://schemas.openxmlformats.org/drawingml/2006/main" noChangeAspect="1"/>
+            </wp:cNvGraphicFramePr>
+            <a:graphic xmlns:a="http://schemas.openxmlformats.org/drawingml/2006/main">
+              <a:graphicData uri="http://schemas.openxmlformats.org/drawingml/2006/picture">
+                <pic:pic xmlns:pic="http://schemas.openxmlformats.org/drawingml/2006/picture">
+                  <pic:nvPicPr>
+                    <pic:cNvPr id="1" name=""/>
+                    <pic:cNvPicPr/>
+                  </pic:nvPicPr>
+                  <pic:blipFill>
+                    <a:blip r:embed="rId19"/>
+                    <a:stretch>
+                      <a:fillRect/>
+                    </a:stretch>
+                  </pic:blipFill>
+                  <pic:spPr>
+                    <a:xfrm>
+                      <a:off x="0" y="0"/>
+                      <a:ext cx="5943600" cy="2158365"/>
+                    </a:xfrm>
+                    <a:prstGeom prst="rect">
+                      <a:avLst/>
+                    </a:prstGeom>
+                  </pic:spPr>
+                </pic:pic>
+              </a:graphicData>
+            </a:graphic>
+          </wp:inline>
+        </w:drawing>
+      </w:r>
+    </w:p>
+    <w:p>
+      <w:pPr>
+        <w:spacing w:after="0" w:line="240" w:lineRule="auto"/>
+        <w:outlineLvl w:val="1"/>
+        <w:rPr>
+          <w:rFonts w:ascii="Arial" w:eastAsia="Times New Roman" w:hAnsi="Arial" w:cs="Arial"/>
+          <w:b/>
+          <w:bCs/>
+          <w:color w:val="05192D"/>
+          <w:kern w:val="0"/>
+          <w:sz w:val="24"/>
+          <w:szCs w:val="24"/>
+          <w14:ligatures w14:val="none"/>
+        </w:rPr>
+      </w:pPr>
+      <w:r>
+        <w:rPr>
+          <w:rFonts w:ascii="Arial" w:eastAsia="Times New Roman" w:hAnsi="Arial" w:cs="Arial"/>
+          <w:b/>
+          <w:bCs/>
+          <w:color w:val="05192D"/>
+          <w:kern w:val="0"/>
+          <w:sz w:val="24"/>
+          <w:szCs w:val="24"/>
+          <w14:ligatures w14:val="none"/>
+        </w:rPr>
+        <w:t>Text processing pipeline: it's a wrap!</w:t>
+      </w:r>
+    </w:p>
+    <w:p>
+      <w:pPr>
+        <w:spacing w:after="120" w:line="240" w:lineRule="auto"/>
+        <w:rPr>
+          <w:rFonts w:ascii="Arial" w:eastAsia="Times New Roman" w:hAnsi="Arial" w:cs="Arial"/>
+          <w:color w:val="05192D"/>
+          <w:kern w:val="0"/>
+          <w:sz w:val="24"/>
+          <w:szCs w:val="24"/>
+          <w14:ligatures w14:val="none"/>
+        </w:rPr>
+      </w:pPr>
+      <w:r>
+        <w:rPr>
+          <w:rFonts w:ascii="Arial" w:eastAsia="Times New Roman" w:hAnsi="Arial" w:cs="Arial"/>
+          <w:color w:val="05192D"/>
+          <w:kern w:val="0"/>
+          <w:sz w:val="24"/>
+          <w:szCs w:val="24"/>
+          <w14:ligatures w14:val="none"/>
+        </w:rPr>
+        <w:t>Excellent work! Our text processing pipeline efficiently converts raw text data into a machine-learning-ready format. After processing the text through this pipeline, we can use the resulting structured data to train, validate, and test models. We'll apply this pipeline to large datasets in upcoming chapters.</w:t>
       </w:r>
     </w:p>
     <w:p/>

</xml_diff>